<commit_message>
done with featured component
</commit_message>
<xml_diff>
--- a/notes.docx
+++ b/notes.docx
@@ -97,6 +97,7 @@
           <w:szCs w:val="21"/>
         </w:rPr>
       </w:pPr>
+      <w:proofErr w:type="gramStart"/>
       <w:r>
         <w:rPr>
           <w:rFonts w:ascii="Consolas" w:eastAsia="Times New Roman" w:hAnsi="Consolas" w:cs="Times New Roman"/>
@@ -106,6 +107,7 @@
         </w:rPr>
         <w:t>:root</w:t>
       </w:r>
+      <w:proofErr w:type="gramEnd"/>
       <w:r>
         <w:rPr>
           <w:rFonts w:ascii="Consolas" w:eastAsia="Times New Roman" w:hAnsi="Consolas" w:cs="Times New Roman"/>
@@ -214,7 +216,17 @@
           <w:sz w:val="21"/>
           <w:szCs w:val="21"/>
         </w:rPr>
-        <w:t>.home</w:t>
+        <w:t>.</w:t>
+      </w:r>
+      <w:proofErr w:type="gramStart"/>
+      <w:r>
+        <w:rPr>
+          <w:rFonts w:ascii="Consolas" w:eastAsia="Times New Roman" w:hAnsi="Consolas" w:cs="Times New Roman"/>
+          <w:color w:val="D7BA7D"/>
+          <w:sz w:val="21"/>
+          <w:szCs w:val="21"/>
+        </w:rPr>
+        <w:t>home</w:t>
       </w:r>
       <w:r>
         <w:rPr>
@@ -225,6 +237,7 @@
         </w:rPr>
         <w:t>{</w:t>
       </w:r>
+      <w:proofErr w:type="gramEnd"/>
     </w:p>
     <w:p>
       <w:pPr>
@@ -246,6 +259,7 @@
         </w:rPr>
         <w:t>    </w:t>
       </w:r>
+      <w:proofErr w:type="gramStart"/>
       <w:r>
         <w:rPr>
           <w:rFonts w:ascii="Consolas" w:eastAsia="Times New Roman" w:hAnsi="Consolas" w:cs="Times New Roman"/>
@@ -255,6 +269,7 @@
         </w:rPr>
         <w:t>background-color</w:t>
       </w:r>
+      <w:proofErr w:type="gramEnd"/>
       <w:r>
         <w:rPr>
           <w:rFonts w:ascii="Consolas" w:eastAsia="Times New Roman" w:hAnsi="Consolas" w:cs="Times New Roman"/>
@@ -375,6 +390,7 @@
           <w:szCs w:val="21"/>
         </w:rPr>
       </w:pPr>
+      <w:proofErr w:type="gramStart"/>
       <w:r>
         <w:rPr>
           <w:rFonts w:ascii="Consolas" w:eastAsia="Times New Roman" w:hAnsi="Consolas" w:cs="Times New Roman"/>
@@ -384,6 +400,7 @@
         </w:rPr>
         <w:t>import</w:t>
       </w:r>
+      <w:proofErr w:type="gramEnd"/>
       <w:r>
         <w:rPr>
           <w:rFonts w:ascii="Consolas" w:eastAsia="Times New Roman" w:hAnsi="Consolas" w:cs="Times New Roman"/>
@@ -495,6 +512,7 @@
           <w:szCs w:val="21"/>
         </w:rPr>
       </w:pPr>
+      <w:proofErr w:type="gramStart"/>
       <w:r>
         <w:rPr>
           <w:rFonts w:ascii="Consolas" w:eastAsia="Times New Roman" w:hAnsi="Consolas" w:cs="Times New Roman"/>
@@ -504,6 +522,7 @@
         </w:rPr>
         <w:t>import</w:t>
       </w:r>
+      <w:proofErr w:type="gramEnd"/>
       <w:r>
         <w:rPr>
           <w:rFonts w:ascii="Consolas" w:eastAsia="Times New Roman" w:hAnsi="Consolas" w:cs="Times New Roman"/>
@@ -579,6 +598,7 @@
           <w:szCs w:val="21"/>
         </w:rPr>
       </w:pPr>
+      <w:proofErr w:type="gramStart"/>
       <w:r>
         <w:rPr>
           <w:rFonts w:ascii="Consolas" w:eastAsia="Times New Roman" w:hAnsi="Consolas" w:cs="Times New Roman"/>
@@ -588,6 +608,7 @@
         </w:rPr>
         <w:t>import</w:t>
       </w:r>
+      <w:proofErr w:type="gramEnd"/>
       <w:r>
         <w:rPr>
           <w:rFonts w:ascii="Consolas" w:eastAsia="Times New Roman" w:hAnsi="Consolas" w:cs="Times New Roman"/>
@@ -665,6 +686,7 @@
           <w:szCs w:val="21"/>
         </w:rPr>
       </w:pPr>
+      <w:proofErr w:type="gramStart"/>
       <w:r>
         <w:rPr>
           <w:rFonts w:ascii="Consolas" w:eastAsia="Times New Roman" w:hAnsi="Consolas" w:cs="Times New Roman"/>
@@ -674,6 +696,7 @@
         </w:rPr>
         <w:t>import</w:t>
       </w:r>
+      <w:proofErr w:type="gramEnd"/>
       <w:r>
         <w:rPr>
           <w:rFonts w:ascii="Consolas" w:eastAsia="Times New Roman" w:hAnsi="Consolas" w:cs="Times New Roman"/>
@@ -736,6 +759,7 @@
           <w:szCs w:val="21"/>
         </w:rPr>
       </w:pPr>
+      <w:proofErr w:type="gramStart"/>
       <w:r>
         <w:rPr>
           <w:rFonts w:ascii="Consolas" w:eastAsia="Times New Roman" w:hAnsi="Consolas" w:cs="Times New Roman"/>
@@ -745,6 +769,7 @@
         </w:rPr>
         <w:t>function</w:t>
       </w:r>
+      <w:proofErr w:type="gramEnd"/>
       <w:r>
         <w:rPr>
           <w:rFonts w:ascii="Consolas" w:eastAsia="Times New Roman" w:hAnsi="Consolas" w:cs="Times New Roman"/>
@@ -808,6 +833,7 @@
         <w:t>    </w:t>
       </w:r>
       <w:proofErr w:type="spellStart"/>
+      <w:proofErr w:type="gramStart"/>
       <w:r>
         <w:rPr>
           <w:rFonts w:ascii="Consolas" w:eastAsia="Times New Roman" w:hAnsi="Consolas" w:cs="Times New Roman"/>
@@ -818,6 +844,7 @@
         <w:t>const</w:t>
       </w:r>
       <w:proofErr w:type="spellEnd"/>
+      <w:proofErr w:type="gramEnd"/>
       <w:r>
         <w:rPr>
           <w:rFonts w:ascii="Consolas" w:eastAsia="Times New Roman" w:hAnsi="Consolas" w:cs="Times New Roman"/>
@@ -933,9 +960,20 @@
           <w:sz w:val="21"/>
           <w:szCs w:val="21"/>
         </w:rPr>
-        <w:t>// console.log(</w:t>
+        <w:t>// </w:t>
+      </w:r>
+      <w:proofErr w:type="gramStart"/>
+      <w:r>
+        <w:rPr>
+          <w:rFonts w:ascii="Consolas" w:eastAsia="Times New Roman" w:hAnsi="Consolas" w:cs="Times New Roman"/>
+          <w:color w:val="6A9955"/>
+          <w:sz w:val="21"/>
+          <w:szCs w:val="21"/>
+        </w:rPr>
+        <w:t>console.log(</w:t>
       </w:r>
       <w:proofErr w:type="spellStart"/>
+      <w:proofErr w:type="gramEnd"/>
       <w:r>
         <w:rPr>
           <w:rFonts w:ascii="Consolas" w:eastAsia="Times New Roman" w:hAnsi="Consolas" w:cs="Times New Roman"/>
@@ -1033,7 +1071,27 @@
           <w:sz w:val="21"/>
           <w:szCs w:val="21"/>
         </w:rPr>
-        <w:t> =  () </w:t>
+        <w:t> =</w:t>
+      </w:r>
+      <w:proofErr w:type="gramStart"/>
+      <w:r>
+        <w:rPr>
+          <w:rFonts w:ascii="Consolas" w:eastAsia="Times New Roman" w:hAnsi="Consolas" w:cs="Times New Roman"/>
+          <w:color w:val="D4D4D4"/>
+          <w:sz w:val="21"/>
+          <w:szCs w:val="21"/>
+        </w:rPr>
+        <w:t>  (</w:t>
+      </w:r>
+      <w:proofErr w:type="gramEnd"/>
+      <w:r>
+        <w:rPr>
+          <w:rFonts w:ascii="Consolas" w:eastAsia="Times New Roman" w:hAnsi="Consolas" w:cs="Times New Roman"/>
+          <w:color w:val="D4D4D4"/>
+          <w:sz w:val="21"/>
+          <w:szCs w:val="21"/>
+        </w:rPr>
+        <w:t>) </w:t>
       </w:r>
       <w:r>
         <w:rPr>
@@ -1075,6 +1133,7 @@
         <w:t>        </w:t>
       </w:r>
       <w:proofErr w:type="spellStart"/>
+      <w:proofErr w:type="gramStart"/>
       <w:r>
         <w:rPr>
           <w:rFonts w:ascii="Consolas" w:eastAsia="Times New Roman" w:hAnsi="Consolas" w:cs="Times New Roman"/>
@@ -1095,6 +1154,7 @@
         <w:t>(</w:t>
       </w:r>
       <w:proofErr w:type="spellStart"/>
+      <w:proofErr w:type="gramEnd"/>
       <w:r>
         <w:rPr>
           <w:rFonts w:ascii="Consolas" w:eastAsia="Times New Roman" w:hAnsi="Consolas" w:cs="Times New Roman"/>
@@ -1207,6 +1267,7 @@
         </w:rPr>
         <w:t>        </w:t>
       </w:r>
+      <w:proofErr w:type="gramStart"/>
       <w:r>
         <w:rPr>
           <w:rFonts w:ascii="Consolas" w:eastAsia="Times New Roman" w:hAnsi="Consolas" w:cs="Times New Roman"/>
@@ -1216,6 +1277,7 @@
         </w:rPr>
         <w:t>return</w:t>
       </w:r>
+      <w:proofErr w:type="gramEnd"/>
       <w:r>
         <w:rPr>
           <w:rFonts w:ascii="Consolas" w:eastAsia="Times New Roman" w:hAnsi="Consolas" w:cs="Times New Roman"/>
@@ -1348,9 +1410,20 @@
           <w:sz w:val="21"/>
           <w:szCs w:val="21"/>
         </w:rPr>
-        <w:t>// console.log(</w:t>
+        <w:t>// </w:t>
+      </w:r>
+      <w:proofErr w:type="gramStart"/>
+      <w:r>
+        <w:rPr>
+          <w:rFonts w:ascii="Consolas" w:eastAsia="Times New Roman" w:hAnsi="Consolas" w:cs="Times New Roman"/>
+          <w:color w:val="6A9955"/>
+          <w:sz w:val="21"/>
+          <w:szCs w:val="21"/>
+        </w:rPr>
+        <w:t>console.log(</w:t>
       </w:r>
       <w:proofErr w:type="spellStart"/>
+      <w:proofErr w:type="gramEnd"/>
       <w:r>
         <w:rPr>
           <w:rFonts w:ascii="Consolas" w:eastAsia="Times New Roman" w:hAnsi="Consolas" w:cs="Times New Roman"/>
@@ -1403,6 +1476,7 @@
         </w:rPr>
         <w:t>    </w:t>
       </w:r>
+      <w:proofErr w:type="gramStart"/>
       <w:r>
         <w:rPr>
           <w:rFonts w:ascii="Consolas" w:eastAsia="Times New Roman" w:hAnsi="Consolas" w:cs="Times New Roman"/>
@@ -1412,6 +1486,7 @@
         </w:rPr>
         <w:t>return</w:t>
       </w:r>
+      <w:proofErr w:type="gramEnd"/>
       <w:r>
         <w:rPr>
           <w:rFonts w:ascii="Consolas" w:eastAsia="Times New Roman" w:hAnsi="Consolas" w:cs="Times New Roman"/>
@@ -1478,6 +1553,7 @@
         </w:rPr>
         <w:t>className</w:t>
       </w:r>
+      <w:proofErr w:type="gramStart"/>
       <w:r>
         <w:rPr>
           <w:rFonts w:ascii="Consolas" w:eastAsia="Times New Roman" w:hAnsi="Consolas" w:cs="Times New Roman"/>
@@ -1496,6 +1572,7 @@
         </w:rPr>
         <w:t>{</w:t>
       </w:r>
+      <w:proofErr w:type="gramEnd"/>
       <w:r>
         <w:rPr>
           <w:rFonts w:ascii="Consolas" w:eastAsia="Times New Roman" w:hAnsi="Consolas" w:cs="Times New Roman"/>
@@ -1521,17 +1598,9 @@
           <w:sz w:val="21"/>
           <w:szCs w:val="21"/>
         </w:rPr>
-        <w:t>'navbar scrolled'</w:t>
-      </w:r>
-      <w:r>
-        <w:rPr>
-          <w:rFonts w:ascii="Consolas" w:eastAsia="Times New Roman" w:hAnsi="Consolas" w:cs="Times New Roman"/>
-          <w:color w:val="D4D4D4"/>
-          <w:sz w:val="21"/>
-          <w:szCs w:val="21"/>
-        </w:rPr>
-        <w:t> : </w:t>
-      </w:r>
+        <w:t>'navbar </w:t>
+      </w:r>
+      <w:proofErr w:type="gramStart"/>
       <w:r>
         <w:rPr>
           <w:rFonts w:ascii="Consolas" w:eastAsia="Times New Roman" w:hAnsi="Consolas" w:cs="Times New Roman"/>
@@ -1539,6 +1608,34 @@
           <w:sz w:val="21"/>
           <w:szCs w:val="21"/>
         </w:rPr>
+        <w:t>scrolled'</w:t>
+      </w:r>
+      <w:r>
+        <w:rPr>
+          <w:rFonts w:ascii="Consolas" w:eastAsia="Times New Roman" w:hAnsi="Consolas" w:cs="Times New Roman"/>
+          <w:color w:val="D4D4D4"/>
+          <w:sz w:val="21"/>
+          <w:szCs w:val="21"/>
+        </w:rPr>
+        <w:t> :</w:t>
+      </w:r>
+      <w:proofErr w:type="gramEnd"/>
+      <w:r>
+        <w:rPr>
+          <w:rFonts w:ascii="Consolas" w:eastAsia="Times New Roman" w:hAnsi="Consolas" w:cs="Times New Roman"/>
+          <w:color w:val="D4D4D4"/>
+          <w:sz w:val="21"/>
+          <w:szCs w:val="21"/>
+        </w:rPr>
+        <w:t> </w:t>
+      </w:r>
+      <w:r>
+        <w:rPr>
+          <w:rFonts w:ascii="Consolas" w:eastAsia="Times New Roman" w:hAnsi="Consolas" w:cs="Times New Roman"/>
+          <w:color w:val="CE9178"/>
+          <w:sz w:val="21"/>
+          <w:szCs w:val="21"/>
+        </w:rPr>
         <w:t>'navbar'</w:t>
       </w:r>
       <w:r>
@@ -1964,6 +2061,7 @@
         </w:rPr>
         <w:t>&lt;</w:t>
       </w:r>
+      <w:proofErr w:type="gramStart"/>
       <w:r>
         <w:rPr>
           <w:rFonts w:ascii="Consolas" w:eastAsia="Times New Roman" w:hAnsi="Consolas" w:cs="Times New Roman"/>
@@ -1982,6 +2080,7 @@
         </w:rPr>
         <w:t>&gt;</w:t>
       </w:r>
+      <w:proofErr w:type="gramEnd"/>
       <w:r>
         <w:rPr>
           <w:rFonts w:ascii="Consolas" w:eastAsia="Times New Roman" w:hAnsi="Consolas" w:cs="Times New Roman"/>
@@ -2048,6 +2147,7 @@
         </w:rPr>
         <w:t>&lt;</w:t>
       </w:r>
+      <w:proofErr w:type="gramStart"/>
       <w:r>
         <w:rPr>
           <w:rFonts w:ascii="Consolas" w:eastAsia="Times New Roman" w:hAnsi="Consolas" w:cs="Times New Roman"/>
@@ -2066,6 +2166,7 @@
         </w:rPr>
         <w:t>&gt;</w:t>
       </w:r>
+      <w:proofErr w:type="gramEnd"/>
       <w:r>
         <w:rPr>
           <w:rFonts w:ascii="Consolas" w:eastAsia="Times New Roman" w:hAnsi="Consolas" w:cs="Times New Roman"/>
@@ -2132,6 +2233,7 @@
         </w:rPr>
         <w:t>&lt;</w:t>
       </w:r>
+      <w:proofErr w:type="gramStart"/>
       <w:r>
         <w:rPr>
           <w:rFonts w:ascii="Consolas" w:eastAsia="Times New Roman" w:hAnsi="Consolas" w:cs="Times New Roman"/>
@@ -2150,6 +2252,7 @@
         </w:rPr>
         <w:t>&gt;</w:t>
       </w:r>
+      <w:proofErr w:type="gramEnd"/>
       <w:r>
         <w:rPr>
           <w:rFonts w:ascii="Consolas" w:eastAsia="Times New Roman" w:hAnsi="Consolas" w:cs="Times New Roman"/>
@@ -2216,6 +2319,7 @@
         </w:rPr>
         <w:t>&lt;</w:t>
       </w:r>
+      <w:proofErr w:type="gramStart"/>
       <w:r>
         <w:rPr>
           <w:rFonts w:ascii="Consolas" w:eastAsia="Times New Roman" w:hAnsi="Consolas" w:cs="Times New Roman"/>
@@ -2234,6 +2338,7 @@
         </w:rPr>
         <w:t>&gt;</w:t>
       </w:r>
+      <w:proofErr w:type="gramEnd"/>
       <w:r>
         <w:rPr>
           <w:rFonts w:ascii="Consolas" w:eastAsia="Times New Roman" w:hAnsi="Consolas" w:cs="Times New Roman"/>
@@ -2300,6 +2405,7 @@
         </w:rPr>
         <w:t>&lt;</w:t>
       </w:r>
+      <w:proofErr w:type="gramStart"/>
       <w:r>
         <w:rPr>
           <w:rFonts w:ascii="Consolas" w:eastAsia="Times New Roman" w:hAnsi="Consolas" w:cs="Times New Roman"/>
@@ -2318,6 +2424,7 @@
         </w:rPr>
         <w:t>&gt;</w:t>
       </w:r>
+      <w:proofErr w:type="gramEnd"/>
       <w:r>
         <w:rPr>
           <w:rFonts w:ascii="Consolas" w:eastAsia="Times New Roman" w:hAnsi="Consolas" w:cs="Times New Roman"/>
@@ -2646,6 +2753,7 @@
         </w:rPr>
         <w:t>&lt;</w:t>
       </w:r>
+      <w:proofErr w:type="gramStart"/>
       <w:r>
         <w:rPr>
           <w:rFonts w:ascii="Consolas" w:eastAsia="Times New Roman" w:hAnsi="Consolas" w:cs="Times New Roman"/>
@@ -2664,6 +2772,7 @@
         </w:rPr>
         <w:t>&gt;</w:t>
       </w:r>
+      <w:proofErr w:type="gramEnd"/>
       <w:r>
         <w:rPr>
           <w:rFonts w:ascii="Consolas" w:eastAsia="Times New Roman" w:hAnsi="Consolas" w:cs="Times New Roman"/>
@@ -3357,6 +3466,7 @@
         </w:rPr>
         <w:t>&lt;</w:t>
       </w:r>
+      <w:proofErr w:type="gramStart"/>
       <w:r>
         <w:rPr>
           <w:rFonts w:ascii="Consolas" w:eastAsia="Times New Roman" w:hAnsi="Consolas" w:cs="Times New Roman"/>
@@ -3375,6 +3485,7 @@
         </w:rPr>
         <w:t>&gt;</w:t>
       </w:r>
+      <w:proofErr w:type="gramEnd"/>
       <w:r>
         <w:rPr>
           <w:rFonts w:ascii="Consolas" w:eastAsia="Times New Roman" w:hAnsi="Consolas" w:cs="Times New Roman"/>
@@ -3441,6 +3552,7 @@
         </w:rPr>
         <w:t>&lt;</w:t>
       </w:r>
+      <w:proofErr w:type="gramStart"/>
       <w:r>
         <w:rPr>
           <w:rFonts w:ascii="Consolas" w:eastAsia="Times New Roman" w:hAnsi="Consolas" w:cs="Times New Roman"/>
@@ -3459,6 +3571,7 @@
         </w:rPr>
         <w:t>&gt;</w:t>
       </w:r>
+      <w:proofErr w:type="gramEnd"/>
       <w:r>
         <w:rPr>
           <w:rFonts w:ascii="Consolas" w:eastAsia="Times New Roman" w:hAnsi="Consolas" w:cs="Times New Roman"/>
@@ -3889,6 +4002,7 @@
           <w:szCs w:val="21"/>
         </w:rPr>
       </w:pPr>
+      <w:proofErr w:type="gramStart"/>
       <w:r>
         <w:rPr>
           <w:rFonts w:ascii="Consolas" w:eastAsia="Times New Roman" w:hAnsi="Consolas" w:cs="Times New Roman"/>
@@ -3898,6 +4012,7 @@
         </w:rPr>
         <w:t>export</w:t>
       </w:r>
+      <w:proofErr w:type="gramEnd"/>
       <w:r>
         <w:rPr>
           <w:rFonts w:ascii="Consolas" w:eastAsia="Times New Roman" w:hAnsi="Consolas" w:cs="Times New Roman"/>
@@ -3979,6 +4094,7 @@
         <w:t>.</w:t>
       </w:r>
       <w:proofErr w:type="spellStart"/>
+      <w:proofErr w:type="gramStart"/>
       <w:r>
         <w:rPr>
           <w:rFonts w:ascii="Consolas" w:eastAsia="Times New Roman" w:hAnsi="Consolas" w:cs="Times New Roman"/>
@@ -3998,6 +4114,7 @@
         </w:rPr>
         <w:t>{</w:t>
       </w:r>
+      <w:proofErr w:type="gramEnd"/>
     </w:p>
     <w:p>
       <w:pPr>
@@ -4019,6 +4136,7 @@
         </w:rPr>
         <w:t>    </w:t>
       </w:r>
+      <w:proofErr w:type="gramStart"/>
       <w:r>
         <w:rPr>
           <w:rFonts w:ascii="Consolas" w:eastAsia="Times New Roman" w:hAnsi="Consolas" w:cs="Times New Roman"/>
@@ -4028,6 +4146,7 @@
         </w:rPr>
         <w:t>color</w:t>
       </w:r>
+      <w:proofErr w:type="gramEnd"/>
       <w:r>
         <w:rPr>
           <w:rFonts w:ascii="Consolas" w:eastAsia="Times New Roman" w:hAnsi="Consolas" w:cs="Times New Roman"/>
@@ -4076,6 +4195,7 @@
         </w:rPr>
         <w:t>    </w:t>
       </w:r>
+      <w:proofErr w:type="gramStart"/>
       <w:r>
         <w:rPr>
           <w:rFonts w:ascii="Consolas" w:eastAsia="Times New Roman" w:hAnsi="Consolas" w:cs="Times New Roman"/>
@@ -4085,6 +4205,7 @@
         </w:rPr>
         <w:t>font-size</w:t>
       </w:r>
+      <w:proofErr w:type="gramEnd"/>
       <w:r>
         <w:rPr>
           <w:rFonts w:ascii="Consolas" w:eastAsia="Times New Roman" w:hAnsi="Consolas" w:cs="Times New Roman"/>
@@ -4133,6 +4254,7 @@
         </w:rPr>
         <w:t>    </w:t>
       </w:r>
+      <w:proofErr w:type="gramStart"/>
       <w:r>
         <w:rPr>
           <w:rFonts w:ascii="Consolas" w:eastAsia="Times New Roman" w:hAnsi="Consolas" w:cs="Times New Roman"/>
@@ -4142,6 +4264,7 @@
         </w:rPr>
         <w:t>position</w:t>
       </w:r>
+      <w:proofErr w:type="gramEnd"/>
       <w:r>
         <w:rPr>
           <w:rFonts w:ascii="Consolas" w:eastAsia="Times New Roman" w:hAnsi="Consolas" w:cs="Times New Roman"/>
@@ -4190,6 +4313,7 @@
         </w:rPr>
         <w:t>    </w:t>
       </w:r>
+      <w:proofErr w:type="gramStart"/>
       <w:r>
         <w:rPr>
           <w:rFonts w:ascii="Consolas" w:eastAsia="Times New Roman" w:hAnsi="Consolas" w:cs="Times New Roman"/>
@@ -4199,6 +4323,7 @@
         </w:rPr>
         <w:t>top</w:t>
       </w:r>
+      <w:proofErr w:type="gramEnd"/>
       <w:r>
         <w:rPr>
           <w:rFonts w:ascii="Consolas" w:eastAsia="Times New Roman" w:hAnsi="Consolas" w:cs="Times New Roman"/>
@@ -4247,6 +4372,7 @@
         </w:rPr>
         <w:t>    </w:t>
       </w:r>
+      <w:proofErr w:type="gramStart"/>
       <w:r>
         <w:rPr>
           <w:rFonts w:ascii="Consolas" w:eastAsia="Times New Roman" w:hAnsi="Consolas" w:cs="Times New Roman"/>
@@ -4256,6 +4382,7 @@
         </w:rPr>
         <w:t>width</w:t>
       </w:r>
+      <w:proofErr w:type="gramEnd"/>
       <w:r>
         <w:rPr>
           <w:rFonts w:ascii="Consolas" w:eastAsia="Times New Roman" w:hAnsi="Consolas" w:cs="Times New Roman"/>
@@ -4304,6 +4431,7 @@
         </w:rPr>
         <w:t>    </w:t>
       </w:r>
+      <w:proofErr w:type="gramStart"/>
       <w:r>
         <w:rPr>
           <w:rFonts w:ascii="Consolas" w:eastAsia="Times New Roman" w:hAnsi="Consolas" w:cs="Times New Roman"/>
@@ -4313,6 +4441,7 @@
         </w:rPr>
         <w:t>z-index</w:t>
       </w:r>
+      <w:proofErr w:type="gramEnd"/>
       <w:r>
         <w:rPr>
           <w:rFonts w:ascii="Consolas" w:eastAsia="Times New Roman" w:hAnsi="Consolas" w:cs="Times New Roman"/>
@@ -4361,6 +4490,7 @@
         </w:rPr>
         <w:t>    </w:t>
       </w:r>
+      <w:proofErr w:type="gramStart"/>
       <w:r>
         <w:rPr>
           <w:rFonts w:ascii="Consolas" w:eastAsia="Times New Roman" w:hAnsi="Consolas" w:cs="Times New Roman"/>
@@ -4370,6 +4500,7 @@
         </w:rPr>
         <w:t>background</w:t>
       </w:r>
+      <w:proofErr w:type="gramEnd"/>
       <w:r>
         <w:rPr>
           <w:rFonts w:ascii="Consolas" w:eastAsia="Times New Roman" w:hAnsi="Consolas" w:cs="Times New Roman"/>
@@ -4626,7 +4757,17 @@
           <w:sz w:val="21"/>
           <w:szCs w:val="21"/>
         </w:rPr>
-        <w:t>.scrolled</w:t>
+        <w:t>.</w:t>
+      </w:r>
+      <w:proofErr w:type="gramStart"/>
+      <w:r>
+        <w:rPr>
+          <w:rFonts w:ascii="Consolas" w:eastAsia="Times New Roman" w:hAnsi="Consolas" w:cs="Times New Roman"/>
+          <w:color w:val="D7BA7D"/>
+          <w:sz w:val="21"/>
+          <w:szCs w:val="21"/>
+        </w:rPr>
+        <w:t>scrolled</w:t>
       </w:r>
       <w:r>
         <w:rPr>
@@ -4637,6 +4778,7 @@
         </w:rPr>
         <w:t>{</w:t>
       </w:r>
+      <w:proofErr w:type="gramEnd"/>
     </w:p>
     <w:p>
       <w:pPr>
@@ -4658,6 +4800,7 @@
         </w:rPr>
         <w:t>        </w:t>
       </w:r>
+      <w:proofErr w:type="gramStart"/>
       <w:r>
         <w:rPr>
           <w:rFonts w:ascii="Consolas" w:eastAsia="Times New Roman" w:hAnsi="Consolas" w:cs="Times New Roman"/>
@@ -4667,6 +4810,7 @@
         </w:rPr>
         <w:t>background-color</w:t>
       </w:r>
+      <w:proofErr w:type="gramEnd"/>
       <w:r>
         <w:rPr>
           <w:rFonts w:ascii="Consolas" w:eastAsia="Times New Roman" w:hAnsi="Consolas" w:cs="Times New Roman"/>
@@ -4784,7 +4928,17 @@
           <w:sz w:val="21"/>
           <w:szCs w:val="21"/>
         </w:rPr>
-        <w:t>.container</w:t>
+        <w:t>.</w:t>
+      </w:r>
+      <w:proofErr w:type="gramStart"/>
+      <w:r>
+        <w:rPr>
+          <w:rFonts w:ascii="Consolas" w:eastAsia="Times New Roman" w:hAnsi="Consolas" w:cs="Times New Roman"/>
+          <w:color w:val="D7BA7D"/>
+          <w:sz w:val="21"/>
+          <w:szCs w:val="21"/>
+        </w:rPr>
+        <w:t>container</w:t>
       </w:r>
       <w:r>
         <w:rPr>
@@ -4795,6 +4949,7 @@
         </w:rPr>
         <w:t>{</w:t>
       </w:r>
+      <w:proofErr w:type="gramEnd"/>
     </w:p>
     <w:p>
       <w:pPr>
@@ -4816,6 +4971,7 @@
         </w:rPr>
         <w:t>        </w:t>
       </w:r>
+      <w:proofErr w:type="gramStart"/>
       <w:r>
         <w:rPr>
           <w:rFonts w:ascii="Consolas" w:eastAsia="Times New Roman" w:hAnsi="Consolas" w:cs="Times New Roman"/>
@@ -4825,6 +4981,7 @@
         </w:rPr>
         <w:t>padding</w:t>
       </w:r>
+      <w:proofErr w:type="gramEnd"/>
       <w:r>
         <w:rPr>
           <w:rFonts w:ascii="Consolas" w:eastAsia="Times New Roman" w:hAnsi="Consolas" w:cs="Times New Roman"/>
@@ -4891,6 +5048,7 @@
         </w:rPr>
         <w:t>        </w:t>
       </w:r>
+      <w:proofErr w:type="gramStart"/>
       <w:r>
         <w:rPr>
           <w:rFonts w:ascii="Consolas" w:eastAsia="Times New Roman" w:hAnsi="Consolas" w:cs="Times New Roman"/>
@@ -4900,6 +5058,7 @@
         </w:rPr>
         <w:t>display</w:t>
       </w:r>
+      <w:proofErr w:type="gramEnd"/>
       <w:r>
         <w:rPr>
           <w:rFonts w:ascii="Consolas" w:eastAsia="Times New Roman" w:hAnsi="Consolas" w:cs="Times New Roman"/>
@@ -4948,6 +5107,7 @@
         </w:rPr>
         <w:t>        </w:t>
       </w:r>
+      <w:proofErr w:type="gramStart"/>
       <w:r>
         <w:rPr>
           <w:rFonts w:ascii="Consolas" w:eastAsia="Times New Roman" w:hAnsi="Consolas" w:cs="Times New Roman"/>
@@ -4957,6 +5117,7 @@
         </w:rPr>
         <w:t>align-items</w:t>
       </w:r>
+      <w:proofErr w:type="gramEnd"/>
       <w:r>
         <w:rPr>
           <w:rFonts w:ascii="Consolas" w:eastAsia="Times New Roman" w:hAnsi="Consolas" w:cs="Times New Roman"/>
@@ -5005,6 +5166,7 @@
         </w:rPr>
         <w:t>        </w:t>
       </w:r>
+      <w:proofErr w:type="gramStart"/>
       <w:r>
         <w:rPr>
           <w:rFonts w:ascii="Consolas" w:eastAsia="Times New Roman" w:hAnsi="Consolas" w:cs="Times New Roman"/>
@@ -5014,6 +5176,7 @@
         </w:rPr>
         <w:t>justify-content</w:t>
       </w:r>
+      <w:proofErr w:type="gramEnd"/>
       <w:r>
         <w:rPr>
           <w:rFonts w:ascii="Consolas" w:eastAsia="Times New Roman" w:hAnsi="Consolas" w:cs="Times New Roman"/>
@@ -5062,6 +5225,7 @@
         </w:rPr>
         <w:t>        </w:t>
       </w:r>
+      <w:proofErr w:type="gramStart"/>
       <w:r>
         <w:rPr>
           <w:rFonts w:ascii="Consolas" w:eastAsia="Times New Roman" w:hAnsi="Consolas" w:cs="Times New Roman"/>
@@ -5071,6 +5235,7 @@
         </w:rPr>
         <w:t>height</w:t>
       </w:r>
+      <w:proofErr w:type="gramEnd"/>
       <w:r>
         <w:rPr>
           <w:rFonts w:ascii="Consolas" w:eastAsia="Times New Roman" w:hAnsi="Consolas" w:cs="Times New Roman"/>
@@ -5141,6 +5306,7 @@
         <w:t>        </w:t>
       </w:r>
       <w:proofErr w:type="spellStart"/>
+      <w:proofErr w:type="gramStart"/>
       <w:r>
         <w:rPr>
           <w:rFonts w:ascii="Consolas" w:eastAsia="Times New Roman" w:hAnsi="Consolas" w:cs="Times New Roman"/>
@@ -5160,6 +5326,7 @@
         </w:rPr>
         <w:t>{</w:t>
       </w:r>
+      <w:proofErr w:type="gramEnd"/>
     </w:p>
     <w:p>
       <w:pPr>
@@ -5181,6 +5348,7 @@
         </w:rPr>
         <w:t>            </w:t>
       </w:r>
+      <w:proofErr w:type="gramStart"/>
       <w:r>
         <w:rPr>
           <w:rFonts w:ascii="Consolas" w:eastAsia="Times New Roman" w:hAnsi="Consolas" w:cs="Times New Roman"/>
@@ -5190,6 +5358,7 @@
         </w:rPr>
         <w:t>height</w:t>
       </w:r>
+      <w:proofErr w:type="gramEnd"/>
       <w:r>
         <w:rPr>
           <w:rFonts w:ascii="Consolas" w:eastAsia="Times New Roman" w:hAnsi="Consolas" w:cs="Times New Roman"/>
@@ -5278,7 +5447,17 @@
           <w:sz w:val="21"/>
           <w:szCs w:val="21"/>
         </w:rPr>
-        <w:t>.left</w:t>
+        <w:t>.</w:t>
+      </w:r>
+      <w:proofErr w:type="gramStart"/>
+      <w:r>
+        <w:rPr>
+          <w:rFonts w:ascii="Consolas" w:eastAsia="Times New Roman" w:hAnsi="Consolas" w:cs="Times New Roman"/>
+          <w:color w:val="D7BA7D"/>
+          <w:sz w:val="21"/>
+          <w:szCs w:val="21"/>
+        </w:rPr>
+        <w:t>left</w:t>
       </w:r>
       <w:r>
         <w:rPr>
@@ -5289,6 +5468,7 @@
         </w:rPr>
         <w:t>{</w:t>
       </w:r>
+      <w:proofErr w:type="gramEnd"/>
     </w:p>
     <w:p>
       <w:pPr>
@@ -5310,6 +5490,7 @@
         </w:rPr>
         <w:t>            </w:t>
       </w:r>
+      <w:proofErr w:type="gramStart"/>
       <w:r>
         <w:rPr>
           <w:rFonts w:ascii="Consolas" w:eastAsia="Times New Roman" w:hAnsi="Consolas" w:cs="Times New Roman"/>
@@ -5319,6 +5500,7 @@
         </w:rPr>
         <w:t>display</w:t>
       </w:r>
+      <w:proofErr w:type="gramEnd"/>
       <w:r>
         <w:rPr>
           <w:rFonts w:ascii="Consolas" w:eastAsia="Times New Roman" w:hAnsi="Consolas" w:cs="Times New Roman"/>
@@ -5367,6 +5549,7 @@
         </w:rPr>
         <w:t>            </w:t>
       </w:r>
+      <w:proofErr w:type="gramStart"/>
       <w:r>
         <w:rPr>
           <w:rFonts w:ascii="Consolas" w:eastAsia="Times New Roman" w:hAnsi="Consolas" w:cs="Times New Roman"/>
@@ -5376,6 +5559,7 @@
         </w:rPr>
         <w:t>align-items</w:t>
       </w:r>
+      <w:proofErr w:type="gramEnd"/>
       <w:r>
         <w:rPr>
           <w:rFonts w:ascii="Consolas" w:eastAsia="Times New Roman" w:hAnsi="Consolas" w:cs="Times New Roman"/>
@@ -5437,6 +5621,7 @@
         <w:t>            </w:t>
       </w:r>
       <w:proofErr w:type="spellStart"/>
+      <w:proofErr w:type="gramStart"/>
       <w:r>
         <w:rPr>
           <w:rFonts w:ascii="Consolas" w:eastAsia="Times New Roman" w:hAnsi="Consolas" w:cs="Times New Roman"/>
@@ -5456,6 +5641,7 @@
         </w:rPr>
         <w:t>{</w:t>
       </w:r>
+      <w:proofErr w:type="gramEnd"/>
     </w:p>
     <w:p>
       <w:pPr>
@@ -5477,6 +5663,7 @@
         </w:rPr>
         <w:t>                </w:t>
       </w:r>
+      <w:proofErr w:type="gramStart"/>
       <w:r>
         <w:rPr>
           <w:rFonts w:ascii="Consolas" w:eastAsia="Times New Roman" w:hAnsi="Consolas" w:cs="Times New Roman"/>
@@ -5486,6 +5673,7 @@
         </w:rPr>
         <w:t>height</w:t>
       </w:r>
+      <w:proofErr w:type="gramEnd"/>
       <w:r>
         <w:rPr>
           <w:rFonts w:ascii="Consolas" w:eastAsia="Times New Roman" w:hAnsi="Consolas" w:cs="Times New Roman"/>
@@ -5534,6 +5722,7 @@
         </w:rPr>
         <w:t>                </w:t>
       </w:r>
+      <w:proofErr w:type="gramStart"/>
       <w:r>
         <w:rPr>
           <w:rFonts w:ascii="Consolas" w:eastAsia="Times New Roman" w:hAnsi="Consolas" w:cs="Times New Roman"/>
@@ -5543,6 +5732,7 @@
         </w:rPr>
         <w:t>margin-right</w:t>
       </w:r>
+      <w:proofErr w:type="gramEnd"/>
       <w:r>
         <w:rPr>
           <w:rFonts w:ascii="Consolas" w:eastAsia="Times New Roman" w:hAnsi="Consolas" w:cs="Times New Roman"/>
@@ -5624,6 +5814,7 @@
         </w:rPr>
         <w:t>            </w:t>
       </w:r>
+      <w:proofErr w:type="gramStart"/>
       <w:r>
         <w:rPr>
           <w:rFonts w:ascii="Consolas" w:eastAsia="Times New Roman" w:hAnsi="Consolas" w:cs="Times New Roman"/>
@@ -5642,6 +5833,7 @@
         </w:rPr>
         <w:t>{</w:t>
       </w:r>
+      <w:proofErr w:type="gramEnd"/>
     </w:p>
     <w:p>
       <w:pPr>
@@ -5663,6 +5855,7 @@
         </w:rPr>
         <w:t>                </w:t>
       </w:r>
+      <w:proofErr w:type="gramStart"/>
       <w:r>
         <w:rPr>
           <w:rFonts w:ascii="Consolas" w:eastAsia="Times New Roman" w:hAnsi="Consolas" w:cs="Times New Roman"/>
@@ -5672,6 +5865,7 @@
         </w:rPr>
         <w:t>margin-right</w:t>
       </w:r>
+      <w:proofErr w:type="gramEnd"/>
       <w:r>
         <w:rPr>
           <w:rFonts w:ascii="Consolas" w:eastAsia="Times New Roman" w:hAnsi="Consolas" w:cs="Times New Roman"/>
@@ -5720,6 +5914,7 @@
         </w:rPr>
         <w:t>                </w:t>
       </w:r>
+      <w:proofErr w:type="gramStart"/>
       <w:r>
         <w:rPr>
           <w:rFonts w:ascii="Consolas" w:eastAsia="Times New Roman" w:hAnsi="Consolas" w:cs="Times New Roman"/>
@@ -5729,6 +5924,7 @@
         </w:rPr>
         <w:t>cursor</w:t>
       </w:r>
+      <w:proofErr w:type="gramEnd"/>
       <w:r>
         <w:rPr>
           <w:rFonts w:ascii="Consolas" w:eastAsia="Times New Roman" w:hAnsi="Consolas" w:cs="Times New Roman"/>
@@ -5851,7 +6047,17 @@
           <w:sz w:val="21"/>
           <w:szCs w:val="21"/>
         </w:rPr>
-        <w:t>.right</w:t>
+        <w:t>.</w:t>
+      </w:r>
+      <w:proofErr w:type="gramStart"/>
+      <w:r>
+        <w:rPr>
+          <w:rFonts w:ascii="Consolas" w:eastAsia="Times New Roman" w:hAnsi="Consolas" w:cs="Times New Roman"/>
+          <w:color w:val="D7BA7D"/>
+          <w:sz w:val="21"/>
+          <w:szCs w:val="21"/>
+        </w:rPr>
+        <w:t>right</w:t>
       </w:r>
       <w:r>
         <w:rPr>
@@ -5862,6 +6068,7 @@
         </w:rPr>
         <w:t>{</w:t>
       </w:r>
+      <w:proofErr w:type="gramEnd"/>
     </w:p>
     <w:p>
       <w:pPr>
@@ -5883,6 +6090,7 @@
         </w:rPr>
         <w:t>            </w:t>
       </w:r>
+      <w:proofErr w:type="gramStart"/>
       <w:r>
         <w:rPr>
           <w:rFonts w:ascii="Consolas" w:eastAsia="Times New Roman" w:hAnsi="Consolas" w:cs="Times New Roman"/>
@@ -5892,6 +6100,7 @@
         </w:rPr>
         <w:t>display</w:t>
       </w:r>
+      <w:proofErr w:type="gramEnd"/>
       <w:r>
         <w:rPr>
           <w:rFonts w:ascii="Consolas" w:eastAsia="Times New Roman" w:hAnsi="Consolas" w:cs="Times New Roman"/>
@@ -5940,6 +6149,7 @@
         </w:rPr>
         <w:t>            </w:t>
       </w:r>
+      <w:proofErr w:type="gramStart"/>
       <w:r>
         <w:rPr>
           <w:rFonts w:ascii="Consolas" w:eastAsia="Times New Roman" w:hAnsi="Consolas" w:cs="Times New Roman"/>
@@ -5949,6 +6159,7 @@
         </w:rPr>
         <w:t>align-items</w:t>
       </w:r>
+      <w:proofErr w:type="gramEnd"/>
       <w:r>
         <w:rPr>
           <w:rFonts w:ascii="Consolas" w:eastAsia="Times New Roman" w:hAnsi="Consolas" w:cs="Times New Roman"/>
@@ -6010,6 +6221,7 @@
         <w:t>            </w:t>
       </w:r>
       <w:proofErr w:type="spellStart"/>
+      <w:proofErr w:type="gramStart"/>
       <w:r>
         <w:rPr>
           <w:rFonts w:ascii="Consolas" w:eastAsia="Times New Roman" w:hAnsi="Consolas" w:cs="Times New Roman"/>
@@ -6029,6 +6241,7 @@
         </w:rPr>
         <w:t>{</w:t>
       </w:r>
+      <w:proofErr w:type="gramEnd"/>
     </w:p>
     <w:p>
       <w:pPr>
@@ -6050,6 +6263,7 @@
         </w:rPr>
         <w:t>                </w:t>
       </w:r>
+      <w:proofErr w:type="gramStart"/>
       <w:r>
         <w:rPr>
           <w:rFonts w:ascii="Consolas" w:eastAsia="Times New Roman" w:hAnsi="Consolas" w:cs="Times New Roman"/>
@@ -6059,6 +6273,7 @@
         </w:rPr>
         <w:t>width</w:t>
       </w:r>
+      <w:proofErr w:type="gramEnd"/>
       <w:r>
         <w:rPr>
           <w:rFonts w:ascii="Consolas" w:eastAsia="Times New Roman" w:hAnsi="Consolas" w:cs="Times New Roman"/>
@@ -6107,6 +6322,7 @@
         </w:rPr>
         <w:t>                </w:t>
       </w:r>
+      <w:proofErr w:type="gramStart"/>
       <w:r>
         <w:rPr>
           <w:rFonts w:ascii="Consolas" w:eastAsia="Times New Roman" w:hAnsi="Consolas" w:cs="Times New Roman"/>
@@ -6116,6 +6332,7 @@
         </w:rPr>
         <w:t>height</w:t>
       </w:r>
+      <w:proofErr w:type="gramEnd"/>
       <w:r>
         <w:rPr>
           <w:rFonts w:ascii="Consolas" w:eastAsia="Times New Roman" w:hAnsi="Consolas" w:cs="Times New Roman"/>
@@ -6164,6 +6381,7 @@
         </w:rPr>
         <w:t>                </w:t>
       </w:r>
+      <w:proofErr w:type="gramStart"/>
       <w:r>
         <w:rPr>
           <w:rFonts w:ascii="Consolas" w:eastAsia="Times New Roman" w:hAnsi="Consolas" w:cs="Times New Roman"/>
@@ -6173,6 +6391,7 @@
         </w:rPr>
         <w:t>border-radius</w:t>
       </w:r>
+      <w:proofErr w:type="gramEnd"/>
       <w:r>
         <w:rPr>
           <w:rFonts w:ascii="Consolas" w:eastAsia="Times New Roman" w:hAnsi="Consolas" w:cs="Times New Roman"/>
@@ -6221,6 +6440,7 @@
         </w:rPr>
         <w:t>                </w:t>
       </w:r>
+      <w:proofErr w:type="gramStart"/>
       <w:r>
         <w:rPr>
           <w:rFonts w:ascii="Consolas" w:eastAsia="Times New Roman" w:hAnsi="Consolas" w:cs="Times New Roman"/>
@@ -6230,6 +6450,7 @@
         </w:rPr>
         <w:t>object-fit</w:t>
       </w:r>
+      <w:proofErr w:type="gramEnd"/>
       <w:r>
         <w:rPr>
           <w:rFonts w:ascii="Consolas" w:eastAsia="Times New Roman" w:hAnsi="Consolas" w:cs="Times New Roman"/>
@@ -6278,6 +6499,7 @@
         </w:rPr>
         <w:t>                </w:t>
       </w:r>
+      <w:proofErr w:type="gramStart"/>
       <w:r>
         <w:rPr>
           <w:rFonts w:ascii="Consolas" w:eastAsia="Times New Roman" w:hAnsi="Consolas" w:cs="Times New Roman"/>
@@ -6287,6 +6509,7 @@
         </w:rPr>
         <w:t>cursor</w:t>
       </w:r>
+      <w:proofErr w:type="gramEnd"/>
       <w:r>
         <w:rPr>
           <w:rFonts w:ascii="Consolas" w:eastAsia="Times New Roman" w:hAnsi="Consolas" w:cs="Times New Roman"/>
@@ -6375,7 +6598,17 @@
           <w:sz w:val="21"/>
           <w:szCs w:val="21"/>
         </w:rPr>
-        <w:t>.icon</w:t>
+        <w:t>.</w:t>
+      </w:r>
+      <w:proofErr w:type="gramStart"/>
+      <w:r>
+        <w:rPr>
+          <w:rFonts w:ascii="Consolas" w:eastAsia="Times New Roman" w:hAnsi="Consolas" w:cs="Times New Roman"/>
+          <w:color w:val="D7BA7D"/>
+          <w:sz w:val="21"/>
+          <w:szCs w:val="21"/>
+        </w:rPr>
+        <w:t>icon</w:t>
       </w:r>
       <w:r>
         <w:rPr>
@@ -6386,6 +6619,7 @@
         </w:rPr>
         <w:t>{</w:t>
       </w:r>
+      <w:proofErr w:type="gramEnd"/>
     </w:p>
     <w:p>
       <w:pPr>
@@ -6407,6 +6641,7 @@
         </w:rPr>
         <w:t>                </w:t>
       </w:r>
+      <w:proofErr w:type="gramStart"/>
       <w:r>
         <w:rPr>
           <w:rFonts w:ascii="Consolas" w:eastAsia="Times New Roman" w:hAnsi="Consolas" w:cs="Times New Roman"/>
@@ -6416,6 +6651,7 @@
         </w:rPr>
         <w:t>margin</w:t>
       </w:r>
+      <w:proofErr w:type="gramEnd"/>
       <w:r>
         <w:rPr>
           <w:rFonts w:ascii="Consolas" w:eastAsia="Times New Roman" w:hAnsi="Consolas" w:cs="Times New Roman"/>
@@ -6482,6 +6718,7 @@
         </w:rPr>
         <w:t>                </w:t>
       </w:r>
+      <w:proofErr w:type="gramStart"/>
       <w:r>
         <w:rPr>
           <w:rFonts w:ascii="Consolas" w:eastAsia="Times New Roman" w:hAnsi="Consolas" w:cs="Times New Roman"/>
@@ -6491,6 +6728,7 @@
         </w:rPr>
         <w:t>cursor</w:t>
       </w:r>
+      <w:proofErr w:type="gramEnd"/>
       <w:r>
         <w:rPr>
           <w:rFonts w:ascii="Consolas" w:eastAsia="Times New Roman" w:hAnsi="Consolas" w:cs="Times New Roman"/>
@@ -6579,7 +6817,17 @@
           <w:sz w:val="21"/>
           <w:szCs w:val="21"/>
         </w:rPr>
-        <w:t>.profile</w:t>
+        <w:t>.</w:t>
+      </w:r>
+      <w:proofErr w:type="gramStart"/>
+      <w:r>
+        <w:rPr>
+          <w:rFonts w:ascii="Consolas" w:eastAsia="Times New Roman" w:hAnsi="Consolas" w:cs="Times New Roman"/>
+          <w:color w:val="D7BA7D"/>
+          <w:sz w:val="21"/>
+          <w:szCs w:val="21"/>
+        </w:rPr>
+        <w:t>profile</w:t>
       </w:r>
       <w:r>
         <w:rPr>
@@ -6590,6 +6838,7 @@
         </w:rPr>
         <w:t>{</w:t>
       </w:r>
+      <w:proofErr w:type="gramEnd"/>
     </w:p>
     <w:p>
       <w:pPr>
@@ -6630,7 +6879,17 @@
           <w:sz w:val="21"/>
           <w:szCs w:val="21"/>
         </w:rPr>
-        <w:t>.options</w:t>
+        <w:t>.</w:t>
+      </w:r>
+      <w:proofErr w:type="gramStart"/>
+      <w:r>
+        <w:rPr>
+          <w:rFonts w:ascii="Consolas" w:eastAsia="Times New Roman" w:hAnsi="Consolas" w:cs="Times New Roman"/>
+          <w:color w:val="D7BA7D"/>
+          <w:sz w:val="21"/>
+          <w:szCs w:val="21"/>
+        </w:rPr>
+        <w:t>options</w:t>
       </w:r>
       <w:r>
         <w:rPr>
@@ -6641,6 +6900,7 @@
         </w:rPr>
         <w:t>{</w:t>
       </w:r>
+      <w:proofErr w:type="gramEnd"/>
     </w:p>
     <w:p>
       <w:pPr>
@@ -6662,6 +6922,7 @@
         </w:rPr>
         <w:t>                    </w:t>
       </w:r>
+      <w:proofErr w:type="gramStart"/>
       <w:r>
         <w:rPr>
           <w:rFonts w:ascii="Consolas" w:eastAsia="Times New Roman" w:hAnsi="Consolas" w:cs="Times New Roman"/>
@@ -6671,6 +6932,7 @@
         </w:rPr>
         <w:t>display</w:t>
       </w:r>
+      <w:proofErr w:type="gramEnd"/>
       <w:r>
         <w:rPr>
           <w:rFonts w:ascii="Consolas" w:eastAsia="Times New Roman" w:hAnsi="Consolas" w:cs="Times New Roman"/>
@@ -6719,6 +6981,7 @@
         </w:rPr>
         <w:t>                    </w:t>
       </w:r>
+      <w:proofErr w:type="gramStart"/>
       <w:r>
         <w:rPr>
           <w:rFonts w:ascii="Consolas" w:eastAsia="Times New Roman" w:hAnsi="Consolas" w:cs="Times New Roman"/>
@@ -6728,6 +6991,7 @@
         </w:rPr>
         <w:t>background-color</w:t>
       </w:r>
+      <w:proofErr w:type="gramEnd"/>
       <w:r>
         <w:rPr>
           <w:rFonts w:ascii="Consolas" w:eastAsia="Times New Roman" w:hAnsi="Consolas" w:cs="Times New Roman"/>
@@ -6796,6 +7060,7 @@
         </w:rPr>
         <w:t>                    </w:t>
       </w:r>
+      <w:proofErr w:type="gramStart"/>
       <w:r>
         <w:rPr>
           <w:rFonts w:ascii="Consolas" w:eastAsia="Times New Roman" w:hAnsi="Consolas" w:cs="Times New Roman"/>
@@ -6805,6 +7070,7 @@
         </w:rPr>
         <w:t>border-radius</w:t>
       </w:r>
+      <w:proofErr w:type="gramEnd"/>
       <w:r>
         <w:rPr>
           <w:rFonts w:ascii="Consolas" w:eastAsia="Times New Roman" w:hAnsi="Consolas" w:cs="Times New Roman"/>
@@ -6865,6 +7131,7 @@
         </w:rPr>
         <w:t>                    </w:t>
       </w:r>
+      <w:proofErr w:type="gramStart"/>
       <w:r>
         <w:rPr>
           <w:rFonts w:ascii="Consolas" w:eastAsia="Times New Roman" w:hAnsi="Consolas" w:cs="Times New Roman"/>
@@ -6883,6 +7150,7 @@
         </w:rPr>
         <w:t>{</w:t>
       </w:r>
+      <w:proofErr w:type="gramEnd"/>
     </w:p>
     <w:p>
       <w:pPr>
@@ -6904,6 +7172,7 @@
         </w:rPr>
         <w:t>                        </w:t>
       </w:r>
+      <w:proofErr w:type="gramStart"/>
       <w:r>
         <w:rPr>
           <w:rFonts w:ascii="Consolas" w:eastAsia="Times New Roman" w:hAnsi="Consolas" w:cs="Times New Roman"/>
@@ -6913,6 +7182,7 @@
         </w:rPr>
         <w:t>padding</w:t>
       </w:r>
+      <w:proofErr w:type="gramEnd"/>
       <w:r>
         <w:rPr>
           <w:rFonts w:ascii="Consolas" w:eastAsia="Times New Roman" w:hAnsi="Consolas" w:cs="Times New Roman"/>
@@ -6961,6 +7231,7 @@
         </w:rPr>
         <w:t>                        </w:t>
       </w:r>
+      <w:proofErr w:type="gramStart"/>
       <w:r>
         <w:rPr>
           <w:rFonts w:ascii="Consolas" w:eastAsia="Times New Roman" w:hAnsi="Consolas" w:cs="Times New Roman"/>
@@ -6970,6 +7241,7 @@
         </w:rPr>
         <w:t>cursor</w:t>
       </w:r>
+      <w:proofErr w:type="gramEnd"/>
       <w:r>
         <w:rPr>
           <w:rFonts w:ascii="Consolas" w:eastAsia="Times New Roman" w:hAnsi="Consolas" w:cs="Times New Roman"/>
@@ -7093,6 +7365,7 @@
         </w:rPr>
         <w:t>&amp;</w:t>
       </w:r>
+      <w:proofErr w:type="gramStart"/>
       <w:r>
         <w:rPr>
           <w:rFonts w:ascii="Consolas" w:eastAsia="Times New Roman" w:hAnsi="Consolas" w:cs="Times New Roman"/>
@@ -7102,6 +7375,7 @@
         </w:rPr>
         <w:t>:hover</w:t>
       </w:r>
+      <w:proofErr w:type="gramEnd"/>
       <w:r>
         <w:rPr>
           <w:rFonts w:ascii="Consolas" w:eastAsia="Times New Roman" w:hAnsi="Consolas" w:cs="Times New Roman"/>
@@ -7160,7 +7434,17 @@
           <w:sz w:val="21"/>
           <w:szCs w:val="21"/>
         </w:rPr>
-        <w:t>.options</w:t>
+        <w:t>.</w:t>
+      </w:r>
+      <w:proofErr w:type="gramStart"/>
+      <w:r>
+        <w:rPr>
+          <w:rFonts w:ascii="Consolas" w:eastAsia="Times New Roman" w:hAnsi="Consolas" w:cs="Times New Roman"/>
+          <w:color w:val="D7BA7D"/>
+          <w:sz w:val="21"/>
+          <w:szCs w:val="21"/>
+        </w:rPr>
+        <w:t>options</w:t>
       </w:r>
       <w:r>
         <w:rPr>
@@ -7171,6 +7455,7 @@
         </w:rPr>
         <w:t>{</w:t>
       </w:r>
+      <w:proofErr w:type="gramEnd"/>
     </w:p>
     <w:p>
       <w:pPr>
@@ -7192,6 +7477,7 @@
         </w:rPr>
         <w:t>                        </w:t>
       </w:r>
+      <w:proofErr w:type="gramStart"/>
       <w:r>
         <w:rPr>
           <w:rFonts w:ascii="Consolas" w:eastAsia="Times New Roman" w:hAnsi="Consolas" w:cs="Times New Roman"/>
@@ -7201,6 +7487,7 @@
         </w:rPr>
         <w:t>display</w:t>
       </w:r>
+      <w:proofErr w:type="gramEnd"/>
       <w:r>
         <w:rPr>
           <w:rFonts w:ascii="Consolas" w:eastAsia="Times New Roman" w:hAnsi="Consolas" w:cs="Times New Roman"/>
@@ -7249,6 +7536,7 @@
         </w:rPr>
         <w:t>                        </w:t>
       </w:r>
+      <w:proofErr w:type="gramStart"/>
       <w:r>
         <w:rPr>
           <w:rFonts w:ascii="Consolas" w:eastAsia="Times New Roman" w:hAnsi="Consolas" w:cs="Times New Roman"/>
@@ -7258,6 +7546,7 @@
         </w:rPr>
         <w:t>flex-direction</w:t>
       </w:r>
+      <w:proofErr w:type="gramEnd"/>
       <w:r>
         <w:rPr>
           <w:rFonts w:ascii="Consolas" w:eastAsia="Times New Roman" w:hAnsi="Consolas" w:cs="Times New Roman"/>
@@ -7306,6 +7595,7 @@
         </w:rPr>
         <w:t>                        </w:t>
       </w:r>
+      <w:proofErr w:type="gramStart"/>
       <w:r>
         <w:rPr>
           <w:rFonts w:ascii="Consolas" w:eastAsia="Times New Roman" w:hAnsi="Consolas" w:cs="Times New Roman"/>
@@ -7315,6 +7605,7 @@
         </w:rPr>
         <w:t>position</w:t>
       </w:r>
+      <w:proofErr w:type="gramEnd"/>
       <w:r>
         <w:rPr>
           <w:rFonts w:ascii="Consolas" w:eastAsia="Times New Roman" w:hAnsi="Consolas" w:cs="Times New Roman"/>
@@ -7522,6 +7813,3095 @@
           <w:szCs w:val="21"/>
         </w:rPr>
         <w:t>}</w:t>
+      </w:r>
+    </w:p>
+    <w:p/>
+    <w:p>
+      <w:r>
+        <w:t>Icon and text inside button:</w:t>
+      </w:r>
+    </w:p>
+    <w:p>
+      <w:pPr>
+        <w:shd w:val="clear" w:color="auto" w:fill="1E1E1E"/>
+        <w:spacing w:after="0" w:line="285" w:lineRule="atLeast"/>
+        <w:rPr>
+          <w:rFonts w:ascii="Consolas" w:eastAsia="Times New Roman" w:hAnsi="Consolas" w:cs="Times New Roman"/>
+          <w:color w:val="D4D4D4"/>
+          <w:sz w:val="21"/>
+          <w:szCs w:val="21"/>
+        </w:rPr>
+      </w:pPr>
+      <w:r>
+        <w:rPr>
+          <w:rFonts w:ascii="Consolas" w:eastAsia="Times New Roman" w:hAnsi="Consolas" w:cs="Times New Roman"/>
+          <w:color w:val="808080"/>
+          <w:sz w:val="21"/>
+          <w:szCs w:val="21"/>
+        </w:rPr>
+        <w:t>&lt;</w:t>
+      </w:r>
+      <w:r>
+        <w:rPr>
+          <w:rFonts w:ascii="Consolas" w:eastAsia="Times New Roman" w:hAnsi="Consolas" w:cs="Times New Roman"/>
+          <w:color w:val="569CD6"/>
+          <w:sz w:val="21"/>
+          <w:szCs w:val="21"/>
+        </w:rPr>
+        <w:t>button</w:t>
+      </w:r>
+      <w:r>
+        <w:rPr>
+          <w:rFonts w:ascii="Consolas" w:eastAsia="Times New Roman" w:hAnsi="Consolas" w:cs="Times New Roman"/>
+          <w:color w:val="D4D4D4"/>
+          <w:sz w:val="21"/>
+          <w:szCs w:val="21"/>
+        </w:rPr>
+        <w:t> </w:t>
+      </w:r>
+      <w:proofErr w:type="spellStart"/>
+      <w:r>
+        <w:rPr>
+          <w:rFonts w:ascii="Consolas" w:eastAsia="Times New Roman" w:hAnsi="Consolas" w:cs="Times New Roman"/>
+          <w:color w:val="9CDCFE"/>
+          <w:sz w:val="21"/>
+          <w:szCs w:val="21"/>
+        </w:rPr>
+        <w:t>className</w:t>
+      </w:r>
+      <w:proofErr w:type="spellEnd"/>
+      <w:r>
+        <w:rPr>
+          <w:rFonts w:ascii="Consolas" w:eastAsia="Times New Roman" w:hAnsi="Consolas" w:cs="Times New Roman"/>
+          <w:color w:val="D4D4D4"/>
+          <w:sz w:val="21"/>
+          <w:szCs w:val="21"/>
+        </w:rPr>
+        <w:t>=</w:t>
+      </w:r>
+      <w:r>
+        <w:rPr>
+          <w:rFonts w:ascii="Consolas" w:eastAsia="Times New Roman" w:hAnsi="Consolas" w:cs="Times New Roman"/>
+          <w:color w:val="CE9178"/>
+          <w:sz w:val="21"/>
+          <w:szCs w:val="21"/>
+        </w:rPr>
+        <w:t>"play"</w:t>
+      </w:r>
+      <w:r>
+        <w:rPr>
+          <w:rFonts w:ascii="Consolas" w:eastAsia="Times New Roman" w:hAnsi="Consolas" w:cs="Times New Roman"/>
+          <w:color w:val="808080"/>
+          <w:sz w:val="21"/>
+          <w:szCs w:val="21"/>
+        </w:rPr>
+        <w:t>&gt;</w:t>
+      </w:r>
+    </w:p>
+    <w:p>
+      <w:pPr>
+        <w:shd w:val="clear" w:color="auto" w:fill="1E1E1E"/>
+        <w:spacing w:after="0" w:line="285" w:lineRule="atLeast"/>
+        <w:rPr>
+          <w:rFonts w:ascii="Consolas" w:eastAsia="Times New Roman" w:hAnsi="Consolas" w:cs="Times New Roman"/>
+          <w:color w:val="D4D4D4"/>
+          <w:sz w:val="21"/>
+          <w:szCs w:val="21"/>
+        </w:rPr>
+      </w:pPr>
+      <w:r>
+        <w:rPr>
+          <w:rFonts w:ascii="Consolas" w:eastAsia="Times New Roman" w:hAnsi="Consolas" w:cs="Times New Roman"/>
+          <w:color w:val="D4D4D4"/>
+          <w:sz w:val="21"/>
+          <w:szCs w:val="21"/>
+        </w:rPr>
+        <w:t>                        </w:t>
+      </w:r>
+      <w:r>
+        <w:rPr>
+          <w:rFonts w:ascii="Consolas" w:eastAsia="Times New Roman" w:hAnsi="Consolas" w:cs="Times New Roman"/>
+          <w:color w:val="808080"/>
+          <w:sz w:val="21"/>
+          <w:szCs w:val="21"/>
+        </w:rPr>
+        <w:t>&lt;</w:t>
+      </w:r>
+      <w:proofErr w:type="spellStart"/>
+      <w:r>
+        <w:rPr>
+          <w:rFonts w:ascii="Consolas" w:eastAsia="Times New Roman" w:hAnsi="Consolas" w:cs="Times New Roman"/>
+          <w:color w:val="4EC9B0"/>
+          <w:sz w:val="21"/>
+          <w:szCs w:val="21"/>
+        </w:rPr>
+        <w:t>PlayArrow</w:t>
+      </w:r>
+      <w:proofErr w:type="spellEnd"/>
+      <w:r>
+        <w:rPr>
+          <w:rFonts w:ascii="Consolas" w:eastAsia="Times New Roman" w:hAnsi="Consolas" w:cs="Times New Roman"/>
+          <w:color w:val="D4D4D4"/>
+          <w:sz w:val="21"/>
+          <w:szCs w:val="21"/>
+        </w:rPr>
+        <w:t> </w:t>
+      </w:r>
+      <w:r>
+        <w:rPr>
+          <w:rFonts w:ascii="Consolas" w:eastAsia="Times New Roman" w:hAnsi="Consolas" w:cs="Times New Roman"/>
+          <w:color w:val="808080"/>
+          <w:sz w:val="21"/>
+          <w:szCs w:val="21"/>
+        </w:rPr>
+        <w:t>/&gt;</w:t>
+      </w:r>
+    </w:p>
+    <w:p>
+      <w:pPr>
+        <w:shd w:val="clear" w:color="auto" w:fill="1E1E1E"/>
+        <w:spacing w:after="0" w:line="285" w:lineRule="atLeast"/>
+        <w:rPr>
+          <w:rFonts w:ascii="Consolas" w:eastAsia="Times New Roman" w:hAnsi="Consolas" w:cs="Times New Roman"/>
+          <w:color w:val="D4D4D4"/>
+          <w:sz w:val="21"/>
+          <w:szCs w:val="21"/>
+        </w:rPr>
+      </w:pPr>
+      <w:r>
+        <w:rPr>
+          <w:rFonts w:ascii="Consolas" w:eastAsia="Times New Roman" w:hAnsi="Consolas" w:cs="Times New Roman"/>
+          <w:color w:val="D4D4D4"/>
+          <w:sz w:val="21"/>
+          <w:szCs w:val="21"/>
+        </w:rPr>
+        <w:t>                        </w:t>
+      </w:r>
+      <w:r>
+        <w:rPr>
+          <w:rFonts w:ascii="Consolas" w:eastAsia="Times New Roman" w:hAnsi="Consolas" w:cs="Times New Roman"/>
+          <w:color w:val="808080"/>
+          <w:sz w:val="21"/>
+          <w:szCs w:val="21"/>
+        </w:rPr>
+        <w:t>&lt;</w:t>
+      </w:r>
+      <w:proofErr w:type="gramStart"/>
+      <w:r>
+        <w:rPr>
+          <w:rFonts w:ascii="Consolas" w:eastAsia="Times New Roman" w:hAnsi="Consolas" w:cs="Times New Roman"/>
+          <w:color w:val="569CD6"/>
+          <w:sz w:val="21"/>
+          <w:szCs w:val="21"/>
+        </w:rPr>
+        <w:t>span</w:t>
+      </w:r>
+      <w:r>
+        <w:rPr>
+          <w:rFonts w:ascii="Consolas" w:eastAsia="Times New Roman" w:hAnsi="Consolas" w:cs="Times New Roman"/>
+          <w:color w:val="808080"/>
+          <w:sz w:val="21"/>
+          <w:szCs w:val="21"/>
+        </w:rPr>
+        <w:t>&gt;</w:t>
+      </w:r>
+      <w:proofErr w:type="gramEnd"/>
+      <w:r>
+        <w:rPr>
+          <w:rFonts w:ascii="Consolas" w:eastAsia="Times New Roman" w:hAnsi="Consolas" w:cs="Times New Roman"/>
+          <w:color w:val="D4D4D4"/>
+          <w:sz w:val="21"/>
+          <w:szCs w:val="21"/>
+        </w:rPr>
+        <w:t>Play</w:t>
+      </w:r>
+      <w:r>
+        <w:rPr>
+          <w:rFonts w:ascii="Consolas" w:eastAsia="Times New Roman" w:hAnsi="Consolas" w:cs="Times New Roman"/>
+          <w:color w:val="808080"/>
+          <w:sz w:val="21"/>
+          <w:szCs w:val="21"/>
+        </w:rPr>
+        <w:t>&lt;/</w:t>
+      </w:r>
+      <w:r>
+        <w:rPr>
+          <w:rFonts w:ascii="Consolas" w:eastAsia="Times New Roman" w:hAnsi="Consolas" w:cs="Times New Roman"/>
+          <w:color w:val="569CD6"/>
+          <w:sz w:val="21"/>
+          <w:szCs w:val="21"/>
+        </w:rPr>
+        <w:t>span</w:t>
+      </w:r>
+      <w:r>
+        <w:rPr>
+          <w:rFonts w:ascii="Consolas" w:eastAsia="Times New Roman" w:hAnsi="Consolas" w:cs="Times New Roman"/>
+          <w:color w:val="808080"/>
+          <w:sz w:val="21"/>
+          <w:szCs w:val="21"/>
+        </w:rPr>
+        <w:t>&gt;</w:t>
+      </w:r>
+    </w:p>
+    <w:p>
+      <w:pPr>
+        <w:shd w:val="clear" w:color="auto" w:fill="1E1E1E"/>
+        <w:spacing w:after="0" w:line="285" w:lineRule="atLeast"/>
+        <w:rPr>
+          <w:rFonts w:ascii="Consolas" w:eastAsia="Times New Roman" w:hAnsi="Consolas" w:cs="Times New Roman"/>
+          <w:color w:val="D4D4D4"/>
+          <w:sz w:val="21"/>
+          <w:szCs w:val="21"/>
+        </w:rPr>
+      </w:pPr>
+      <w:r>
+        <w:rPr>
+          <w:rFonts w:ascii="Consolas" w:eastAsia="Times New Roman" w:hAnsi="Consolas" w:cs="Times New Roman"/>
+          <w:color w:val="D4D4D4"/>
+          <w:sz w:val="21"/>
+          <w:szCs w:val="21"/>
+        </w:rPr>
+        <w:t>                    </w:t>
+      </w:r>
+      <w:r>
+        <w:rPr>
+          <w:rFonts w:ascii="Consolas" w:eastAsia="Times New Roman" w:hAnsi="Consolas" w:cs="Times New Roman"/>
+          <w:color w:val="808080"/>
+          <w:sz w:val="21"/>
+          <w:szCs w:val="21"/>
+        </w:rPr>
+        <w:t>&lt;/</w:t>
+      </w:r>
+      <w:r>
+        <w:rPr>
+          <w:rFonts w:ascii="Consolas" w:eastAsia="Times New Roman" w:hAnsi="Consolas" w:cs="Times New Roman"/>
+          <w:color w:val="569CD6"/>
+          <w:sz w:val="21"/>
+          <w:szCs w:val="21"/>
+        </w:rPr>
+        <w:t>button</w:t>
+      </w:r>
+      <w:r>
+        <w:rPr>
+          <w:rFonts w:ascii="Consolas" w:eastAsia="Times New Roman" w:hAnsi="Consolas" w:cs="Times New Roman"/>
+          <w:color w:val="808080"/>
+          <w:sz w:val="21"/>
+          <w:szCs w:val="21"/>
+        </w:rPr>
+        <w:t>&gt;</w:t>
+      </w:r>
+    </w:p>
+    <w:p/>
+    <w:p>
+      <w:r>
+        <w:t xml:space="preserve">Call same level classes or same level element and class in </w:t>
+      </w:r>
+      <w:proofErr w:type="spellStart"/>
+      <w:r>
+        <w:t>scss</w:t>
+      </w:r>
+      <w:proofErr w:type="spellEnd"/>
+      <w:r>
+        <w:t>:</w:t>
+      </w:r>
+    </w:p>
+    <w:p>
+      <w:r>
+        <w:t>Same level Classes:</w:t>
+      </w:r>
+    </w:p>
+    <w:p>
+      <w:pPr>
+        <w:shd w:val="clear" w:color="auto" w:fill="1E1E1E"/>
+        <w:spacing w:after="0" w:line="285" w:lineRule="atLeast"/>
+        <w:rPr>
+          <w:rFonts w:ascii="Consolas" w:eastAsia="Times New Roman" w:hAnsi="Consolas" w:cs="Times New Roman"/>
+          <w:color w:val="D4D4D4"/>
+          <w:sz w:val="21"/>
+          <w:szCs w:val="21"/>
+        </w:rPr>
+      </w:pPr>
+      <w:r>
+        <w:rPr>
+          <w:rFonts w:ascii="Consolas" w:eastAsia="Times New Roman" w:hAnsi="Consolas" w:cs="Times New Roman"/>
+          <w:color w:val="808080"/>
+          <w:sz w:val="21"/>
+          <w:szCs w:val="21"/>
+        </w:rPr>
+        <w:t>&lt;</w:t>
+      </w:r>
+      <w:r>
+        <w:rPr>
+          <w:rFonts w:ascii="Consolas" w:eastAsia="Times New Roman" w:hAnsi="Consolas" w:cs="Times New Roman"/>
+          <w:color w:val="569CD6"/>
+          <w:sz w:val="21"/>
+          <w:szCs w:val="21"/>
+        </w:rPr>
+        <w:t>div</w:t>
+      </w:r>
+      <w:r>
+        <w:rPr>
+          <w:rFonts w:ascii="Consolas" w:eastAsia="Times New Roman" w:hAnsi="Consolas" w:cs="Times New Roman"/>
+          <w:color w:val="D4D4D4"/>
+          <w:sz w:val="21"/>
+          <w:szCs w:val="21"/>
+        </w:rPr>
+        <w:t> </w:t>
+      </w:r>
+      <w:proofErr w:type="spellStart"/>
+      <w:r>
+        <w:rPr>
+          <w:rFonts w:ascii="Consolas" w:eastAsia="Times New Roman" w:hAnsi="Consolas" w:cs="Times New Roman"/>
+          <w:color w:val="9CDCFE"/>
+          <w:sz w:val="21"/>
+          <w:szCs w:val="21"/>
+        </w:rPr>
+        <w:t>className</w:t>
+      </w:r>
+      <w:proofErr w:type="spellEnd"/>
+      <w:proofErr w:type="gramStart"/>
+      <w:r>
+        <w:rPr>
+          <w:rFonts w:ascii="Consolas" w:eastAsia="Times New Roman" w:hAnsi="Consolas" w:cs="Times New Roman"/>
+          <w:color w:val="D4D4D4"/>
+          <w:sz w:val="21"/>
+          <w:szCs w:val="21"/>
+        </w:rPr>
+        <w:t>=</w:t>
+      </w:r>
+      <w:r>
+        <w:rPr>
+          <w:rFonts w:ascii="Consolas" w:eastAsia="Times New Roman" w:hAnsi="Consolas" w:cs="Times New Roman"/>
+          <w:color w:val="569CD6"/>
+          <w:sz w:val="21"/>
+          <w:szCs w:val="21"/>
+        </w:rPr>
+        <w:t>{</w:t>
+      </w:r>
+      <w:proofErr w:type="spellStart"/>
+      <w:proofErr w:type="gramEnd"/>
+      <w:r>
+        <w:rPr>
+          <w:rFonts w:ascii="Consolas" w:eastAsia="Times New Roman" w:hAnsi="Consolas" w:cs="Times New Roman"/>
+          <w:color w:val="4FC1FF"/>
+          <w:sz w:val="21"/>
+          <w:szCs w:val="21"/>
+        </w:rPr>
+        <w:t>isScroll</w:t>
+      </w:r>
+      <w:proofErr w:type="spellEnd"/>
+      <w:r>
+        <w:rPr>
+          <w:rFonts w:ascii="Consolas" w:eastAsia="Times New Roman" w:hAnsi="Consolas" w:cs="Times New Roman"/>
+          <w:color w:val="D4D4D4"/>
+          <w:sz w:val="21"/>
+          <w:szCs w:val="21"/>
+        </w:rPr>
+        <w:t> ? </w:t>
+      </w:r>
+      <w:r>
+        <w:rPr>
+          <w:rFonts w:ascii="Consolas" w:eastAsia="Times New Roman" w:hAnsi="Consolas" w:cs="Times New Roman"/>
+          <w:color w:val="CE9178"/>
+          <w:sz w:val="21"/>
+          <w:szCs w:val="21"/>
+        </w:rPr>
+        <w:t>'</w:t>
+      </w:r>
+      <w:proofErr w:type="spellStart"/>
+      <w:r>
+        <w:rPr>
+          <w:rFonts w:ascii="Consolas" w:eastAsia="Times New Roman" w:hAnsi="Consolas" w:cs="Times New Roman"/>
+          <w:color w:val="CE9178"/>
+          <w:sz w:val="21"/>
+          <w:szCs w:val="21"/>
+        </w:rPr>
+        <w:t>navbar</w:t>
+      </w:r>
+      <w:proofErr w:type="spellEnd"/>
+      <w:r>
+        <w:rPr>
+          <w:rFonts w:ascii="Consolas" w:eastAsia="Times New Roman" w:hAnsi="Consolas" w:cs="Times New Roman"/>
+          <w:color w:val="CE9178"/>
+          <w:sz w:val="21"/>
+          <w:szCs w:val="21"/>
+        </w:rPr>
+        <w:t> </w:t>
+      </w:r>
+      <w:proofErr w:type="gramStart"/>
+      <w:r>
+        <w:rPr>
+          <w:rFonts w:ascii="Consolas" w:eastAsia="Times New Roman" w:hAnsi="Consolas" w:cs="Times New Roman"/>
+          <w:color w:val="CE9178"/>
+          <w:sz w:val="21"/>
+          <w:szCs w:val="21"/>
+        </w:rPr>
+        <w:t>scrolled'</w:t>
+      </w:r>
+      <w:r>
+        <w:rPr>
+          <w:rFonts w:ascii="Consolas" w:eastAsia="Times New Roman" w:hAnsi="Consolas" w:cs="Times New Roman"/>
+          <w:color w:val="D4D4D4"/>
+          <w:sz w:val="21"/>
+          <w:szCs w:val="21"/>
+        </w:rPr>
+        <w:t> :</w:t>
+      </w:r>
+      <w:proofErr w:type="gramEnd"/>
+      <w:r>
+        <w:rPr>
+          <w:rFonts w:ascii="Consolas" w:eastAsia="Times New Roman" w:hAnsi="Consolas" w:cs="Times New Roman"/>
+          <w:color w:val="D4D4D4"/>
+          <w:sz w:val="21"/>
+          <w:szCs w:val="21"/>
+        </w:rPr>
+        <w:t> </w:t>
+      </w:r>
+      <w:r>
+        <w:rPr>
+          <w:rFonts w:ascii="Consolas" w:eastAsia="Times New Roman" w:hAnsi="Consolas" w:cs="Times New Roman"/>
+          <w:color w:val="CE9178"/>
+          <w:sz w:val="21"/>
+          <w:szCs w:val="21"/>
+        </w:rPr>
+        <w:t>'</w:t>
+      </w:r>
+      <w:proofErr w:type="spellStart"/>
+      <w:r>
+        <w:rPr>
+          <w:rFonts w:ascii="Consolas" w:eastAsia="Times New Roman" w:hAnsi="Consolas" w:cs="Times New Roman"/>
+          <w:color w:val="CE9178"/>
+          <w:sz w:val="21"/>
+          <w:szCs w:val="21"/>
+        </w:rPr>
+        <w:t>navbar</w:t>
+      </w:r>
+      <w:proofErr w:type="spellEnd"/>
+      <w:r>
+        <w:rPr>
+          <w:rFonts w:ascii="Consolas" w:eastAsia="Times New Roman" w:hAnsi="Consolas" w:cs="Times New Roman"/>
+          <w:color w:val="CE9178"/>
+          <w:sz w:val="21"/>
+          <w:szCs w:val="21"/>
+        </w:rPr>
+        <w:t>'</w:t>
+      </w:r>
+      <w:r>
+        <w:rPr>
+          <w:rFonts w:ascii="Consolas" w:eastAsia="Times New Roman" w:hAnsi="Consolas" w:cs="Times New Roman"/>
+          <w:color w:val="569CD6"/>
+          <w:sz w:val="21"/>
+          <w:szCs w:val="21"/>
+        </w:rPr>
+        <w:t>}</w:t>
+      </w:r>
+      <w:r>
+        <w:rPr>
+          <w:rFonts w:ascii="Consolas" w:eastAsia="Times New Roman" w:hAnsi="Consolas" w:cs="Times New Roman"/>
+          <w:color w:val="808080"/>
+          <w:sz w:val="21"/>
+          <w:szCs w:val="21"/>
+        </w:rPr>
+        <w:t>&gt;</w:t>
+      </w:r>
+    </w:p>
+    <w:p/>
+    <w:p>
+      <w:pPr>
+        <w:shd w:val="clear" w:color="auto" w:fill="1E1E1E"/>
+        <w:spacing w:after="0" w:line="285" w:lineRule="atLeast"/>
+        <w:rPr>
+          <w:rFonts w:ascii="Consolas" w:eastAsia="Times New Roman" w:hAnsi="Consolas" w:cs="Times New Roman"/>
+          <w:color w:val="D4D4D4"/>
+          <w:sz w:val="21"/>
+          <w:szCs w:val="21"/>
+        </w:rPr>
+      </w:pPr>
+      <w:r>
+        <w:rPr>
+          <w:rFonts w:ascii="Consolas" w:eastAsia="Times New Roman" w:hAnsi="Consolas" w:cs="Times New Roman"/>
+          <w:color w:val="D7BA7D"/>
+          <w:sz w:val="21"/>
+          <w:szCs w:val="21"/>
+        </w:rPr>
+        <w:t>.</w:t>
+      </w:r>
+      <w:proofErr w:type="spellStart"/>
+      <w:proofErr w:type="gramStart"/>
+      <w:r>
+        <w:rPr>
+          <w:rFonts w:ascii="Consolas" w:eastAsia="Times New Roman" w:hAnsi="Consolas" w:cs="Times New Roman"/>
+          <w:color w:val="D7BA7D"/>
+          <w:sz w:val="21"/>
+          <w:szCs w:val="21"/>
+        </w:rPr>
+        <w:t>navbar</w:t>
+      </w:r>
+      <w:proofErr w:type="spellEnd"/>
+      <w:r>
+        <w:rPr>
+          <w:rFonts w:ascii="Consolas" w:eastAsia="Times New Roman" w:hAnsi="Consolas" w:cs="Times New Roman"/>
+          <w:color w:val="D4D4D4"/>
+          <w:sz w:val="21"/>
+          <w:szCs w:val="21"/>
+        </w:rPr>
+        <w:t>{</w:t>
+      </w:r>
+      <w:proofErr w:type="gramEnd"/>
+    </w:p>
+    <w:p>
+      <w:pPr>
+        <w:shd w:val="clear" w:color="auto" w:fill="1E1E1E"/>
+        <w:spacing w:after="0" w:line="285" w:lineRule="atLeast"/>
+        <w:rPr>
+          <w:rFonts w:ascii="Consolas" w:eastAsia="Times New Roman" w:hAnsi="Consolas" w:cs="Times New Roman"/>
+          <w:color w:val="D4D4D4"/>
+          <w:sz w:val="21"/>
+          <w:szCs w:val="21"/>
+        </w:rPr>
+      </w:pPr>
+      <w:r>
+        <w:rPr>
+          <w:rFonts w:ascii="Consolas" w:eastAsia="Times New Roman" w:hAnsi="Consolas" w:cs="Times New Roman"/>
+          <w:color w:val="D4D4D4"/>
+          <w:sz w:val="21"/>
+          <w:szCs w:val="21"/>
+        </w:rPr>
+        <w:t>    </w:t>
+      </w:r>
+      <w:proofErr w:type="gramStart"/>
+      <w:r>
+        <w:rPr>
+          <w:rFonts w:ascii="Consolas" w:eastAsia="Times New Roman" w:hAnsi="Consolas" w:cs="Times New Roman"/>
+          <w:color w:val="9CDCFE"/>
+          <w:sz w:val="21"/>
+          <w:szCs w:val="21"/>
+        </w:rPr>
+        <w:t>color</w:t>
+      </w:r>
+      <w:proofErr w:type="gramEnd"/>
+      <w:r>
+        <w:rPr>
+          <w:rFonts w:ascii="Consolas" w:eastAsia="Times New Roman" w:hAnsi="Consolas" w:cs="Times New Roman"/>
+          <w:color w:val="D4D4D4"/>
+          <w:sz w:val="21"/>
+          <w:szCs w:val="21"/>
+        </w:rPr>
+        <w:t>: </w:t>
+      </w:r>
+      <w:r>
+        <w:rPr>
+          <w:rFonts w:ascii="Consolas" w:eastAsia="Times New Roman" w:hAnsi="Consolas" w:cs="Times New Roman"/>
+          <w:color w:val="CE9178"/>
+          <w:sz w:val="21"/>
+          <w:szCs w:val="21"/>
+        </w:rPr>
+        <w:t>white</w:t>
+      </w:r>
+      <w:r>
+        <w:rPr>
+          <w:rFonts w:ascii="Consolas" w:eastAsia="Times New Roman" w:hAnsi="Consolas" w:cs="Times New Roman"/>
+          <w:color w:val="D4D4D4"/>
+          <w:sz w:val="21"/>
+          <w:szCs w:val="21"/>
+        </w:rPr>
+        <w:t>;</w:t>
+      </w:r>
+    </w:p>
+    <w:p>
+      <w:pPr>
+        <w:shd w:val="clear" w:color="auto" w:fill="1E1E1E"/>
+        <w:spacing w:after="0" w:line="285" w:lineRule="atLeast"/>
+        <w:rPr>
+          <w:rFonts w:ascii="Consolas" w:eastAsia="Times New Roman" w:hAnsi="Consolas" w:cs="Times New Roman"/>
+          <w:color w:val="D4D4D4"/>
+          <w:sz w:val="21"/>
+          <w:szCs w:val="21"/>
+        </w:rPr>
+      </w:pPr>
+      <w:r>
+        <w:rPr>
+          <w:rFonts w:ascii="Consolas" w:eastAsia="Times New Roman" w:hAnsi="Consolas" w:cs="Times New Roman"/>
+          <w:color w:val="D4D4D4"/>
+          <w:sz w:val="21"/>
+          <w:szCs w:val="21"/>
+        </w:rPr>
+        <w:t>    </w:t>
+      </w:r>
+      <w:proofErr w:type="gramStart"/>
+      <w:r>
+        <w:rPr>
+          <w:rFonts w:ascii="Consolas" w:eastAsia="Times New Roman" w:hAnsi="Consolas" w:cs="Times New Roman"/>
+          <w:color w:val="9CDCFE"/>
+          <w:sz w:val="21"/>
+          <w:szCs w:val="21"/>
+        </w:rPr>
+        <w:t>font-size</w:t>
+      </w:r>
+      <w:proofErr w:type="gramEnd"/>
+      <w:r>
+        <w:rPr>
+          <w:rFonts w:ascii="Consolas" w:eastAsia="Times New Roman" w:hAnsi="Consolas" w:cs="Times New Roman"/>
+          <w:color w:val="D4D4D4"/>
+          <w:sz w:val="21"/>
+          <w:szCs w:val="21"/>
+        </w:rPr>
+        <w:t>: </w:t>
+      </w:r>
+      <w:r>
+        <w:rPr>
+          <w:rFonts w:ascii="Consolas" w:eastAsia="Times New Roman" w:hAnsi="Consolas" w:cs="Times New Roman"/>
+          <w:color w:val="B5CEA8"/>
+          <w:sz w:val="21"/>
+          <w:szCs w:val="21"/>
+        </w:rPr>
+        <w:t>14px</w:t>
+      </w:r>
+      <w:r>
+        <w:rPr>
+          <w:rFonts w:ascii="Consolas" w:eastAsia="Times New Roman" w:hAnsi="Consolas" w:cs="Times New Roman"/>
+          <w:color w:val="D4D4D4"/>
+          <w:sz w:val="21"/>
+          <w:szCs w:val="21"/>
+        </w:rPr>
+        <w:t>;</w:t>
+      </w:r>
+    </w:p>
+    <w:p>
+      <w:pPr>
+        <w:shd w:val="clear" w:color="auto" w:fill="1E1E1E"/>
+        <w:spacing w:after="0" w:line="285" w:lineRule="atLeast"/>
+        <w:rPr>
+          <w:rFonts w:ascii="Consolas" w:eastAsia="Times New Roman" w:hAnsi="Consolas" w:cs="Times New Roman"/>
+          <w:color w:val="D4D4D4"/>
+          <w:sz w:val="21"/>
+          <w:szCs w:val="21"/>
+        </w:rPr>
+      </w:pPr>
+      <w:r>
+        <w:rPr>
+          <w:rFonts w:ascii="Consolas" w:eastAsia="Times New Roman" w:hAnsi="Consolas" w:cs="Times New Roman"/>
+          <w:color w:val="D4D4D4"/>
+          <w:sz w:val="21"/>
+          <w:szCs w:val="21"/>
+        </w:rPr>
+        <w:t>    </w:t>
+      </w:r>
+      <w:proofErr w:type="gramStart"/>
+      <w:r>
+        <w:rPr>
+          <w:rFonts w:ascii="Consolas" w:eastAsia="Times New Roman" w:hAnsi="Consolas" w:cs="Times New Roman"/>
+          <w:color w:val="9CDCFE"/>
+          <w:sz w:val="21"/>
+          <w:szCs w:val="21"/>
+        </w:rPr>
+        <w:t>position</w:t>
+      </w:r>
+      <w:proofErr w:type="gramEnd"/>
+      <w:r>
+        <w:rPr>
+          <w:rFonts w:ascii="Consolas" w:eastAsia="Times New Roman" w:hAnsi="Consolas" w:cs="Times New Roman"/>
+          <w:color w:val="D4D4D4"/>
+          <w:sz w:val="21"/>
+          <w:szCs w:val="21"/>
+        </w:rPr>
+        <w:t>: </w:t>
+      </w:r>
+      <w:r>
+        <w:rPr>
+          <w:rFonts w:ascii="Consolas" w:eastAsia="Times New Roman" w:hAnsi="Consolas" w:cs="Times New Roman"/>
+          <w:color w:val="CE9178"/>
+          <w:sz w:val="21"/>
+          <w:szCs w:val="21"/>
+        </w:rPr>
+        <w:t>fixed</w:t>
+      </w:r>
+      <w:r>
+        <w:rPr>
+          <w:rFonts w:ascii="Consolas" w:eastAsia="Times New Roman" w:hAnsi="Consolas" w:cs="Times New Roman"/>
+          <w:color w:val="D4D4D4"/>
+          <w:sz w:val="21"/>
+          <w:szCs w:val="21"/>
+        </w:rPr>
+        <w:t>;</w:t>
+      </w:r>
+    </w:p>
+    <w:p>
+      <w:pPr>
+        <w:shd w:val="clear" w:color="auto" w:fill="1E1E1E"/>
+        <w:spacing w:after="0" w:line="285" w:lineRule="atLeast"/>
+        <w:rPr>
+          <w:rFonts w:ascii="Consolas" w:eastAsia="Times New Roman" w:hAnsi="Consolas" w:cs="Times New Roman"/>
+          <w:color w:val="D4D4D4"/>
+          <w:sz w:val="21"/>
+          <w:szCs w:val="21"/>
+        </w:rPr>
+      </w:pPr>
+      <w:r>
+        <w:rPr>
+          <w:rFonts w:ascii="Consolas" w:eastAsia="Times New Roman" w:hAnsi="Consolas" w:cs="Times New Roman"/>
+          <w:color w:val="D4D4D4"/>
+          <w:sz w:val="21"/>
+          <w:szCs w:val="21"/>
+        </w:rPr>
+        <w:t>    </w:t>
+      </w:r>
+      <w:proofErr w:type="gramStart"/>
+      <w:r>
+        <w:rPr>
+          <w:rFonts w:ascii="Consolas" w:eastAsia="Times New Roman" w:hAnsi="Consolas" w:cs="Times New Roman"/>
+          <w:color w:val="9CDCFE"/>
+          <w:sz w:val="21"/>
+          <w:szCs w:val="21"/>
+        </w:rPr>
+        <w:t>top</w:t>
+      </w:r>
+      <w:proofErr w:type="gramEnd"/>
+      <w:r>
+        <w:rPr>
+          <w:rFonts w:ascii="Consolas" w:eastAsia="Times New Roman" w:hAnsi="Consolas" w:cs="Times New Roman"/>
+          <w:color w:val="D4D4D4"/>
+          <w:sz w:val="21"/>
+          <w:szCs w:val="21"/>
+        </w:rPr>
+        <w:t>: </w:t>
+      </w:r>
+      <w:r>
+        <w:rPr>
+          <w:rFonts w:ascii="Consolas" w:eastAsia="Times New Roman" w:hAnsi="Consolas" w:cs="Times New Roman"/>
+          <w:color w:val="B5CEA8"/>
+          <w:sz w:val="21"/>
+          <w:szCs w:val="21"/>
+        </w:rPr>
+        <w:t>0</w:t>
+      </w:r>
+      <w:r>
+        <w:rPr>
+          <w:rFonts w:ascii="Consolas" w:eastAsia="Times New Roman" w:hAnsi="Consolas" w:cs="Times New Roman"/>
+          <w:color w:val="D4D4D4"/>
+          <w:sz w:val="21"/>
+          <w:szCs w:val="21"/>
+        </w:rPr>
+        <w:t>;</w:t>
+      </w:r>
+    </w:p>
+    <w:p>
+      <w:pPr>
+        <w:shd w:val="clear" w:color="auto" w:fill="1E1E1E"/>
+        <w:spacing w:after="0" w:line="285" w:lineRule="atLeast"/>
+        <w:rPr>
+          <w:rFonts w:ascii="Consolas" w:eastAsia="Times New Roman" w:hAnsi="Consolas" w:cs="Times New Roman"/>
+          <w:color w:val="D4D4D4"/>
+          <w:sz w:val="21"/>
+          <w:szCs w:val="21"/>
+        </w:rPr>
+      </w:pPr>
+      <w:r>
+        <w:rPr>
+          <w:rFonts w:ascii="Consolas" w:eastAsia="Times New Roman" w:hAnsi="Consolas" w:cs="Times New Roman"/>
+          <w:color w:val="D4D4D4"/>
+          <w:sz w:val="21"/>
+          <w:szCs w:val="21"/>
+        </w:rPr>
+        <w:t>    </w:t>
+      </w:r>
+      <w:proofErr w:type="gramStart"/>
+      <w:r>
+        <w:rPr>
+          <w:rFonts w:ascii="Consolas" w:eastAsia="Times New Roman" w:hAnsi="Consolas" w:cs="Times New Roman"/>
+          <w:color w:val="9CDCFE"/>
+          <w:sz w:val="21"/>
+          <w:szCs w:val="21"/>
+        </w:rPr>
+        <w:t>width</w:t>
+      </w:r>
+      <w:proofErr w:type="gramEnd"/>
+      <w:r>
+        <w:rPr>
+          <w:rFonts w:ascii="Consolas" w:eastAsia="Times New Roman" w:hAnsi="Consolas" w:cs="Times New Roman"/>
+          <w:color w:val="D4D4D4"/>
+          <w:sz w:val="21"/>
+          <w:szCs w:val="21"/>
+        </w:rPr>
+        <w:t>: </w:t>
+      </w:r>
+      <w:r>
+        <w:rPr>
+          <w:rFonts w:ascii="Consolas" w:eastAsia="Times New Roman" w:hAnsi="Consolas" w:cs="Times New Roman"/>
+          <w:color w:val="B5CEA8"/>
+          <w:sz w:val="21"/>
+          <w:szCs w:val="21"/>
+        </w:rPr>
+        <w:t>100%</w:t>
+      </w:r>
+      <w:r>
+        <w:rPr>
+          <w:rFonts w:ascii="Consolas" w:eastAsia="Times New Roman" w:hAnsi="Consolas" w:cs="Times New Roman"/>
+          <w:color w:val="D4D4D4"/>
+          <w:sz w:val="21"/>
+          <w:szCs w:val="21"/>
+        </w:rPr>
+        <w:t>;</w:t>
+      </w:r>
+    </w:p>
+    <w:p>
+      <w:pPr>
+        <w:shd w:val="clear" w:color="auto" w:fill="1E1E1E"/>
+        <w:spacing w:after="0" w:line="285" w:lineRule="atLeast"/>
+        <w:rPr>
+          <w:rFonts w:ascii="Consolas" w:eastAsia="Times New Roman" w:hAnsi="Consolas" w:cs="Times New Roman"/>
+          <w:color w:val="D4D4D4"/>
+          <w:sz w:val="21"/>
+          <w:szCs w:val="21"/>
+        </w:rPr>
+      </w:pPr>
+      <w:r>
+        <w:rPr>
+          <w:rFonts w:ascii="Consolas" w:eastAsia="Times New Roman" w:hAnsi="Consolas" w:cs="Times New Roman"/>
+          <w:color w:val="D4D4D4"/>
+          <w:sz w:val="21"/>
+          <w:szCs w:val="21"/>
+        </w:rPr>
+        <w:t>    </w:t>
+      </w:r>
+      <w:proofErr w:type="gramStart"/>
+      <w:r>
+        <w:rPr>
+          <w:rFonts w:ascii="Consolas" w:eastAsia="Times New Roman" w:hAnsi="Consolas" w:cs="Times New Roman"/>
+          <w:color w:val="9CDCFE"/>
+          <w:sz w:val="21"/>
+          <w:szCs w:val="21"/>
+        </w:rPr>
+        <w:t>z-index</w:t>
+      </w:r>
+      <w:proofErr w:type="gramEnd"/>
+      <w:r>
+        <w:rPr>
+          <w:rFonts w:ascii="Consolas" w:eastAsia="Times New Roman" w:hAnsi="Consolas" w:cs="Times New Roman"/>
+          <w:color w:val="D4D4D4"/>
+          <w:sz w:val="21"/>
+          <w:szCs w:val="21"/>
+        </w:rPr>
+        <w:t>: </w:t>
+      </w:r>
+      <w:r>
+        <w:rPr>
+          <w:rFonts w:ascii="Consolas" w:eastAsia="Times New Roman" w:hAnsi="Consolas" w:cs="Times New Roman"/>
+          <w:color w:val="B5CEA8"/>
+          <w:sz w:val="21"/>
+          <w:szCs w:val="21"/>
+        </w:rPr>
+        <w:t>999</w:t>
+      </w:r>
+      <w:r>
+        <w:rPr>
+          <w:rFonts w:ascii="Consolas" w:eastAsia="Times New Roman" w:hAnsi="Consolas" w:cs="Times New Roman"/>
+          <w:color w:val="D4D4D4"/>
+          <w:sz w:val="21"/>
+          <w:szCs w:val="21"/>
+        </w:rPr>
+        <w:t>;</w:t>
+      </w:r>
+    </w:p>
+    <w:p>
+      <w:pPr>
+        <w:shd w:val="clear" w:color="auto" w:fill="1E1E1E"/>
+        <w:spacing w:after="0" w:line="285" w:lineRule="atLeast"/>
+        <w:rPr>
+          <w:rFonts w:ascii="Consolas" w:eastAsia="Times New Roman" w:hAnsi="Consolas" w:cs="Times New Roman"/>
+          <w:color w:val="D4D4D4"/>
+          <w:sz w:val="21"/>
+          <w:szCs w:val="21"/>
+        </w:rPr>
+      </w:pPr>
+      <w:r>
+        <w:rPr>
+          <w:rFonts w:ascii="Consolas" w:eastAsia="Times New Roman" w:hAnsi="Consolas" w:cs="Times New Roman"/>
+          <w:color w:val="D4D4D4"/>
+          <w:sz w:val="21"/>
+          <w:szCs w:val="21"/>
+        </w:rPr>
+        <w:t>    </w:t>
+      </w:r>
+      <w:proofErr w:type="gramStart"/>
+      <w:r>
+        <w:rPr>
+          <w:rFonts w:ascii="Consolas" w:eastAsia="Times New Roman" w:hAnsi="Consolas" w:cs="Times New Roman"/>
+          <w:color w:val="9CDCFE"/>
+          <w:sz w:val="21"/>
+          <w:szCs w:val="21"/>
+        </w:rPr>
+        <w:t>background</w:t>
+      </w:r>
+      <w:proofErr w:type="gramEnd"/>
+      <w:r>
+        <w:rPr>
+          <w:rFonts w:ascii="Consolas" w:eastAsia="Times New Roman" w:hAnsi="Consolas" w:cs="Times New Roman"/>
+          <w:color w:val="D4D4D4"/>
+          <w:sz w:val="21"/>
+          <w:szCs w:val="21"/>
+        </w:rPr>
+        <w:t>: </w:t>
+      </w:r>
+      <w:r>
+        <w:rPr>
+          <w:rFonts w:ascii="Consolas" w:eastAsia="Times New Roman" w:hAnsi="Consolas" w:cs="Times New Roman"/>
+          <w:color w:val="DCDCAA"/>
+          <w:sz w:val="21"/>
+          <w:szCs w:val="21"/>
+        </w:rPr>
+        <w:t>linear-gradient</w:t>
+      </w:r>
+      <w:r>
+        <w:rPr>
+          <w:rFonts w:ascii="Consolas" w:eastAsia="Times New Roman" w:hAnsi="Consolas" w:cs="Times New Roman"/>
+          <w:color w:val="D4D4D4"/>
+          <w:sz w:val="21"/>
+          <w:szCs w:val="21"/>
+        </w:rPr>
+        <w:t>(</w:t>
+      </w:r>
+      <w:r>
+        <w:rPr>
+          <w:rFonts w:ascii="Consolas" w:eastAsia="Times New Roman" w:hAnsi="Consolas" w:cs="Times New Roman"/>
+          <w:color w:val="9CDCFE"/>
+          <w:sz w:val="21"/>
+          <w:szCs w:val="21"/>
+        </w:rPr>
+        <w:t>to</w:t>
+      </w:r>
+      <w:r>
+        <w:rPr>
+          <w:rFonts w:ascii="Consolas" w:eastAsia="Times New Roman" w:hAnsi="Consolas" w:cs="Times New Roman"/>
+          <w:color w:val="D4D4D4"/>
+          <w:sz w:val="21"/>
+          <w:szCs w:val="21"/>
+        </w:rPr>
+        <w:t> </w:t>
+      </w:r>
+      <w:r>
+        <w:rPr>
+          <w:rFonts w:ascii="Consolas" w:eastAsia="Times New Roman" w:hAnsi="Consolas" w:cs="Times New Roman"/>
+          <w:color w:val="CE9178"/>
+          <w:sz w:val="21"/>
+          <w:szCs w:val="21"/>
+        </w:rPr>
+        <w:t>top</w:t>
+      </w:r>
+      <w:r>
+        <w:rPr>
+          <w:rFonts w:ascii="Consolas" w:eastAsia="Times New Roman" w:hAnsi="Consolas" w:cs="Times New Roman"/>
+          <w:color w:val="D4D4D4"/>
+          <w:sz w:val="21"/>
+          <w:szCs w:val="21"/>
+        </w:rPr>
+        <w:t>, </w:t>
+      </w:r>
+      <w:r>
+        <w:rPr>
+          <w:rFonts w:ascii="Consolas" w:eastAsia="Times New Roman" w:hAnsi="Consolas" w:cs="Times New Roman"/>
+          <w:color w:val="CE9178"/>
+          <w:sz w:val="21"/>
+          <w:szCs w:val="21"/>
+        </w:rPr>
+        <w:t>transparent</w:t>
+      </w:r>
+      <w:r>
+        <w:rPr>
+          <w:rFonts w:ascii="Consolas" w:eastAsia="Times New Roman" w:hAnsi="Consolas" w:cs="Times New Roman"/>
+          <w:color w:val="D4D4D4"/>
+          <w:sz w:val="21"/>
+          <w:szCs w:val="21"/>
+        </w:rPr>
+        <w:t> </w:t>
+      </w:r>
+      <w:r>
+        <w:rPr>
+          <w:rFonts w:ascii="Consolas" w:eastAsia="Times New Roman" w:hAnsi="Consolas" w:cs="Times New Roman"/>
+          <w:color w:val="B5CEA8"/>
+          <w:sz w:val="21"/>
+          <w:szCs w:val="21"/>
+        </w:rPr>
+        <w:t>0%</w:t>
+      </w:r>
+      <w:r>
+        <w:rPr>
+          <w:rFonts w:ascii="Consolas" w:eastAsia="Times New Roman" w:hAnsi="Consolas" w:cs="Times New Roman"/>
+          <w:color w:val="D4D4D4"/>
+          <w:sz w:val="21"/>
+          <w:szCs w:val="21"/>
+        </w:rPr>
+        <w:t>, </w:t>
+      </w:r>
+      <w:r>
+        <w:rPr>
+          <w:rFonts w:ascii="Consolas" w:eastAsia="Times New Roman" w:hAnsi="Consolas" w:cs="Times New Roman"/>
+          <w:color w:val="DCDCAA"/>
+          <w:sz w:val="21"/>
+          <w:szCs w:val="21"/>
+        </w:rPr>
+        <w:t>rgb</w:t>
+      </w:r>
+      <w:r>
+        <w:rPr>
+          <w:rFonts w:ascii="Consolas" w:eastAsia="Times New Roman" w:hAnsi="Consolas" w:cs="Times New Roman"/>
+          <w:color w:val="D4D4D4"/>
+          <w:sz w:val="21"/>
+          <w:szCs w:val="21"/>
+        </w:rPr>
+        <w:t>(</w:t>
+      </w:r>
+      <w:r>
+        <w:rPr>
+          <w:rFonts w:ascii="Consolas" w:eastAsia="Times New Roman" w:hAnsi="Consolas" w:cs="Times New Roman"/>
+          <w:color w:val="B5CEA8"/>
+          <w:sz w:val="21"/>
+          <w:szCs w:val="21"/>
+        </w:rPr>
+        <w:t>0</w:t>
+      </w:r>
+      <w:r>
+        <w:rPr>
+          <w:rFonts w:ascii="Consolas" w:eastAsia="Times New Roman" w:hAnsi="Consolas" w:cs="Times New Roman"/>
+          <w:color w:val="D4D4D4"/>
+          <w:sz w:val="21"/>
+          <w:szCs w:val="21"/>
+        </w:rPr>
+        <w:t>, </w:t>
+      </w:r>
+      <w:r>
+        <w:rPr>
+          <w:rFonts w:ascii="Consolas" w:eastAsia="Times New Roman" w:hAnsi="Consolas" w:cs="Times New Roman"/>
+          <w:color w:val="B5CEA8"/>
+          <w:sz w:val="21"/>
+          <w:szCs w:val="21"/>
+        </w:rPr>
+        <w:t>0</w:t>
+      </w:r>
+      <w:r>
+        <w:rPr>
+          <w:rFonts w:ascii="Consolas" w:eastAsia="Times New Roman" w:hAnsi="Consolas" w:cs="Times New Roman"/>
+          <w:color w:val="D4D4D4"/>
+          <w:sz w:val="21"/>
+          <w:szCs w:val="21"/>
+        </w:rPr>
+        <w:t>, </w:t>
+      </w:r>
+      <w:r>
+        <w:rPr>
+          <w:rFonts w:ascii="Consolas" w:eastAsia="Times New Roman" w:hAnsi="Consolas" w:cs="Times New Roman"/>
+          <w:color w:val="B5CEA8"/>
+          <w:sz w:val="21"/>
+          <w:szCs w:val="21"/>
+        </w:rPr>
+        <w:t>0</w:t>
+      </w:r>
+      <w:r>
+        <w:rPr>
+          <w:rFonts w:ascii="Consolas" w:eastAsia="Times New Roman" w:hAnsi="Consolas" w:cs="Times New Roman"/>
+          <w:color w:val="D4D4D4"/>
+          <w:sz w:val="21"/>
+          <w:szCs w:val="21"/>
+        </w:rPr>
+        <w:t>, </w:t>
+      </w:r>
+      <w:r>
+        <w:rPr>
+          <w:rFonts w:ascii="Consolas" w:eastAsia="Times New Roman" w:hAnsi="Consolas" w:cs="Times New Roman"/>
+          <w:color w:val="B5CEA8"/>
+          <w:sz w:val="21"/>
+          <w:szCs w:val="21"/>
+        </w:rPr>
+        <w:t>0.3</w:t>
+      </w:r>
+      <w:r>
+        <w:rPr>
+          <w:rFonts w:ascii="Consolas" w:eastAsia="Times New Roman" w:hAnsi="Consolas" w:cs="Times New Roman"/>
+          <w:color w:val="D4D4D4"/>
+          <w:sz w:val="21"/>
+          <w:szCs w:val="21"/>
+        </w:rPr>
+        <w:t>) </w:t>
+      </w:r>
+      <w:r>
+        <w:rPr>
+          <w:rFonts w:ascii="Consolas" w:eastAsia="Times New Roman" w:hAnsi="Consolas" w:cs="Times New Roman"/>
+          <w:color w:val="B5CEA8"/>
+          <w:sz w:val="21"/>
+          <w:szCs w:val="21"/>
+        </w:rPr>
+        <w:t>50%</w:t>
+      </w:r>
+      <w:r>
+        <w:rPr>
+          <w:rFonts w:ascii="Consolas" w:eastAsia="Times New Roman" w:hAnsi="Consolas" w:cs="Times New Roman"/>
+          <w:color w:val="D4D4D4"/>
+          <w:sz w:val="21"/>
+          <w:szCs w:val="21"/>
+        </w:rPr>
+        <w:t>);</w:t>
+      </w:r>
+    </w:p>
+    <w:p>
+      <w:pPr>
+        <w:shd w:val="clear" w:color="auto" w:fill="1E1E1E"/>
+        <w:spacing w:after="0" w:line="285" w:lineRule="atLeast"/>
+        <w:rPr>
+          <w:rFonts w:ascii="Consolas" w:eastAsia="Times New Roman" w:hAnsi="Consolas" w:cs="Times New Roman"/>
+          <w:color w:val="D4D4D4"/>
+          <w:sz w:val="21"/>
+          <w:szCs w:val="21"/>
+        </w:rPr>
+      </w:pPr>
+    </w:p>
+    <w:p>
+      <w:pPr>
+        <w:shd w:val="clear" w:color="auto" w:fill="1E1E1E"/>
+        <w:spacing w:after="0" w:line="285" w:lineRule="atLeast"/>
+        <w:rPr>
+          <w:rFonts w:ascii="Consolas" w:eastAsia="Times New Roman" w:hAnsi="Consolas" w:cs="Times New Roman"/>
+          <w:color w:val="D4D4D4"/>
+          <w:sz w:val="21"/>
+          <w:szCs w:val="21"/>
+        </w:rPr>
+      </w:pPr>
+      <w:r>
+        <w:rPr>
+          <w:rFonts w:ascii="Consolas" w:eastAsia="Times New Roman" w:hAnsi="Consolas" w:cs="Times New Roman"/>
+          <w:color w:val="D4D4D4"/>
+          <w:sz w:val="21"/>
+          <w:szCs w:val="21"/>
+        </w:rPr>
+        <w:t>    </w:t>
+      </w:r>
+      <w:r>
+        <w:rPr>
+          <w:rFonts w:ascii="Consolas" w:eastAsia="Times New Roman" w:hAnsi="Consolas" w:cs="Times New Roman"/>
+          <w:color w:val="569CD6"/>
+          <w:sz w:val="21"/>
+          <w:szCs w:val="21"/>
+        </w:rPr>
+        <w:t>&amp;</w:t>
+      </w:r>
+      <w:r>
+        <w:rPr>
+          <w:rFonts w:ascii="Consolas" w:eastAsia="Times New Roman" w:hAnsi="Consolas" w:cs="Times New Roman"/>
+          <w:color w:val="D7BA7D"/>
+          <w:sz w:val="21"/>
+          <w:szCs w:val="21"/>
+        </w:rPr>
+        <w:t>.</w:t>
+      </w:r>
+      <w:proofErr w:type="gramStart"/>
+      <w:r>
+        <w:rPr>
+          <w:rFonts w:ascii="Consolas" w:eastAsia="Times New Roman" w:hAnsi="Consolas" w:cs="Times New Roman"/>
+          <w:color w:val="D7BA7D"/>
+          <w:sz w:val="21"/>
+          <w:szCs w:val="21"/>
+        </w:rPr>
+        <w:t>scrolled</w:t>
+      </w:r>
+      <w:r>
+        <w:rPr>
+          <w:rFonts w:ascii="Consolas" w:eastAsia="Times New Roman" w:hAnsi="Consolas" w:cs="Times New Roman"/>
+          <w:color w:val="D4D4D4"/>
+          <w:sz w:val="21"/>
+          <w:szCs w:val="21"/>
+        </w:rPr>
+        <w:t>{</w:t>
+      </w:r>
+      <w:proofErr w:type="gramEnd"/>
+    </w:p>
+    <w:p>
+      <w:pPr>
+        <w:shd w:val="clear" w:color="auto" w:fill="1E1E1E"/>
+        <w:spacing w:after="0" w:line="285" w:lineRule="atLeast"/>
+        <w:rPr>
+          <w:rFonts w:ascii="Consolas" w:eastAsia="Times New Roman" w:hAnsi="Consolas" w:cs="Times New Roman"/>
+          <w:color w:val="D4D4D4"/>
+          <w:sz w:val="21"/>
+          <w:szCs w:val="21"/>
+        </w:rPr>
+      </w:pPr>
+      <w:r>
+        <w:rPr>
+          <w:rFonts w:ascii="Consolas" w:eastAsia="Times New Roman" w:hAnsi="Consolas" w:cs="Times New Roman"/>
+          <w:color w:val="D4D4D4"/>
+          <w:sz w:val="21"/>
+          <w:szCs w:val="21"/>
+        </w:rPr>
+        <w:t>        </w:t>
+      </w:r>
+      <w:proofErr w:type="gramStart"/>
+      <w:r>
+        <w:rPr>
+          <w:rFonts w:ascii="Consolas" w:eastAsia="Times New Roman" w:hAnsi="Consolas" w:cs="Times New Roman"/>
+          <w:color w:val="9CDCFE"/>
+          <w:sz w:val="21"/>
+          <w:szCs w:val="21"/>
+        </w:rPr>
+        <w:t>background-color</w:t>
+      </w:r>
+      <w:proofErr w:type="gramEnd"/>
+      <w:r>
+        <w:rPr>
+          <w:rFonts w:ascii="Consolas" w:eastAsia="Times New Roman" w:hAnsi="Consolas" w:cs="Times New Roman"/>
+          <w:color w:val="D4D4D4"/>
+          <w:sz w:val="21"/>
+          <w:szCs w:val="21"/>
+        </w:rPr>
+        <w:t>: </w:t>
+      </w:r>
+      <w:proofErr w:type="spellStart"/>
+      <w:r>
+        <w:rPr>
+          <w:rFonts w:ascii="Consolas" w:eastAsia="Times New Roman" w:hAnsi="Consolas" w:cs="Times New Roman"/>
+          <w:color w:val="DCDCAA"/>
+          <w:sz w:val="21"/>
+          <w:szCs w:val="21"/>
+        </w:rPr>
+        <w:t>var</w:t>
+      </w:r>
+      <w:proofErr w:type="spellEnd"/>
+      <w:r>
+        <w:rPr>
+          <w:rFonts w:ascii="Consolas" w:eastAsia="Times New Roman" w:hAnsi="Consolas" w:cs="Times New Roman"/>
+          <w:color w:val="D4D4D4"/>
+          <w:sz w:val="21"/>
+          <w:szCs w:val="21"/>
+        </w:rPr>
+        <w:t>(</w:t>
+      </w:r>
+      <w:r>
+        <w:rPr>
+          <w:rFonts w:ascii="Consolas" w:eastAsia="Times New Roman" w:hAnsi="Consolas" w:cs="Times New Roman"/>
+          <w:color w:val="9CDCFE"/>
+          <w:sz w:val="21"/>
+          <w:szCs w:val="21"/>
+        </w:rPr>
+        <w:t>--main-color</w:t>
+      </w:r>
+      <w:r>
+        <w:rPr>
+          <w:rFonts w:ascii="Consolas" w:eastAsia="Times New Roman" w:hAnsi="Consolas" w:cs="Times New Roman"/>
+          <w:color w:val="D4D4D4"/>
+          <w:sz w:val="21"/>
+          <w:szCs w:val="21"/>
+        </w:rPr>
+        <w:t>);</w:t>
+      </w:r>
+    </w:p>
+    <w:p>
+      <w:pPr>
+        <w:shd w:val="clear" w:color="auto" w:fill="1E1E1E"/>
+        <w:spacing w:after="0" w:line="285" w:lineRule="atLeast"/>
+        <w:rPr>
+          <w:rFonts w:ascii="Consolas" w:eastAsia="Times New Roman" w:hAnsi="Consolas" w:cs="Times New Roman"/>
+          <w:color w:val="D4D4D4"/>
+          <w:sz w:val="21"/>
+          <w:szCs w:val="21"/>
+        </w:rPr>
+      </w:pPr>
+      <w:r>
+        <w:rPr>
+          <w:rFonts w:ascii="Consolas" w:eastAsia="Times New Roman" w:hAnsi="Consolas" w:cs="Times New Roman"/>
+          <w:color w:val="D4D4D4"/>
+          <w:sz w:val="21"/>
+          <w:szCs w:val="21"/>
+        </w:rPr>
+        <w:t>    }</w:t>
+      </w:r>
+    </w:p>
+    <w:p/>
+    <w:p>
+      <w:r>
+        <w:t>Same level Element and class:</w:t>
+      </w:r>
+    </w:p>
+    <w:p>
+      <w:pPr>
+        <w:shd w:val="clear" w:color="auto" w:fill="1E1E1E"/>
+        <w:spacing w:after="0" w:line="285" w:lineRule="atLeast"/>
+        <w:rPr>
+          <w:rFonts w:ascii="Consolas" w:eastAsia="Times New Roman" w:hAnsi="Consolas" w:cs="Times New Roman"/>
+          <w:color w:val="D4D4D4"/>
+          <w:sz w:val="21"/>
+          <w:szCs w:val="21"/>
+        </w:rPr>
+      </w:pPr>
+      <w:r>
+        <w:rPr>
+          <w:rFonts w:ascii="Consolas" w:eastAsia="Times New Roman" w:hAnsi="Consolas" w:cs="Times New Roman"/>
+          <w:color w:val="808080"/>
+          <w:sz w:val="21"/>
+          <w:szCs w:val="21"/>
+        </w:rPr>
+        <w:t>&lt;</w:t>
+      </w:r>
+      <w:r>
+        <w:rPr>
+          <w:rFonts w:ascii="Consolas" w:eastAsia="Times New Roman" w:hAnsi="Consolas" w:cs="Times New Roman"/>
+          <w:color w:val="569CD6"/>
+          <w:sz w:val="21"/>
+          <w:szCs w:val="21"/>
+        </w:rPr>
+        <w:t>button</w:t>
+      </w:r>
+      <w:r>
+        <w:rPr>
+          <w:rFonts w:ascii="Consolas" w:eastAsia="Times New Roman" w:hAnsi="Consolas" w:cs="Times New Roman"/>
+          <w:color w:val="D4D4D4"/>
+          <w:sz w:val="21"/>
+          <w:szCs w:val="21"/>
+        </w:rPr>
+        <w:t> </w:t>
+      </w:r>
+      <w:proofErr w:type="spellStart"/>
+      <w:r>
+        <w:rPr>
+          <w:rFonts w:ascii="Consolas" w:eastAsia="Times New Roman" w:hAnsi="Consolas" w:cs="Times New Roman"/>
+          <w:color w:val="9CDCFE"/>
+          <w:sz w:val="21"/>
+          <w:szCs w:val="21"/>
+        </w:rPr>
+        <w:t>className</w:t>
+      </w:r>
+      <w:proofErr w:type="spellEnd"/>
+      <w:r>
+        <w:rPr>
+          <w:rFonts w:ascii="Consolas" w:eastAsia="Times New Roman" w:hAnsi="Consolas" w:cs="Times New Roman"/>
+          <w:color w:val="D4D4D4"/>
+          <w:sz w:val="21"/>
+          <w:szCs w:val="21"/>
+        </w:rPr>
+        <w:t>=</w:t>
+      </w:r>
+      <w:r>
+        <w:rPr>
+          <w:rFonts w:ascii="Consolas" w:eastAsia="Times New Roman" w:hAnsi="Consolas" w:cs="Times New Roman"/>
+          <w:color w:val="CE9178"/>
+          <w:sz w:val="21"/>
+          <w:szCs w:val="21"/>
+        </w:rPr>
+        <w:t>"play"</w:t>
+      </w:r>
+      <w:r>
+        <w:rPr>
+          <w:rFonts w:ascii="Consolas" w:eastAsia="Times New Roman" w:hAnsi="Consolas" w:cs="Times New Roman"/>
+          <w:color w:val="808080"/>
+          <w:sz w:val="21"/>
+          <w:szCs w:val="21"/>
+        </w:rPr>
+        <w:t>&gt;</w:t>
+      </w:r>
+    </w:p>
+    <w:p>
+      <w:pPr>
+        <w:shd w:val="clear" w:color="auto" w:fill="1E1E1E"/>
+        <w:spacing w:after="0" w:line="285" w:lineRule="atLeast"/>
+        <w:rPr>
+          <w:rFonts w:ascii="Consolas" w:eastAsia="Times New Roman" w:hAnsi="Consolas" w:cs="Times New Roman"/>
+          <w:color w:val="D4D4D4"/>
+          <w:sz w:val="21"/>
+          <w:szCs w:val="21"/>
+        </w:rPr>
+      </w:pPr>
+      <w:r>
+        <w:rPr>
+          <w:rFonts w:ascii="Consolas" w:eastAsia="Times New Roman" w:hAnsi="Consolas" w:cs="Times New Roman"/>
+          <w:color w:val="D4D4D4"/>
+          <w:sz w:val="21"/>
+          <w:szCs w:val="21"/>
+        </w:rPr>
+        <w:t>                        </w:t>
+      </w:r>
+      <w:r>
+        <w:rPr>
+          <w:rFonts w:ascii="Consolas" w:eastAsia="Times New Roman" w:hAnsi="Consolas" w:cs="Times New Roman"/>
+          <w:color w:val="808080"/>
+          <w:sz w:val="21"/>
+          <w:szCs w:val="21"/>
+        </w:rPr>
+        <w:t>&lt;</w:t>
+      </w:r>
+      <w:proofErr w:type="spellStart"/>
+      <w:r>
+        <w:rPr>
+          <w:rFonts w:ascii="Consolas" w:eastAsia="Times New Roman" w:hAnsi="Consolas" w:cs="Times New Roman"/>
+          <w:color w:val="4EC9B0"/>
+          <w:sz w:val="21"/>
+          <w:szCs w:val="21"/>
+        </w:rPr>
+        <w:t>PlayArrow</w:t>
+      </w:r>
+      <w:proofErr w:type="spellEnd"/>
+      <w:r>
+        <w:rPr>
+          <w:rFonts w:ascii="Consolas" w:eastAsia="Times New Roman" w:hAnsi="Consolas" w:cs="Times New Roman"/>
+          <w:color w:val="D4D4D4"/>
+          <w:sz w:val="21"/>
+          <w:szCs w:val="21"/>
+        </w:rPr>
+        <w:t> </w:t>
+      </w:r>
+      <w:r>
+        <w:rPr>
+          <w:rFonts w:ascii="Consolas" w:eastAsia="Times New Roman" w:hAnsi="Consolas" w:cs="Times New Roman"/>
+          <w:color w:val="808080"/>
+          <w:sz w:val="21"/>
+          <w:szCs w:val="21"/>
+        </w:rPr>
+        <w:t>/&gt;</w:t>
+      </w:r>
+    </w:p>
+    <w:p>
+      <w:pPr>
+        <w:shd w:val="clear" w:color="auto" w:fill="1E1E1E"/>
+        <w:spacing w:after="0" w:line="285" w:lineRule="atLeast"/>
+        <w:rPr>
+          <w:rFonts w:ascii="Consolas" w:eastAsia="Times New Roman" w:hAnsi="Consolas" w:cs="Times New Roman"/>
+          <w:color w:val="D4D4D4"/>
+          <w:sz w:val="21"/>
+          <w:szCs w:val="21"/>
+        </w:rPr>
+      </w:pPr>
+      <w:r>
+        <w:rPr>
+          <w:rFonts w:ascii="Consolas" w:eastAsia="Times New Roman" w:hAnsi="Consolas" w:cs="Times New Roman"/>
+          <w:color w:val="D4D4D4"/>
+          <w:sz w:val="21"/>
+          <w:szCs w:val="21"/>
+        </w:rPr>
+        <w:t>                        </w:t>
+      </w:r>
+      <w:r>
+        <w:rPr>
+          <w:rFonts w:ascii="Consolas" w:eastAsia="Times New Roman" w:hAnsi="Consolas" w:cs="Times New Roman"/>
+          <w:color w:val="808080"/>
+          <w:sz w:val="21"/>
+          <w:szCs w:val="21"/>
+        </w:rPr>
+        <w:t>&lt;</w:t>
+      </w:r>
+      <w:proofErr w:type="gramStart"/>
+      <w:r>
+        <w:rPr>
+          <w:rFonts w:ascii="Consolas" w:eastAsia="Times New Roman" w:hAnsi="Consolas" w:cs="Times New Roman"/>
+          <w:color w:val="569CD6"/>
+          <w:sz w:val="21"/>
+          <w:szCs w:val="21"/>
+        </w:rPr>
+        <w:t>span</w:t>
+      </w:r>
+      <w:r>
+        <w:rPr>
+          <w:rFonts w:ascii="Consolas" w:eastAsia="Times New Roman" w:hAnsi="Consolas" w:cs="Times New Roman"/>
+          <w:color w:val="808080"/>
+          <w:sz w:val="21"/>
+          <w:szCs w:val="21"/>
+        </w:rPr>
+        <w:t>&gt;</w:t>
+      </w:r>
+      <w:proofErr w:type="gramEnd"/>
+      <w:r>
+        <w:rPr>
+          <w:rFonts w:ascii="Consolas" w:eastAsia="Times New Roman" w:hAnsi="Consolas" w:cs="Times New Roman"/>
+          <w:color w:val="D4D4D4"/>
+          <w:sz w:val="21"/>
+          <w:szCs w:val="21"/>
+        </w:rPr>
+        <w:t>Play</w:t>
+      </w:r>
+      <w:r>
+        <w:rPr>
+          <w:rFonts w:ascii="Consolas" w:eastAsia="Times New Roman" w:hAnsi="Consolas" w:cs="Times New Roman"/>
+          <w:color w:val="808080"/>
+          <w:sz w:val="21"/>
+          <w:szCs w:val="21"/>
+        </w:rPr>
+        <w:t>&lt;/</w:t>
+      </w:r>
+      <w:r>
+        <w:rPr>
+          <w:rFonts w:ascii="Consolas" w:eastAsia="Times New Roman" w:hAnsi="Consolas" w:cs="Times New Roman"/>
+          <w:color w:val="569CD6"/>
+          <w:sz w:val="21"/>
+          <w:szCs w:val="21"/>
+        </w:rPr>
+        <w:t>span</w:t>
+      </w:r>
+      <w:r>
+        <w:rPr>
+          <w:rFonts w:ascii="Consolas" w:eastAsia="Times New Roman" w:hAnsi="Consolas" w:cs="Times New Roman"/>
+          <w:color w:val="808080"/>
+          <w:sz w:val="21"/>
+          <w:szCs w:val="21"/>
+        </w:rPr>
+        <w:t>&gt;</w:t>
+      </w:r>
+    </w:p>
+    <w:p>
+      <w:pPr>
+        <w:shd w:val="clear" w:color="auto" w:fill="1E1E1E"/>
+        <w:spacing w:after="0" w:line="285" w:lineRule="atLeast"/>
+        <w:rPr>
+          <w:rFonts w:ascii="Consolas" w:eastAsia="Times New Roman" w:hAnsi="Consolas" w:cs="Times New Roman"/>
+          <w:color w:val="D4D4D4"/>
+          <w:sz w:val="21"/>
+          <w:szCs w:val="21"/>
+        </w:rPr>
+      </w:pPr>
+      <w:r>
+        <w:rPr>
+          <w:rFonts w:ascii="Consolas" w:eastAsia="Times New Roman" w:hAnsi="Consolas" w:cs="Times New Roman"/>
+          <w:color w:val="D4D4D4"/>
+          <w:sz w:val="21"/>
+          <w:szCs w:val="21"/>
+        </w:rPr>
+        <w:t>                    </w:t>
+      </w:r>
+      <w:r>
+        <w:rPr>
+          <w:rFonts w:ascii="Consolas" w:eastAsia="Times New Roman" w:hAnsi="Consolas" w:cs="Times New Roman"/>
+          <w:color w:val="808080"/>
+          <w:sz w:val="21"/>
+          <w:szCs w:val="21"/>
+        </w:rPr>
+        <w:t>&lt;/</w:t>
+      </w:r>
+      <w:r>
+        <w:rPr>
+          <w:rFonts w:ascii="Consolas" w:eastAsia="Times New Roman" w:hAnsi="Consolas" w:cs="Times New Roman"/>
+          <w:color w:val="569CD6"/>
+          <w:sz w:val="21"/>
+          <w:szCs w:val="21"/>
+        </w:rPr>
+        <w:t>button</w:t>
+      </w:r>
+      <w:r>
+        <w:rPr>
+          <w:rFonts w:ascii="Consolas" w:eastAsia="Times New Roman" w:hAnsi="Consolas" w:cs="Times New Roman"/>
+          <w:color w:val="808080"/>
+          <w:sz w:val="21"/>
+          <w:szCs w:val="21"/>
+        </w:rPr>
+        <w:t>&gt;</w:t>
+      </w:r>
+    </w:p>
+    <w:p>
+      <w:pPr>
+        <w:shd w:val="clear" w:color="auto" w:fill="1E1E1E"/>
+        <w:spacing w:after="0" w:line="285" w:lineRule="atLeast"/>
+        <w:rPr>
+          <w:rFonts w:ascii="Consolas" w:eastAsia="Times New Roman" w:hAnsi="Consolas" w:cs="Times New Roman"/>
+          <w:color w:val="D4D4D4"/>
+          <w:sz w:val="21"/>
+          <w:szCs w:val="21"/>
+        </w:rPr>
+      </w:pPr>
+      <w:r>
+        <w:rPr>
+          <w:rFonts w:ascii="Consolas" w:eastAsia="Times New Roman" w:hAnsi="Consolas" w:cs="Times New Roman"/>
+          <w:color w:val="D4D4D4"/>
+          <w:sz w:val="21"/>
+          <w:szCs w:val="21"/>
+        </w:rPr>
+        <w:t>                    </w:t>
+      </w:r>
+    </w:p>
+    <w:p>
+      <w:pPr>
+        <w:shd w:val="clear" w:color="auto" w:fill="1E1E1E"/>
+        <w:spacing w:after="0" w:line="285" w:lineRule="atLeast"/>
+        <w:rPr>
+          <w:rFonts w:ascii="Consolas" w:eastAsia="Times New Roman" w:hAnsi="Consolas" w:cs="Times New Roman"/>
+          <w:color w:val="D4D4D4"/>
+          <w:sz w:val="21"/>
+          <w:szCs w:val="21"/>
+        </w:rPr>
+      </w:pPr>
+      <w:r>
+        <w:rPr>
+          <w:rFonts w:ascii="Consolas" w:eastAsia="Times New Roman" w:hAnsi="Consolas" w:cs="Times New Roman"/>
+          <w:color w:val="D4D4D4"/>
+          <w:sz w:val="21"/>
+          <w:szCs w:val="21"/>
+        </w:rPr>
+        <w:t>                    </w:t>
+      </w:r>
+      <w:r>
+        <w:rPr>
+          <w:rFonts w:ascii="Consolas" w:eastAsia="Times New Roman" w:hAnsi="Consolas" w:cs="Times New Roman"/>
+          <w:color w:val="808080"/>
+          <w:sz w:val="21"/>
+          <w:szCs w:val="21"/>
+        </w:rPr>
+        <w:t>&lt;</w:t>
+      </w:r>
+      <w:r>
+        <w:rPr>
+          <w:rFonts w:ascii="Consolas" w:eastAsia="Times New Roman" w:hAnsi="Consolas" w:cs="Times New Roman"/>
+          <w:color w:val="569CD6"/>
+          <w:sz w:val="21"/>
+          <w:szCs w:val="21"/>
+        </w:rPr>
+        <w:t>button</w:t>
+      </w:r>
+      <w:r>
+        <w:rPr>
+          <w:rFonts w:ascii="Consolas" w:eastAsia="Times New Roman" w:hAnsi="Consolas" w:cs="Times New Roman"/>
+          <w:color w:val="D4D4D4"/>
+          <w:sz w:val="21"/>
+          <w:szCs w:val="21"/>
+        </w:rPr>
+        <w:t> </w:t>
+      </w:r>
+      <w:proofErr w:type="spellStart"/>
+      <w:r>
+        <w:rPr>
+          <w:rFonts w:ascii="Consolas" w:eastAsia="Times New Roman" w:hAnsi="Consolas" w:cs="Times New Roman"/>
+          <w:color w:val="9CDCFE"/>
+          <w:sz w:val="21"/>
+          <w:szCs w:val="21"/>
+        </w:rPr>
+        <w:t>className</w:t>
+      </w:r>
+      <w:proofErr w:type="spellEnd"/>
+      <w:r>
+        <w:rPr>
+          <w:rFonts w:ascii="Consolas" w:eastAsia="Times New Roman" w:hAnsi="Consolas" w:cs="Times New Roman"/>
+          <w:color w:val="D4D4D4"/>
+          <w:sz w:val="21"/>
+          <w:szCs w:val="21"/>
+        </w:rPr>
+        <w:t>=</w:t>
+      </w:r>
+      <w:r>
+        <w:rPr>
+          <w:rFonts w:ascii="Consolas" w:eastAsia="Times New Roman" w:hAnsi="Consolas" w:cs="Times New Roman"/>
+          <w:color w:val="CE9178"/>
+          <w:sz w:val="21"/>
+          <w:szCs w:val="21"/>
+        </w:rPr>
+        <w:t>"more"</w:t>
+      </w:r>
+      <w:r>
+        <w:rPr>
+          <w:rFonts w:ascii="Consolas" w:eastAsia="Times New Roman" w:hAnsi="Consolas" w:cs="Times New Roman"/>
+          <w:color w:val="808080"/>
+          <w:sz w:val="21"/>
+          <w:szCs w:val="21"/>
+        </w:rPr>
+        <w:t>&gt;</w:t>
+      </w:r>
+    </w:p>
+    <w:p>
+      <w:pPr>
+        <w:shd w:val="clear" w:color="auto" w:fill="1E1E1E"/>
+        <w:spacing w:after="0" w:line="285" w:lineRule="atLeast"/>
+        <w:rPr>
+          <w:rFonts w:ascii="Consolas" w:eastAsia="Times New Roman" w:hAnsi="Consolas" w:cs="Times New Roman"/>
+          <w:color w:val="D4D4D4"/>
+          <w:sz w:val="21"/>
+          <w:szCs w:val="21"/>
+        </w:rPr>
+      </w:pPr>
+      <w:r>
+        <w:rPr>
+          <w:rFonts w:ascii="Consolas" w:eastAsia="Times New Roman" w:hAnsi="Consolas" w:cs="Times New Roman"/>
+          <w:color w:val="D4D4D4"/>
+          <w:sz w:val="21"/>
+          <w:szCs w:val="21"/>
+        </w:rPr>
+        <w:t>                        </w:t>
+      </w:r>
+      <w:r>
+        <w:rPr>
+          <w:rFonts w:ascii="Consolas" w:eastAsia="Times New Roman" w:hAnsi="Consolas" w:cs="Times New Roman"/>
+          <w:color w:val="808080"/>
+          <w:sz w:val="21"/>
+          <w:szCs w:val="21"/>
+        </w:rPr>
+        <w:t>&lt;</w:t>
+      </w:r>
+      <w:proofErr w:type="spellStart"/>
+      <w:r>
+        <w:rPr>
+          <w:rFonts w:ascii="Consolas" w:eastAsia="Times New Roman" w:hAnsi="Consolas" w:cs="Times New Roman"/>
+          <w:color w:val="4EC9B0"/>
+          <w:sz w:val="21"/>
+          <w:szCs w:val="21"/>
+        </w:rPr>
+        <w:t>InfoOutlined</w:t>
+      </w:r>
+      <w:proofErr w:type="spellEnd"/>
+      <w:r>
+        <w:rPr>
+          <w:rFonts w:ascii="Consolas" w:eastAsia="Times New Roman" w:hAnsi="Consolas" w:cs="Times New Roman"/>
+          <w:color w:val="D4D4D4"/>
+          <w:sz w:val="21"/>
+          <w:szCs w:val="21"/>
+        </w:rPr>
+        <w:t> </w:t>
+      </w:r>
+      <w:r>
+        <w:rPr>
+          <w:rFonts w:ascii="Consolas" w:eastAsia="Times New Roman" w:hAnsi="Consolas" w:cs="Times New Roman"/>
+          <w:color w:val="808080"/>
+          <w:sz w:val="21"/>
+          <w:szCs w:val="21"/>
+        </w:rPr>
+        <w:t>/&gt;</w:t>
+      </w:r>
+    </w:p>
+    <w:p>
+      <w:pPr>
+        <w:shd w:val="clear" w:color="auto" w:fill="1E1E1E"/>
+        <w:spacing w:after="0" w:line="285" w:lineRule="atLeast"/>
+        <w:rPr>
+          <w:rFonts w:ascii="Consolas" w:eastAsia="Times New Roman" w:hAnsi="Consolas" w:cs="Times New Roman"/>
+          <w:color w:val="D4D4D4"/>
+          <w:sz w:val="21"/>
+          <w:szCs w:val="21"/>
+        </w:rPr>
+      </w:pPr>
+      <w:r>
+        <w:rPr>
+          <w:rFonts w:ascii="Consolas" w:eastAsia="Times New Roman" w:hAnsi="Consolas" w:cs="Times New Roman"/>
+          <w:color w:val="D4D4D4"/>
+          <w:sz w:val="21"/>
+          <w:szCs w:val="21"/>
+        </w:rPr>
+        <w:t>                        </w:t>
+      </w:r>
+      <w:r>
+        <w:rPr>
+          <w:rFonts w:ascii="Consolas" w:eastAsia="Times New Roman" w:hAnsi="Consolas" w:cs="Times New Roman"/>
+          <w:color w:val="808080"/>
+          <w:sz w:val="21"/>
+          <w:szCs w:val="21"/>
+        </w:rPr>
+        <w:t>&lt;</w:t>
+      </w:r>
+      <w:proofErr w:type="gramStart"/>
+      <w:r>
+        <w:rPr>
+          <w:rFonts w:ascii="Consolas" w:eastAsia="Times New Roman" w:hAnsi="Consolas" w:cs="Times New Roman"/>
+          <w:color w:val="569CD6"/>
+          <w:sz w:val="21"/>
+          <w:szCs w:val="21"/>
+        </w:rPr>
+        <w:t>span</w:t>
+      </w:r>
+      <w:r>
+        <w:rPr>
+          <w:rFonts w:ascii="Consolas" w:eastAsia="Times New Roman" w:hAnsi="Consolas" w:cs="Times New Roman"/>
+          <w:color w:val="808080"/>
+          <w:sz w:val="21"/>
+          <w:szCs w:val="21"/>
+        </w:rPr>
+        <w:t>&gt;</w:t>
+      </w:r>
+      <w:proofErr w:type="gramEnd"/>
+      <w:r>
+        <w:rPr>
+          <w:rFonts w:ascii="Consolas" w:eastAsia="Times New Roman" w:hAnsi="Consolas" w:cs="Times New Roman"/>
+          <w:color w:val="D4D4D4"/>
+          <w:sz w:val="21"/>
+          <w:szCs w:val="21"/>
+        </w:rPr>
+        <w:t>Info</w:t>
+      </w:r>
+      <w:r>
+        <w:rPr>
+          <w:rFonts w:ascii="Consolas" w:eastAsia="Times New Roman" w:hAnsi="Consolas" w:cs="Times New Roman"/>
+          <w:color w:val="808080"/>
+          <w:sz w:val="21"/>
+          <w:szCs w:val="21"/>
+        </w:rPr>
+        <w:t>&lt;/</w:t>
+      </w:r>
+      <w:r>
+        <w:rPr>
+          <w:rFonts w:ascii="Consolas" w:eastAsia="Times New Roman" w:hAnsi="Consolas" w:cs="Times New Roman"/>
+          <w:color w:val="569CD6"/>
+          <w:sz w:val="21"/>
+          <w:szCs w:val="21"/>
+        </w:rPr>
+        <w:t>span</w:t>
+      </w:r>
+      <w:r>
+        <w:rPr>
+          <w:rFonts w:ascii="Consolas" w:eastAsia="Times New Roman" w:hAnsi="Consolas" w:cs="Times New Roman"/>
+          <w:color w:val="808080"/>
+          <w:sz w:val="21"/>
+          <w:szCs w:val="21"/>
+        </w:rPr>
+        <w:t>&gt;</w:t>
+      </w:r>
+    </w:p>
+    <w:p>
+      <w:pPr>
+        <w:shd w:val="clear" w:color="auto" w:fill="1E1E1E"/>
+        <w:spacing w:after="0" w:line="285" w:lineRule="atLeast"/>
+        <w:rPr>
+          <w:rFonts w:ascii="Consolas" w:eastAsia="Times New Roman" w:hAnsi="Consolas" w:cs="Times New Roman"/>
+          <w:color w:val="D4D4D4"/>
+          <w:sz w:val="21"/>
+          <w:szCs w:val="21"/>
+        </w:rPr>
+      </w:pPr>
+      <w:r>
+        <w:rPr>
+          <w:rFonts w:ascii="Consolas" w:eastAsia="Times New Roman" w:hAnsi="Consolas" w:cs="Times New Roman"/>
+          <w:color w:val="D4D4D4"/>
+          <w:sz w:val="21"/>
+          <w:szCs w:val="21"/>
+        </w:rPr>
+        <w:t>                    </w:t>
+      </w:r>
+      <w:r>
+        <w:rPr>
+          <w:rFonts w:ascii="Consolas" w:eastAsia="Times New Roman" w:hAnsi="Consolas" w:cs="Times New Roman"/>
+          <w:color w:val="808080"/>
+          <w:sz w:val="21"/>
+          <w:szCs w:val="21"/>
+        </w:rPr>
+        <w:t>&lt;/</w:t>
+      </w:r>
+      <w:r>
+        <w:rPr>
+          <w:rFonts w:ascii="Consolas" w:eastAsia="Times New Roman" w:hAnsi="Consolas" w:cs="Times New Roman"/>
+          <w:color w:val="569CD6"/>
+          <w:sz w:val="21"/>
+          <w:szCs w:val="21"/>
+        </w:rPr>
+        <w:t>button</w:t>
+      </w:r>
+      <w:r>
+        <w:rPr>
+          <w:rFonts w:ascii="Consolas" w:eastAsia="Times New Roman" w:hAnsi="Consolas" w:cs="Times New Roman"/>
+          <w:color w:val="808080"/>
+          <w:sz w:val="21"/>
+          <w:szCs w:val="21"/>
+        </w:rPr>
+        <w:t>&gt;</w:t>
+      </w:r>
+    </w:p>
+    <w:p/>
+    <w:p>
+      <w:pPr>
+        <w:shd w:val="clear" w:color="auto" w:fill="1E1E1E"/>
+        <w:spacing w:after="0" w:line="285" w:lineRule="atLeast"/>
+        <w:rPr>
+          <w:rFonts w:ascii="Consolas" w:eastAsia="Times New Roman" w:hAnsi="Consolas" w:cs="Times New Roman"/>
+          <w:color w:val="D4D4D4"/>
+          <w:sz w:val="21"/>
+          <w:szCs w:val="21"/>
+        </w:rPr>
+      </w:pPr>
+      <w:proofErr w:type="gramStart"/>
+      <w:r>
+        <w:rPr>
+          <w:rFonts w:ascii="Consolas" w:eastAsia="Times New Roman" w:hAnsi="Consolas" w:cs="Times New Roman"/>
+          <w:color w:val="D7BA7D"/>
+          <w:sz w:val="21"/>
+          <w:szCs w:val="21"/>
+        </w:rPr>
+        <w:lastRenderedPageBreak/>
+        <w:t>button</w:t>
+      </w:r>
+      <w:r>
+        <w:rPr>
+          <w:rFonts w:ascii="Consolas" w:eastAsia="Times New Roman" w:hAnsi="Consolas" w:cs="Times New Roman"/>
+          <w:color w:val="D4D4D4"/>
+          <w:sz w:val="21"/>
+          <w:szCs w:val="21"/>
+        </w:rPr>
+        <w:t>{</w:t>
+      </w:r>
+      <w:proofErr w:type="gramEnd"/>
+    </w:p>
+    <w:p>
+      <w:pPr>
+        <w:shd w:val="clear" w:color="auto" w:fill="1E1E1E"/>
+        <w:spacing w:after="0" w:line="285" w:lineRule="atLeast"/>
+        <w:rPr>
+          <w:rFonts w:ascii="Consolas" w:eastAsia="Times New Roman" w:hAnsi="Consolas" w:cs="Times New Roman"/>
+          <w:color w:val="D4D4D4"/>
+          <w:sz w:val="21"/>
+          <w:szCs w:val="21"/>
+        </w:rPr>
+      </w:pPr>
+      <w:r>
+        <w:rPr>
+          <w:rFonts w:ascii="Consolas" w:eastAsia="Times New Roman" w:hAnsi="Consolas" w:cs="Times New Roman"/>
+          <w:color w:val="D4D4D4"/>
+          <w:sz w:val="21"/>
+          <w:szCs w:val="21"/>
+        </w:rPr>
+        <w:t>                </w:t>
+      </w:r>
+      <w:proofErr w:type="gramStart"/>
+      <w:r>
+        <w:rPr>
+          <w:rFonts w:ascii="Consolas" w:eastAsia="Times New Roman" w:hAnsi="Consolas" w:cs="Times New Roman"/>
+          <w:color w:val="9CDCFE"/>
+          <w:sz w:val="21"/>
+          <w:szCs w:val="21"/>
+        </w:rPr>
+        <w:t>padding</w:t>
+      </w:r>
+      <w:proofErr w:type="gramEnd"/>
+      <w:r>
+        <w:rPr>
+          <w:rFonts w:ascii="Consolas" w:eastAsia="Times New Roman" w:hAnsi="Consolas" w:cs="Times New Roman"/>
+          <w:color w:val="D4D4D4"/>
+          <w:sz w:val="21"/>
+          <w:szCs w:val="21"/>
+        </w:rPr>
+        <w:t>: </w:t>
+      </w:r>
+      <w:r>
+        <w:rPr>
+          <w:rFonts w:ascii="Consolas" w:eastAsia="Times New Roman" w:hAnsi="Consolas" w:cs="Times New Roman"/>
+          <w:color w:val="B5CEA8"/>
+          <w:sz w:val="21"/>
+          <w:szCs w:val="21"/>
+        </w:rPr>
+        <w:t>10px</w:t>
+      </w:r>
+      <w:r>
+        <w:rPr>
+          <w:rFonts w:ascii="Consolas" w:eastAsia="Times New Roman" w:hAnsi="Consolas" w:cs="Times New Roman"/>
+          <w:color w:val="D4D4D4"/>
+          <w:sz w:val="21"/>
+          <w:szCs w:val="21"/>
+        </w:rPr>
+        <w:t> </w:t>
+      </w:r>
+      <w:r>
+        <w:rPr>
+          <w:rFonts w:ascii="Consolas" w:eastAsia="Times New Roman" w:hAnsi="Consolas" w:cs="Times New Roman"/>
+          <w:color w:val="B5CEA8"/>
+          <w:sz w:val="21"/>
+          <w:szCs w:val="21"/>
+        </w:rPr>
+        <w:t>20px</w:t>
+      </w:r>
+      <w:r>
+        <w:rPr>
+          <w:rFonts w:ascii="Consolas" w:eastAsia="Times New Roman" w:hAnsi="Consolas" w:cs="Times New Roman"/>
+          <w:color w:val="D4D4D4"/>
+          <w:sz w:val="21"/>
+          <w:szCs w:val="21"/>
+        </w:rPr>
+        <w:t>;</w:t>
+      </w:r>
+    </w:p>
+    <w:p>
+      <w:pPr>
+        <w:shd w:val="clear" w:color="auto" w:fill="1E1E1E"/>
+        <w:spacing w:after="0" w:line="285" w:lineRule="atLeast"/>
+        <w:rPr>
+          <w:rFonts w:ascii="Consolas" w:eastAsia="Times New Roman" w:hAnsi="Consolas" w:cs="Times New Roman"/>
+          <w:color w:val="D4D4D4"/>
+          <w:sz w:val="21"/>
+          <w:szCs w:val="21"/>
+        </w:rPr>
+      </w:pPr>
+      <w:r>
+        <w:rPr>
+          <w:rFonts w:ascii="Consolas" w:eastAsia="Times New Roman" w:hAnsi="Consolas" w:cs="Times New Roman"/>
+          <w:color w:val="D4D4D4"/>
+          <w:sz w:val="21"/>
+          <w:szCs w:val="21"/>
+        </w:rPr>
+        <w:t>                </w:t>
+      </w:r>
+      <w:proofErr w:type="gramStart"/>
+      <w:r>
+        <w:rPr>
+          <w:rFonts w:ascii="Consolas" w:eastAsia="Times New Roman" w:hAnsi="Consolas" w:cs="Times New Roman"/>
+          <w:color w:val="9CDCFE"/>
+          <w:sz w:val="21"/>
+          <w:szCs w:val="21"/>
+        </w:rPr>
+        <w:t>border</w:t>
+      </w:r>
+      <w:proofErr w:type="gramEnd"/>
+      <w:r>
+        <w:rPr>
+          <w:rFonts w:ascii="Consolas" w:eastAsia="Times New Roman" w:hAnsi="Consolas" w:cs="Times New Roman"/>
+          <w:color w:val="D4D4D4"/>
+          <w:sz w:val="21"/>
+          <w:szCs w:val="21"/>
+        </w:rPr>
+        <w:t>: </w:t>
+      </w:r>
+      <w:r>
+        <w:rPr>
+          <w:rFonts w:ascii="Consolas" w:eastAsia="Times New Roman" w:hAnsi="Consolas" w:cs="Times New Roman"/>
+          <w:color w:val="CE9178"/>
+          <w:sz w:val="21"/>
+          <w:szCs w:val="21"/>
+        </w:rPr>
+        <w:t>none</w:t>
+      </w:r>
+      <w:r>
+        <w:rPr>
+          <w:rFonts w:ascii="Consolas" w:eastAsia="Times New Roman" w:hAnsi="Consolas" w:cs="Times New Roman"/>
+          <w:color w:val="D4D4D4"/>
+          <w:sz w:val="21"/>
+          <w:szCs w:val="21"/>
+        </w:rPr>
+        <w:t>;</w:t>
+      </w:r>
+    </w:p>
+    <w:p>
+      <w:pPr>
+        <w:shd w:val="clear" w:color="auto" w:fill="1E1E1E"/>
+        <w:spacing w:after="0" w:line="285" w:lineRule="atLeast"/>
+        <w:rPr>
+          <w:rFonts w:ascii="Consolas" w:eastAsia="Times New Roman" w:hAnsi="Consolas" w:cs="Times New Roman"/>
+          <w:color w:val="D4D4D4"/>
+          <w:sz w:val="21"/>
+          <w:szCs w:val="21"/>
+        </w:rPr>
+      </w:pPr>
+      <w:r>
+        <w:rPr>
+          <w:rFonts w:ascii="Consolas" w:eastAsia="Times New Roman" w:hAnsi="Consolas" w:cs="Times New Roman"/>
+          <w:color w:val="D4D4D4"/>
+          <w:sz w:val="21"/>
+          <w:szCs w:val="21"/>
+        </w:rPr>
+        <w:t>                </w:t>
+      </w:r>
+      <w:proofErr w:type="gramStart"/>
+      <w:r>
+        <w:rPr>
+          <w:rFonts w:ascii="Consolas" w:eastAsia="Times New Roman" w:hAnsi="Consolas" w:cs="Times New Roman"/>
+          <w:color w:val="9CDCFE"/>
+          <w:sz w:val="21"/>
+          <w:szCs w:val="21"/>
+        </w:rPr>
+        <w:t>border-radius</w:t>
+      </w:r>
+      <w:proofErr w:type="gramEnd"/>
+      <w:r>
+        <w:rPr>
+          <w:rFonts w:ascii="Consolas" w:eastAsia="Times New Roman" w:hAnsi="Consolas" w:cs="Times New Roman"/>
+          <w:color w:val="D4D4D4"/>
+          <w:sz w:val="21"/>
+          <w:szCs w:val="21"/>
+        </w:rPr>
+        <w:t>: </w:t>
+      </w:r>
+      <w:r>
+        <w:rPr>
+          <w:rFonts w:ascii="Consolas" w:eastAsia="Times New Roman" w:hAnsi="Consolas" w:cs="Times New Roman"/>
+          <w:color w:val="B5CEA8"/>
+          <w:sz w:val="21"/>
+          <w:szCs w:val="21"/>
+        </w:rPr>
+        <w:t>5px</w:t>
+      </w:r>
+      <w:r>
+        <w:rPr>
+          <w:rFonts w:ascii="Consolas" w:eastAsia="Times New Roman" w:hAnsi="Consolas" w:cs="Times New Roman"/>
+          <w:color w:val="D4D4D4"/>
+          <w:sz w:val="21"/>
+          <w:szCs w:val="21"/>
+        </w:rPr>
+        <w:t>;</w:t>
+      </w:r>
+    </w:p>
+    <w:p>
+      <w:pPr>
+        <w:shd w:val="clear" w:color="auto" w:fill="1E1E1E"/>
+        <w:spacing w:after="0" w:line="285" w:lineRule="atLeast"/>
+        <w:rPr>
+          <w:rFonts w:ascii="Consolas" w:eastAsia="Times New Roman" w:hAnsi="Consolas" w:cs="Times New Roman"/>
+          <w:color w:val="D4D4D4"/>
+          <w:sz w:val="21"/>
+          <w:szCs w:val="21"/>
+        </w:rPr>
+      </w:pPr>
+      <w:r>
+        <w:rPr>
+          <w:rFonts w:ascii="Consolas" w:eastAsia="Times New Roman" w:hAnsi="Consolas" w:cs="Times New Roman"/>
+          <w:color w:val="D4D4D4"/>
+          <w:sz w:val="21"/>
+          <w:szCs w:val="21"/>
+        </w:rPr>
+        <w:t>                </w:t>
+      </w:r>
+      <w:proofErr w:type="gramStart"/>
+      <w:r>
+        <w:rPr>
+          <w:rFonts w:ascii="Consolas" w:eastAsia="Times New Roman" w:hAnsi="Consolas" w:cs="Times New Roman"/>
+          <w:color w:val="9CDCFE"/>
+          <w:sz w:val="21"/>
+          <w:szCs w:val="21"/>
+        </w:rPr>
+        <w:t>display</w:t>
+      </w:r>
+      <w:proofErr w:type="gramEnd"/>
+      <w:r>
+        <w:rPr>
+          <w:rFonts w:ascii="Consolas" w:eastAsia="Times New Roman" w:hAnsi="Consolas" w:cs="Times New Roman"/>
+          <w:color w:val="D4D4D4"/>
+          <w:sz w:val="21"/>
+          <w:szCs w:val="21"/>
+        </w:rPr>
+        <w:t>: </w:t>
+      </w:r>
+      <w:r>
+        <w:rPr>
+          <w:rFonts w:ascii="Consolas" w:eastAsia="Times New Roman" w:hAnsi="Consolas" w:cs="Times New Roman"/>
+          <w:color w:val="CE9178"/>
+          <w:sz w:val="21"/>
+          <w:szCs w:val="21"/>
+        </w:rPr>
+        <w:t>flex</w:t>
+      </w:r>
+      <w:r>
+        <w:rPr>
+          <w:rFonts w:ascii="Consolas" w:eastAsia="Times New Roman" w:hAnsi="Consolas" w:cs="Times New Roman"/>
+          <w:color w:val="D4D4D4"/>
+          <w:sz w:val="21"/>
+          <w:szCs w:val="21"/>
+        </w:rPr>
+        <w:t>;</w:t>
+      </w:r>
+    </w:p>
+    <w:p>
+      <w:pPr>
+        <w:shd w:val="clear" w:color="auto" w:fill="1E1E1E"/>
+        <w:spacing w:after="0" w:line="285" w:lineRule="atLeast"/>
+        <w:rPr>
+          <w:rFonts w:ascii="Consolas" w:eastAsia="Times New Roman" w:hAnsi="Consolas" w:cs="Times New Roman"/>
+          <w:color w:val="D4D4D4"/>
+          <w:sz w:val="21"/>
+          <w:szCs w:val="21"/>
+        </w:rPr>
+      </w:pPr>
+      <w:r>
+        <w:rPr>
+          <w:rFonts w:ascii="Consolas" w:eastAsia="Times New Roman" w:hAnsi="Consolas" w:cs="Times New Roman"/>
+          <w:color w:val="D4D4D4"/>
+          <w:sz w:val="21"/>
+          <w:szCs w:val="21"/>
+        </w:rPr>
+        <w:t>                </w:t>
+      </w:r>
+      <w:proofErr w:type="gramStart"/>
+      <w:r>
+        <w:rPr>
+          <w:rFonts w:ascii="Consolas" w:eastAsia="Times New Roman" w:hAnsi="Consolas" w:cs="Times New Roman"/>
+          <w:color w:val="9CDCFE"/>
+          <w:sz w:val="21"/>
+          <w:szCs w:val="21"/>
+        </w:rPr>
+        <w:t>align-items</w:t>
+      </w:r>
+      <w:proofErr w:type="gramEnd"/>
+      <w:r>
+        <w:rPr>
+          <w:rFonts w:ascii="Consolas" w:eastAsia="Times New Roman" w:hAnsi="Consolas" w:cs="Times New Roman"/>
+          <w:color w:val="D4D4D4"/>
+          <w:sz w:val="21"/>
+          <w:szCs w:val="21"/>
+        </w:rPr>
+        <w:t>: </w:t>
+      </w:r>
+      <w:r>
+        <w:rPr>
+          <w:rFonts w:ascii="Consolas" w:eastAsia="Times New Roman" w:hAnsi="Consolas" w:cs="Times New Roman"/>
+          <w:color w:val="CE9178"/>
+          <w:sz w:val="21"/>
+          <w:szCs w:val="21"/>
+        </w:rPr>
+        <w:t>center</w:t>
+      </w:r>
+      <w:r>
+        <w:rPr>
+          <w:rFonts w:ascii="Consolas" w:eastAsia="Times New Roman" w:hAnsi="Consolas" w:cs="Times New Roman"/>
+          <w:color w:val="D4D4D4"/>
+          <w:sz w:val="21"/>
+          <w:szCs w:val="21"/>
+        </w:rPr>
+        <w:t>;</w:t>
+      </w:r>
+    </w:p>
+    <w:p>
+      <w:pPr>
+        <w:shd w:val="clear" w:color="auto" w:fill="1E1E1E"/>
+        <w:spacing w:after="0" w:line="285" w:lineRule="atLeast"/>
+        <w:rPr>
+          <w:rFonts w:ascii="Consolas" w:eastAsia="Times New Roman" w:hAnsi="Consolas" w:cs="Times New Roman"/>
+          <w:color w:val="D4D4D4"/>
+          <w:sz w:val="21"/>
+          <w:szCs w:val="21"/>
+        </w:rPr>
+      </w:pPr>
+      <w:r>
+        <w:rPr>
+          <w:rFonts w:ascii="Consolas" w:eastAsia="Times New Roman" w:hAnsi="Consolas" w:cs="Times New Roman"/>
+          <w:color w:val="D4D4D4"/>
+          <w:sz w:val="21"/>
+          <w:szCs w:val="21"/>
+        </w:rPr>
+        <w:t>                </w:t>
+      </w:r>
+      <w:proofErr w:type="gramStart"/>
+      <w:r>
+        <w:rPr>
+          <w:rFonts w:ascii="Consolas" w:eastAsia="Times New Roman" w:hAnsi="Consolas" w:cs="Times New Roman"/>
+          <w:color w:val="9CDCFE"/>
+          <w:sz w:val="21"/>
+          <w:szCs w:val="21"/>
+        </w:rPr>
+        <w:t>justify-content</w:t>
+      </w:r>
+      <w:proofErr w:type="gramEnd"/>
+      <w:r>
+        <w:rPr>
+          <w:rFonts w:ascii="Consolas" w:eastAsia="Times New Roman" w:hAnsi="Consolas" w:cs="Times New Roman"/>
+          <w:color w:val="D4D4D4"/>
+          <w:sz w:val="21"/>
+          <w:szCs w:val="21"/>
+        </w:rPr>
+        <w:t>: </w:t>
+      </w:r>
+      <w:r>
+        <w:rPr>
+          <w:rFonts w:ascii="Consolas" w:eastAsia="Times New Roman" w:hAnsi="Consolas" w:cs="Times New Roman"/>
+          <w:color w:val="CE9178"/>
+          <w:sz w:val="21"/>
+          <w:szCs w:val="21"/>
+        </w:rPr>
+        <w:t>center</w:t>
+      </w:r>
+      <w:r>
+        <w:rPr>
+          <w:rFonts w:ascii="Consolas" w:eastAsia="Times New Roman" w:hAnsi="Consolas" w:cs="Times New Roman"/>
+          <w:color w:val="D4D4D4"/>
+          <w:sz w:val="21"/>
+          <w:szCs w:val="21"/>
+        </w:rPr>
+        <w:t>;</w:t>
+      </w:r>
+    </w:p>
+    <w:p>
+      <w:pPr>
+        <w:shd w:val="clear" w:color="auto" w:fill="1E1E1E"/>
+        <w:spacing w:after="0" w:line="285" w:lineRule="atLeast"/>
+        <w:rPr>
+          <w:rFonts w:ascii="Consolas" w:eastAsia="Times New Roman" w:hAnsi="Consolas" w:cs="Times New Roman"/>
+          <w:color w:val="D4D4D4"/>
+          <w:sz w:val="21"/>
+          <w:szCs w:val="21"/>
+        </w:rPr>
+      </w:pPr>
+      <w:r>
+        <w:rPr>
+          <w:rFonts w:ascii="Consolas" w:eastAsia="Times New Roman" w:hAnsi="Consolas" w:cs="Times New Roman"/>
+          <w:color w:val="D4D4D4"/>
+          <w:sz w:val="21"/>
+          <w:szCs w:val="21"/>
+        </w:rPr>
+        <w:t>                </w:t>
+      </w:r>
+      <w:proofErr w:type="gramStart"/>
+      <w:r>
+        <w:rPr>
+          <w:rFonts w:ascii="Consolas" w:eastAsia="Times New Roman" w:hAnsi="Consolas" w:cs="Times New Roman"/>
+          <w:color w:val="9CDCFE"/>
+          <w:sz w:val="21"/>
+          <w:szCs w:val="21"/>
+        </w:rPr>
+        <w:t>font-size</w:t>
+      </w:r>
+      <w:proofErr w:type="gramEnd"/>
+      <w:r>
+        <w:rPr>
+          <w:rFonts w:ascii="Consolas" w:eastAsia="Times New Roman" w:hAnsi="Consolas" w:cs="Times New Roman"/>
+          <w:color w:val="D4D4D4"/>
+          <w:sz w:val="21"/>
+          <w:szCs w:val="21"/>
+        </w:rPr>
+        <w:t>: </w:t>
+      </w:r>
+      <w:r>
+        <w:rPr>
+          <w:rFonts w:ascii="Consolas" w:eastAsia="Times New Roman" w:hAnsi="Consolas" w:cs="Times New Roman"/>
+          <w:color w:val="B5CEA8"/>
+          <w:sz w:val="21"/>
+          <w:szCs w:val="21"/>
+        </w:rPr>
+        <w:t>18px</w:t>
+      </w:r>
+      <w:r>
+        <w:rPr>
+          <w:rFonts w:ascii="Consolas" w:eastAsia="Times New Roman" w:hAnsi="Consolas" w:cs="Times New Roman"/>
+          <w:color w:val="D4D4D4"/>
+          <w:sz w:val="21"/>
+          <w:szCs w:val="21"/>
+        </w:rPr>
+        <w:t>;</w:t>
+      </w:r>
+    </w:p>
+    <w:p>
+      <w:pPr>
+        <w:shd w:val="clear" w:color="auto" w:fill="1E1E1E"/>
+        <w:spacing w:after="0" w:line="285" w:lineRule="atLeast"/>
+        <w:rPr>
+          <w:rFonts w:ascii="Consolas" w:eastAsia="Times New Roman" w:hAnsi="Consolas" w:cs="Times New Roman"/>
+          <w:color w:val="D4D4D4"/>
+          <w:sz w:val="21"/>
+          <w:szCs w:val="21"/>
+        </w:rPr>
+      </w:pPr>
+      <w:r>
+        <w:rPr>
+          <w:rFonts w:ascii="Consolas" w:eastAsia="Times New Roman" w:hAnsi="Consolas" w:cs="Times New Roman"/>
+          <w:color w:val="D4D4D4"/>
+          <w:sz w:val="21"/>
+          <w:szCs w:val="21"/>
+        </w:rPr>
+        <w:t>                </w:t>
+      </w:r>
+      <w:proofErr w:type="gramStart"/>
+      <w:r>
+        <w:rPr>
+          <w:rFonts w:ascii="Consolas" w:eastAsia="Times New Roman" w:hAnsi="Consolas" w:cs="Times New Roman"/>
+          <w:color w:val="9CDCFE"/>
+          <w:sz w:val="21"/>
+          <w:szCs w:val="21"/>
+        </w:rPr>
+        <w:t>font-weight</w:t>
+      </w:r>
+      <w:proofErr w:type="gramEnd"/>
+      <w:r>
+        <w:rPr>
+          <w:rFonts w:ascii="Consolas" w:eastAsia="Times New Roman" w:hAnsi="Consolas" w:cs="Times New Roman"/>
+          <w:color w:val="D4D4D4"/>
+          <w:sz w:val="21"/>
+          <w:szCs w:val="21"/>
+        </w:rPr>
+        <w:t>: </w:t>
+      </w:r>
+      <w:r>
+        <w:rPr>
+          <w:rFonts w:ascii="Consolas" w:eastAsia="Times New Roman" w:hAnsi="Consolas" w:cs="Times New Roman"/>
+          <w:color w:val="B5CEA8"/>
+          <w:sz w:val="21"/>
+          <w:szCs w:val="21"/>
+        </w:rPr>
+        <w:t>500</w:t>
+      </w:r>
+      <w:r>
+        <w:rPr>
+          <w:rFonts w:ascii="Consolas" w:eastAsia="Times New Roman" w:hAnsi="Consolas" w:cs="Times New Roman"/>
+          <w:color w:val="D4D4D4"/>
+          <w:sz w:val="21"/>
+          <w:szCs w:val="21"/>
+        </w:rPr>
+        <w:t>;</w:t>
+      </w:r>
+    </w:p>
+    <w:p>
+      <w:pPr>
+        <w:shd w:val="clear" w:color="auto" w:fill="1E1E1E"/>
+        <w:spacing w:after="0" w:line="285" w:lineRule="atLeast"/>
+        <w:rPr>
+          <w:rFonts w:ascii="Consolas" w:eastAsia="Times New Roman" w:hAnsi="Consolas" w:cs="Times New Roman"/>
+          <w:color w:val="D4D4D4"/>
+          <w:sz w:val="21"/>
+          <w:szCs w:val="21"/>
+        </w:rPr>
+      </w:pPr>
+      <w:r>
+        <w:rPr>
+          <w:rFonts w:ascii="Consolas" w:eastAsia="Times New Roman" w:hAnsi="Consolas" w:cs="Times New Roman"/>
+          <w:color w:val="D4D4D4"/>
+          <w:sz w:val="21"/>
+          <w:szCs w:val="21"/>
+        </w:rPr>
+        <w:t>                </w:t>
+      </w:r>
+      <w:proofErr w:type="gramStart"/>
+      <w:r>
+        <w:rPr>
+          <w:rFonts w:ascii="Consolas" w:eastAsia="Times New Roman" w:hAnsi="Consolas" w:cs="Times New Roman"/>
+          <w:color w:val="9CDCFE"/>
+          <w:sz w:val="21"/>
+          <w:szCs w:val="21"/>
+        </w:rPr>
+        <w:t>margin-right</w:t>
+      </w:r>
+      <w:proofErr w:type="gramEnd"/>
+      <w:r>
+        <w:rPr>
+          <w:rFonts w:ascii="Consolas" w:eastAsia="Times New Roman" w:hAnsi="Consolas" w:cs="Times New Roman"/>
+          <w:color w:val="D4D4D4"/>
+          <w:sz w:val="21"/>
+          <w:szCs w:val="21"/>
+        </w:rPr>
+        <w:t>: </w:t>
+      </w:r>
+      <w:r>
+        <w:rPr>
+          <w:rFonts w:ascii="Consolas" w:eastAsia="Times New Roman" w:hAnsi="Consolas" w:cs="Times New Roman"/>
+          <w:color w:val="B5CEA8"/>
+          <w:sz w:val="21"/>
+          <w:szCs w:val="21"/>
+        </w:rPr>
+        <w:t>10px</w:t>
+      </w:r>
+      <w:r>
+        <w:rPr>
+          <w:rFonts w:ascii="Consolas" w:eastAsia="Times New Roman" w:hAnsi="Consolas" w:cs="Times New Roman"/>
+          <w:color w:val="D4D4D4"/>
+          <w:sz w:val="21"/>
+          <w:szCs w:val="21"/>
+        </w:rPr>
+        <w:t>;</w:t>
+      </w:r>
+    </w:p>
+    <w:p>
+      <w:pPr>
+        <w:shd w:val="clear" w:color="auto" w:fill="1E1E1E"/>
+        <w:spacing w:after="0" w:line="285" w:lineRule="atLeast"/>
+        <w:rPr>
+          <w:rFonts w:ascii="Consolas" w:eastAsia="Times New Roman" w:hAnsi="Consolas" w:cs="Times New Roman"/>
+          <w:color w:val="D4D4D4"/>
+          <w:sz w:val="21"/>
+          <w:szCs w:val="21"/>
+        </w:rPr>
+      </w:pPr>
+      <w:r>
+        <w:rPr>
+          <w:rFonts w:ascii="Consolas" w:eastAsia="Times New Roman" w:hAnsi="Consolas" w:cs="Times New Roman"/>
+          <w:color w:val="D4D4D4"/>
+          <w:sz w:val="21"/>
+          <w:szCs w:val="21"/>
+        </w:rPr>
+        <w:t>                </w:t>
+      </w:r>
+      <w:proofErr w:type="gramStart"/>
+      <w:r>
+        <w:rPr>
+          <w:rFonts w:ascii="Consolas" w:eastAsia="Times New Roman" w:hAnsi="Consolas" w:cs="Times New Roman"/>
+          <w:color w:val="9CDCFE"/>
+          <w:sz w:val="21"/>
+          <w:szCs w:val="21"/>
+        </w:rPr>
+        <w:t>cursor</w:t>
+      </w:r>
+      <w:proofErr w:type="gramEnd"/>
+      <w:r>
+        <w:rPr>
+          <w:rFonts w:ascii="Consolas" w:eastAsia="Times New Roman" w:hAnsi="Consolas" w:cs="Times New Roman"/>
+          <w:color w:val="D4D4D4"/>
+          <w:sz w:val="21"/>
+          <w:szCs w:val="21"/>
+        </w:rPr>
+        <w:t>: </w:t>
+      </w:r>
+      <w:r>
+        <w:rPr>
+          <w:rFonts w:ascii="Consolas" w:eastAsia="Times New Roman" w:hAnsi="Consolas" w:cs="Times New Roman"/>
+          <w:color w:val="CE9178"/>
+          <w:sz w:val="21"/>
+          <w:szCs w:val="21"/>
+        </w:rPr>
+        <w:t>pointer</w:t>
+      </w:r>
+      <w:r>
+        <w:rPr>
+          <w:rFonts w:ascii="Consolas" w:eastAsia="Times New Roman" w:hAnsi="Consolas" w:cs="Times New Roman"/>
+          <w:color w:val="D4D4D4"/>
+          <w:sz w:val="21"/>
+          <w:szCs w:val="21"/>
+        </w:rPr>
+        <w:t>;</w:t>
+      </w:r>
+    </w:p>
+    <w:p>
+      <w:pPr>
+        <w:shd w:val="clear" w:color="auto" w:fill="1E1E1E"/>
+        <w:spacing w:after="0" w:line="285" w:lineRule="atLeast"/>
+        <w:rPr>
+          <w:rFonts w:ascii="Consolas" w:eastAsia="Times New Roman" w:hAnsi="Consolas" w:cs="Times New Roman"/>
+          <w:color w:val="D4D4D4"/>
+          <w:sz w:val="21"/>
+          <w:szCs w:val="21"/>
+        </w:rPr>
+      </w:pPr>
+    </w:p>
+    <w:p>
+      <w:pPr>
+        <w:shd w:val="clear" w:color="auto" w:fill="1E1E1E"/>
+        <w:spacing w:after="0" w:line="285" w:lineRule="atLeast"/>
+        <w:rPr>
+          <w:rFonts w:ascii="Consolas" w:eastAsia="Times New Roman" w:hAnsi="Consolas" w:cs="Times New Roman"/>
+          <w:color w:val="D4D4D4"/>
+          <w:sz w:val="21"/>
+          <w:szCs w:val="21"/>
+        </w:rPr>
+      </w:pPr>
+      <w:r>
+        <w:rPr>
+          <w:rFonts w:ascii="Consolas" w:eastAsia="Times New Roman" w:hAnsi="Consolas" w:cs="Times New Roman"/>
+          <w:color w:val="D4D4D4"/>
+          <w:sz w:val="21"/>
+          <w:szCs w:val="21"/>
+        </w:rPr>
+        <w:t>                </w:t>
+      </w:r>
+      <w:r>
+        <w:rPr>
+          <w:rFonts w:ascii="Consolas" w:eastAsia="Times New Roman" w:hAnsi="Consolas" w:cs="Times New Roman"/>
+          <w:color w:val="569CD6"/>
+          <w:sz w:val="21"/>
+          <w:szCs w:val="21"/>
+        </w:rPr>
+        <w:t>&amp;</w:t>
+      </w:r>
+      <w:r>
+        <w:rPr>
+          <w:rFonts w:ascii="Consolas" w:eastAsia="Times New Roman" w:hAnsi="Consolas" w:cs="Times New Roman"/>
+          <w:color w:val="D7BA7D"/>
+          <w:sz w:val="21"/>
+          <w:szCs w:val="21"/>
+        </w:rPr>
+        <w:t>.</w:t>
+      </w:r>
+      <w:proofErr w:type="gramStart"/>
+      <w:r>
+        <w:rPr>
+          <w:rFonts w:ascii="Consolas" w:eastAsia="Times New Roman" w:hAnsi="Consolas" w:cs="Times New Roman"/>
+          <w:color w:val="D7BA7D"/>
+          <w:sz w:val="21"/>
+          <w:szCs w:val="21"/>
+        </w:rPr>
+        <w:t>play</w:t>
+      </w:r>
+      <w:r>
+        <w:rPr>
+          <w:rFonts w:ascii="Consolas" w:eastAsia="Times New Roman" w:hAnsi="Consolas" w:cs="Times New Roman"/>
+          <w:color w:val="D4D4D4"/>
+          <w:sz w:val="21"/>
+          <w:szCs w:val="21"/>
+        </w:rPr>
+        <w:t>{</w:t>
+      </w:r>
+      <w:proofErr w:type="gramEnd"/>
+    </w:p>
+    <w:p>
+      <w:pPr>
+        <w:shd w:val="clear" w:color="auto" w:fill="1E1E1E"/>
+        <w:spacing w:after="0" w:line="285" w:lineRule="atLeast"/>
+        <w:rPr>
+          <w:rFonts w:ascii="Consolas" w:eastAsia="Times New Roman" w:hAnsi="Consolas" w:cs="Times New Roman"/>
+          <w:color w:val="D4D4D4"/>
+          <w:sz w:val="21"/>
+          <w:szCs w:val="21"/>
+        </w:rPr>
+      </w:pPr>
+      <w:r>
+        <w:rPr>
+          <w:rFonts w:ascii="Consolas" w:eastAsia="Times New Roman" w:hAnsi="Consolas" w:cs="Times New Roman"/>
+          <w:color w:val="D4D4D4"/>
+          <w:sz w:val="21"/>
+          <w:szCs w:val="21"/>
+        </w:rPr>
+        <w:t>                    </w:t>
+      </w:r>
+      <w:proofErr w:type="gramStart"/>
+      <w:r>
+        <w:rPr>
+          <w:rFonts w:ascii="Consolas" w:eastAsia="Times New Roman" w:hAnsi="Consolas" w:cs="Times New Roman"/>
+          <w:color w:val="9CDCFE"/>
+          <w:sz w:val="21"/>
+          <w:szCs w:val="21"/>
+        </w:rPr>
+        <w:t>background-color</w:t>
+      </w:r>
+      <w:proofErr w:type="gramEnd"/>
+      <w:r>
+        <w:rPr>
+          <w:rFonts w:ascii="Consolas" w:eastAsia="Times New Roman" w:hAnsi="Consolas" w:cs="Times New Roman"/>
+          <w:color w:val="D4D4D4"/>
+          <w:sz w:val="21"/>
+          <w:szCs w:val="21"/>
+        </w:rPr>
+        <w:t>: </w:t>
+      </w:r>
+      <w:r>
+        <w:rPr>
+          <w:rFonts w:ascii="Consolas" w:eastAsia="Times New Roman" w:hAnsi="Consolas" w:cs="Times New Roman"/>
+          <w:color w:val="CE9178"/>
+          <w:sz w:val="21"/>
+          <w:szCs w:val="21"/>
+        </w:rPr>
+        <w:t>white</w:t>
+      </w:r>
+      <w:r>
+        <w:rPr>
+          <w:rFonts w:ascii="Consolas" w:eastAsia="Times New Roman" w:hAnsi="Consolas" w:cs="Times New Roman"/>
+          <w:color w:val="D4D4D4"/>
+          <w:sz w:val="21"/>
+          <w:szCs w:val="21"/>
+        </w:rPr>
+        <w:t>;</w:t>
+      </w:r>
+    </w:p>
+    <w:p>
+      <w:pPr>
+        <w:shd w:val="clear" w:color="auto" w:fill="1E1E1E"/>
+        <w:spacing w:after="0" w:line="285" w:lineRule="atLeast"/>
+        <w:rPr>
+          <w:rFonts w:ascii="Consolas" w:eastAsia="Times New Roman" w:hAnsi="Consolas" w:cs="Times New Roman"/>
+          <w:color w:val="D4D4D4"/>
+          <w:sz w:val="21"/>
+          <w:szCs w:val="21"/>
+        </w:rPr>
+      </w:pPr>
+      <w:r>
+        <w:rPr>
+          <w:rFonts w:ascii="Consolas" w:eastAsia="Times New Roman" w:hAnsi="Consolas" w:cs="Times New Roman"/>
+          <w:color w:val="D4D4D4"/>
+          <w:sz w:val="21"/>
+          <w:szCs w:val="21"/>
+        </w:rPr>
+        <w:t>                    </w:t>
+      </w:r>
+      <w:proofErr w:type="gramStart"/>
+      <w:r>
+        <w:rPr>
+          <w:rFonts w:ascii="Consolas" w:eastAsia="Times New Roman" w:hAnsi="Consolas" w:cs="Times New Roman"/>
+          <w:color w:val="9CDCFE"/>
+          <w:sz w:val="21"/>
+          <w:szCs w:val="21"/>
+        </w:rPr>
+        <w:t>color</w:t>
+      </w:r>
+      <w:proofErr w:type="gramEnd"/>
+      <w:r>
+        <w:rPr>
+          <w:rFonts w:ascii="Consolas" w:eastAsia="Times New Roman" w:hAnsi="Consolas" w:cs="Times New Roman"/>
+          <w:color w:val="D4D4D4"/>
+          <w:sz w:val="21"/>
+          <w:szCs w:val="21"/>
+        </w:rPr>
+        <w:t>: </w:t>
+      </w:r>
+      <w:proofErr w:type="spellStart"/>
+      <w:r>
+        <w:rPr>
+          <w:rFonts w:ascii="Consolas" w:eastAsia="Times New Roman" w:hAnsi="Consolas" w:cs="Times New Roman"/>
+          <w:color w:val="DCDCAA"/>
+          <w:sz w:val="21"/>
+          <w:szCs w:val="21"/>
+        </w:rPr>
+        <w:t>var</w:t>
+      </w:r>
+      <w:proofErr w:type="spellEnd"/>
+      <w:r>
+        <w:rPr>
+          <w:rFonts w:ascii="Consolas" w:eastAsia="Times New Roman" w:hAnsi="Consolas" w:cs="Times New Roman"/>
+          <w:color w:val="D4D4D4"/>
+          <w:sz w:val="21"/>
+          <w:szCs w:val="21"/>
+        </w:rPr>
+        <w:t>(</w:t>
+      </w:r>
+      <w:r>
+        <w:rPr>
+          <w:rFonts w:ascii="Consolas" w:eastAsia="Times New Roman" w:hAnsi="Consolas" w:cs="Times New Roman"/>
+          <w:color w:val="9CDCFE"/>
+          <w:sz w:val="21"/>
+          <w:szCs w:val="21"/>
+        </w:rPr>
+        <w:t>--main-color</w:t>
+      </w:r>
+      <w:r>
+        <w:rPr>
+          <w:rFonts w:ascii="Consolas" w:eastAsia="Times New Roman" w:hAnsi="Consolas" w:cs="Times New Roman"/>
+          <w:color w:val="D4D4D4"/>
+          <w:sz w:val="21"/>
+          <w:szCs w:val="21"/>
+        </w:rPr>
+        <w:t>)</w:t>
+      </w:r>
+    </w:p>
+    <w:p>
+      <w:pPr>
+        <w:shd w:val="clear" w:color="auto" w:fill="1E1E1E"/>
+        <w:spacing w:after="0" w:line="285" w:lineRule="atLeast"/>
+        <w:rPr>
+          <w:rFonts w:ascii="Consolas" w:eastAsia="Times New Roman" w:hAnsi="Consolas" w:cs="Times New Roman"/>
+          <w:color w:val="D4D4D4"/>
+          <w:sz w:val="21"/>
+          <w:szCs w:val="21"/>
+        </w:rPr>
+      </w:pPr>
+      <w:r>
+        <w:rPr>
+          <w:rFonts w:ascii="Consolas" w:eastAsia="Times New Roman" w:hAnsi="Consolas" w:cs="Times New Roman"/>
+          <w:color w:val="D4D4D4"/>
+          <w:sz w:val="21"/>
+          <w:szCs w:val="21"/>
+        </w:rPr>
+        <w:t>                }</w:t>
+      </w:r>
+    </w:p>
+    <w:p>
+      <w:pPr>
+        <w:shd w:val="clear" w:color="auto" w:fill="1E1E1E"/>
+        <w:spacing w:after="0" w:line="285" w:lineRule="atLeast"/>
+        <w:rPr>
+          <w:rFonts w:ascii="Consolas" w:eastAsia="Times New Roman" w:hAnsi="Consolas" w:cs="Times New Roman"/>
+          <w:color w:val="D4D4D4"/>
+          <w:sz w:val="21"/>
+          <w:szCs w:val="21"/>
+        </w:rPr>
+      </w:pPr>
+    </w:p>
+    <w:p>
+      <w:pPr>
+        <w:shd w:val="clear" w:color="auto" w:fill="1E1E1E"/>
+        <w:spacing w:after="0" w:line="285" w:lineRule="atLeast"/>
+        <w:rPr>
+          <w:rFonts w:ascii="Consolas" w:eastAsia="Times New Roman" w:hAnsi="Consolas" w:cs="Times New Roman"/>
+          <w:color w:val="D4D4D4"/>
+          <w:sz w:val="21"/>
+          <w:szCs w:val="21"/>
+        </w:rPr>
+      </w:pPr>
+      <w:r>
+        <w:rPr>
+          <w:rFonts w:ascii="Consolas" w:eastAsia="Times New Roman" w:hAnsi="Consolas" w:cs="Times New Roman"/>
+          <w:color w:val="D4D4D4"/>
+          <w:sz w:val="21"/>
+          <w:szCs w:val="21"/>
+        </w:rPr>
+        <w:t>                </w:t>
+      </w:r>
+      <w:r>
+        <w:rPr>
+          <w:rFonts w:ascii="Consolas" w:eastAsia="Times New Roman" w:hAnsi="Consolas" w:cs="Times New Roman"/>
+          <w:color w:val="569CD6"/>
+          <w:sz w:val="21"/>
+          <w:szCs w:val="21"/>
+        </w:rPr>
+        <w:t>&amp;</w:t>
+      </w:r>
+      <w:r>
+        <w:rPr>
+          <w:rFonts w:ascii="Consolas" w:eastAsia="Times New Roman" w:hAnsi="Consolas" w:cs="Times New Roman"/>
+          <w:color w:val="D7BA7D"/>
+          <w:sz w:val="21"/>
+          <w:szCs w:val="21"/>
+        </w:rPr>
+        <w:t>.</w:t>
+      </w:r>
+      <w:proofErr w:type="gramStart"/>
+      <w:r>
+        <w:rPr>
+          <w:rFonts w:ascii="Consolas" w:eastAsia="Times New Roman" w:hAnsi="Consolas" w:cs="Times New Roman"/>
+          <w:color w:val="D7BA7D"/>
+          <w:sz w:val="21"/>
+          <w:szCs w:val="21"/>
+        </w:rPr>
+        <w:t>more</w:t>
+      </w:r>
+      <w:r>
+        <w:rPr>
+          <w:rFonts w:ascii="Consolas" w:eastAsia="Times New Roman" w:hAnsi="Consolas" w:cs="Times New Roman"/>
+          <w:color w:val="D4D4D4"/>
+          <w:sz w:val="21"/>
+          <w:szCs w:val="21"/>
+        </w:rPr>
+        <w:t>{</w:t>
+      </w:r>
+      <w:proofErr w:type="gramEnd"/>
+    </w:p>
+    <w:p>
+      <w:pPr>
+        <w:shd w:val="clear" w:color="auto" w:fill="1E1E1E"/>
+        <w:spacing w:after="0" w:line="285" w:lineRule="atLeast"/>
+        <w:rPr>
+          <w:rFonts w:ascii="Consolas" w:eastAsia="Times New Roman" w:hAnsi="Consolas" w:cs="Times New Roman"/>
+          <w:color w:val="D4D4D4"/>
+          <w:sz w:val="21"/>
+          <w:szCs w:val="21"/>
+        </w:rPr>
+      </w:pPr>
+      <w:r>
+        <w:rPr>
+          <w:rFonts w:ascii="Consolas" w:eastAsia="Times New Roman" w:hAnsi="Consolas" w:cs="Times New Roman"/>
+          <w:color w:val="D4D4D4"/>
+          <w:sz w:val="21"/>
+          <w:szCs w:val="21"/>
+        </w:rPr>
+        <w:t>                    </w:t>
+      </w:r>
+      <w:proofErr w:type="gramStart"/>
+      <w:r>
+        <w:rPr>
+          <w:rFonts w:ascii="Consolas" w:eastAsia="Times New Roman" w:hAnsi="Consolas" w:cs="Times New Roman"/>
+          <w:color w:val="9CDCFE"/>
+          <w:sz w:val="21"/>
+          <w:szCs w:val="21"/>
+        </w:rPr>
+        <w:t>background-color</w:t>
+      </w:r>
+      <w:proofErr w:type="gramEnd"/>
+      <w:r>
+        <w:rPr>
+          <w:rFonts w:ascii="Consolas" w:eastAsia="Times New Roman" w:hAnsi="Consolas" w:cs="Times New Roman"/>
+          <w:color w:val="D4D4D4"/>
+          <w:sz w:val="21"/>
+          <w:szCs w:val="21"/>
+        </w:rPr>
+        <w:t>: </w:t>
+      </w:r>
+      <w:r>
+        <w:rPr>
+          <w:rFonts w:ascii="Consolas" w:eastAsia="Times New Roman" w:hAnsi="Consolas" w:cs="Times New Roman"/>
+          <w:color w:val="CE9178"/>
+          <w:sz w:val="21"/>
+          <w:szCs w:val="21"/>
+        </w:rPr>
+        <w:t>gray</w:t>
+      </w:r>
+      <w:r>
+        <w:rPr>
+          <w:rFonts w:ascii="Consolas" w:eastAsia="Times New Roman" w:hAnsi="Consolas" w:cs="Times New Roman"/>
+          <w:color w:val="D4D4D4"/>
+          <w:sz w:val="21"/>
+          <w:szCs w:val="21"/>
+        </w:rPr>
+        <w:t>;</w:t>
+      </w:r>
+    </w:p>
+    <w:p>
+      <w:pPr>
+        <w:shd w:val="clear" w:color="auto" w:fill="1E1E1E"/>
+        <w:spacing w:after="0" w:line="285" w:lineRule="atLeast"/>
+        <w:rPr>
+          <w:rFonts w:ascii="Consolas" w:eastAsia="Times New Roman" w:hAnsi="Consolas" w:cs="Times New Roman"/>
+          <w:color w:val="D4D4D4"/>
+          <w:sz w:val="21"/>
+          <w:szCs w:val="21"/>
+        </w:rPr>
+      </w:pPr>
+      <w:r>
+        <w:rPr>
+          <w:rFonts w:ascii="Consolas" w:eastAsia="Times New Roman" w:hAnsi="Consolas" w:cs="Times New Roman"/>
+          <w:color w:val="D4D4D4"/>
+          <w:sz w:val="21"/>
+          <w:szCs w:val="21"/>
+        </w:rPr>
+        <w:t>                    </w:t>
+      </w:r>
+      <w:proofErr w:type="gramStart"/>
+      <w:r>
+        <w:rPr>
+          <w:rFonts w:ascii="Consolas" w:eastAsia="Times New Roman" w:hAnsi="Consolas" w:cs="Times New Roman"/>
+          <w:color w:val="9CDCFE"/>
+          <w:sz w:val="21"/>
+          <w:szCs w:val="21"/>
+        </w:rPr>
+        <w:t>color</w:t>
+      </w:r>
+      <w:proofErr w:type="gramEnd"/>
+      <w:r>
+        <w:rPr>
+          <w:rFonts w:ascii="Consolas" w:eastAsia="Times New Roman" w:hAnsi="Consolas" w:cs="Times New Roman"/>
+          <w:color w:val="D4D4D4"/>
+          <w:sz w:val="21"/>
+          <w:szCs w:val="21"/>
+        </w:rPr>
+        <w:t>: </w:t>
+      </w:r>
+      <w:r>
+        <w:rPr>
+          <w:rFonts w:ascii="Consolas" w:eastAsia="Times New Roman" w:hAnsi="Consolas" w:cs="Times New Roman"/>
+          <w:color w:val="CE9178"/>
+          <w:sz w:val="21"/>
+          <w:szCs w:val="21"/>
+        </w:rPr>
+        <w:t>white</w:t>
+      </w:r>
+      <w:r>
+        <w:rPr>
+          <w:rFonts w:ascii="Consolas" w:eastAsia="Times New Roman" w:hAnsi="Consolas" w:cs="Times New Roman"/>
+          <w:color w:val="D4D4D4"/>
+          <w:sz w:val="21"/>
+          <w:szCs w:val="21"/>
+        </w:rPr>
+        <w:t>;</w:t>
+      </w:r>
+    </w:p>
+    <w:p>
+      <w:pPr>
+        <w:shd w:val="clear" w:color="auto" w:fill="1E1E1E"/>
+        <w:spacing w:after="0" w:line="285" w:lineRule="atLeast"/>
+        <w:rPr>
+          <w:rFonts w:ascii="Consolas" w:eastAsia="Times New Roman" w:hAnsi="Consolas" w:cs="Times New Roman"/>
+          <w:color w:val="D4D4D4"/>
+          <w:sz w:val="21"/>
+          <w:szCs w:val="21"/>
+        </w:rPr>
+      </w:pPr>
+      <w:r>
+        <w:rPr>
+          <w:rFonts w:ascii="Consolas" w:eastAsia="Times New Roman" w:hAnsi="Consolas" w:cs="Times New Roman"/>
+          <w:color w:val="D4D4D4"/>
+          <w:sz w:val="21"/>
+          <w:szCs w:val="21"/>
+        </w:rPr>
+        <w:t>                }</w:t>
+      </w:r>
+    </w:p>
+    <w:p>
+      <w:pPr>
+        <w:shd w:val="clear" w:color="auto" w:fill="1E1E1E"/>
+        <w:spacing w:after="0" w:line="285" w:lineRule="atLeast"/>
+        <w:rPr>
+          <w:rFonts w:ascii="Consolas" w:eastAsia="Times New Roman" w:hAnsi="Consolas" w:cs="Times New Roman"/>
+          <w:color w:val="D4D4D4"/>
+          <w:sz w:val="21"/>
+          <w:szCs w:val="21"/>
+        </w:rPr>
+      </w:pPr>
+    </w:p>
+    <w:p>
+      <w:pPr>
+        <w:shd w:val="clear" w:color="auto" w:fill="1E1E1E"/>
+        <w:spacing w:after="0" w:line="285" w:lineRule="atLeast"/>
+        <w:rPr>
+          <w:rFonts w:ascii="Consolas" w:eastAsia="Times New Roman" w:hAnsi="Consolas" w:cs="Times New Roman"/>
+          <w:color w:val="D4D4D4"/>
+          <w:sz w:val="21"/>
+          <w:szCs w:val="21"/>
+        </w:rPr>
+      </w:pPr>
+      <w:r>
+        <w:rPr>
+          <w:rFonts w:ascii="Consolas" w:eastAsia="Times New Roman" w:hAnsi="Consolas" w:cs="Times New Roman"/>
+          <w:color w:val="D4D4D4"/>
+          <w:sz w:val="21"/>
+          <w:szCs w:val="21"/>
+        </w:rPr>
+        <w:t>                </w:t>
+      </w:r>
+      <w:proofErr w:type="gramStart"/>
+      <w:r>
+        <w:rPr>
+          <w:rFonts w:ascii="Consolas" w:eastAsia="Times New Roman" w:hAnsi="Consolas" w:cs="Times New Roman"/>
+          <w:color w:val="D7BA7D"/>
+          <w:sz w:val="21"/>
+          <w:szCs w:val="21"/>
+        </w:rPr>
+        <w:t>span</w:t>
+      </w:r>
+      <w:r>
+        <w:rPr>
+          <w:rFonts w:ascii="Consolas" w:eastAsia="Times New Roman" w:hAnsi="Consolas" w:cs="Times New Roman"/>
+          <w:color w:val="D4D4D4"/>
+          <w:sz w:val="21"/>
+          <w:szCs w:val="21"/>
+        </w:rPr>
+        <w:t>{</w:t>
+      </w:r>
+      <w:proofErr w:type="gramEnd"/>
+    </w:p>
+    <w:p>
+      <w:pPr>
+        <w:shd w:val="clear" w:color="auto" w:fill="1E1E1E"/>
+        <w:spacing w:after="0" w:line="285" w:lineRule="atLeast"/>
+        <w:rPr>
+          <w:rFonts w:ascii="Consolas" w:eastAsia="Times New Roman" w:hAnsi="Consolas" w:cs="Times New Roman"/>
+          <w:color w:val="D4D4D4"/>
+          <w:sz w:val="21"/>
+          <w:szCs w:val="21"/>
+        </w:rPr>
+      </w:pPr>
+      <w:r>
+        <w:rPr>
+          <w:rFonts w:ascii="Consolas" w:eastAsia="Times New Roman" w:hAnsi="Consolas" w:cs="Times New Roman"/>
+          <w:color w:val="D4D4D4"/>
+          <w:sz w:val="21"/>
+          <w:szCs w:val="21"/>
+        </w:rPr>
+        <w:t>                    </w:t>
+      </w:r>
+      <w:proofErr w:type="gramStart"/>
+      <w:r>
+        <w:rPr>
+          <w:rFonts w:ascii="Consolas" w:eastAsia="Times New Roman" w:hAnsi="Consolas" w:cs="Times New Roman"/>
+          <w:color w:val="9CDCFE"/>
+          <w:sz w:val="21"/>
+          <w:szCs w:val="21"/>
+        </w:rPr>
+        <w:t>margin-left</w:t>
+      </w:r>
+      <w:proofErr w:type="gramEnd"/>
+      <w:r>
+        <w:rPr>
+          <w:rFonts w:ascii="Consolas" w:eastAsia="Times New Roman" w:hAnsi="Consolas" w:cs="Times New Roman"/>
+          <w:color w:val="D4D4D4"/>
+          <w:sz w:val="21"/>
+          <w:szCs w:val="21"/>
+        </w:rPr>
+        <w:t>: </w:t>
+      </w:r>
+      <w:r>
+        <w:rPr>
+          <w:rFonts w:ascii="Consolas" w:eastAsia="Times New Roman" w:hAnsi="Consolas" w:cs="Times New Roman"/>
+          <w:color w:val="B5CEA8"/>
+          <w:sz w:val="21"/>
+          <w:szCs w:val="21"/>
+        </w:rPr>
+        <w:t>5px</w:t>
+      </w:r>
+      <w:r>
+        <w:rPr>
+          <w:rFonts w:ascii="Consolas" w:eastAsia="Times New Roman" w:hAnsi="Consolas" w:cs="Times New Roman"/>
+          <w:color w:val="D4D4D4"/>
+          <w:sz w:val="21"/>
+          <w:szCs w:val="21"/>
+        </w:rPr>
+        <w:t>;</w:t>
+      </w:r>
+    </w:p>
+    <w:p>
+      <w:pPr>
+        <w:shd w:val="clear" w:color="auto" w:fill="1E1E1E"/>
+        <w:spacing w:after="0" w:line="285" w:lineRule="atLeast"/>
+        <w:rPr>
+          <w:rFonts w:ascii="Consolas" w:eastAsia="Times New Roman" w:hAnsi="Consolas" w:cs="Times New Roman"/>
+          <w:color w:val="D4D4D4"/>
+          <w:sz w:val="21"/>
+          <w:szCs w:val="21"/>
+        </w:rPr>
+      </w:pPr>
+      <w:r>
+        <w:rPr>
+          <w:rFonts w:ascii="Consolas" w:eastAsia="Times New Roman" w:hAnsi="Consolas" w:cs="Times New Roman"/>
+          <w:color w:val="D4D4D4"/>
+          <w:sz w:val="21"/>
+          <w:szCs w:val="21"/>
+        </w:rPr>
+        <w:t>                }</w:t>
       </w:r>
     </w:p>
     <w:p>

</xml_diff>

<commit_message>
done with login page
</commit_message>
<xml_diff>
--- a/notes.docx
+++ b/notes.docx
@@ -10239,6 +10239,26 @@
         <w:t>Top bottom left right used with position absolute. One thing to remember is that parent should always be position relative of position absolute component</w:t>
       </w:r>
     </w:p>
+    <w:p>
+      <w:r>
+        <w:t>To make things in Center in position absolute:</w:t>
+      </w:r>
+    </w:p>
+    <w:p>
+      <w:r>
+        <w:t>top: 0;</w:t>
+      </w:r>
+    </w:p>
+    <w:p>
+      <w:r>
+        <w:t>left: 0;</w:t>
+      </w:r>
+    </w:p>
+    <w:p>
+      <w:r>
+        <w:t>margin: auto (optional)</w:t>
+      </w:r>
+    </w:p>
     <w:p/>
     <w:p>
       <w:r>
@@ -10247,6 +10267,1949 @@
     </w:p>
     <w:p>
       <w:r>
+        <w:t>Taking input using useRef():</w:t>
+      </w:r>
+    </w:p>
+    <w:p>
+      <w:pPr>
+        <w:shd w:val="clear" w:color="auto" w:fill="1E1E1E"/>
+        <w:spacing w:after="0" w:line="285" w:lineRule="atLeast"/>
+        <w:rPr>
+          <w:rFonts w:ascii="Consolas" w:eastAsia="Times New Roman" w:hAnsi="Consolas" w:cs="Times New Roman"/>
+          <w:color w:val="D4D4D4"/>
+          <w:sz w:val="21"/>
+          <w:szCs w:val="21"/>
+        </w:rPr>
+      </w:pPr>
+      <w:r>
+        <w:rPr>
+          <w:rFonts w:ascii="Consolas" w:eastAsia="Times New Roman" w:hAnsi="Consolas" w:cs="Times New Roman"/>
+          <w:color w:val="569CD6"/>
+          <w:sz w:val="21"/>
+          <w:szCs w:val="21"/>
+        </w:rPr>
+        <w:t>const</w:t>
+      </w:r>
+      <w:r>
+        <w:rPr>
+          <w:rFonts w:ascii="Consolas" w:eastAsia="Times New Roman" w:hAnsi="Consolas" w:cs="Times New Roman"/>
+          <w:color w:val="D4D4D4"/>
+          <w:sz w:val="21"/>
+          <w:szCs w:val="21"/>
+        </w:rPr>
+        <w:t> [</w:t>
+      </w:r>
+      <w:r>
+        <w:rPr>
+          <w:rFonts w:ascii="Consolas" w:eastAsia="Times New Roman" w:hAnsi="Consolas" w:cs="Times New Roman"/>
+          <w:color w:val="4FC1FF"/>
+          <w:sz w:val="21"/>
+          <w:szCs w:val="21"/>
+        </w:rPr>
+        <w:t>email</w:t>
+      </w:r>
+      <w:r>
+        <w:rPr>
+          <w:rFonts w:ascii="Consolas" w:eastAsia="Times New Roman" w:hAnsi="Consolas" w:cs="Times New Roman"/>
+          <w:color w:val="D4D4D4"/>
+          <w:sz w:val="21"/>
+          <w:szCs w:val="21"/>
+        </w:rPr>
+        <w:t>, </w:t>
+      </w:r>
+      <w:r>
+        <w:rPr>
+          <w:rFonts w:ascii="Consolas" w:eastAsia="Times New Roman" w:hAnsi="Consolas" w:cs="Times New Roman"/>
+          <w:color w:val="DCDCAA"/>
+          <w:sz w:val="21"/>
+          <w:szCs w:val="21"/>
+        </w:rPr>
+        <w:t>setEmail</w:t>
+      </w:r>
+      <w:r>
+        <w:rPr>
+          <w:rFonts w:ascii="Consolas" w:eastAsia="Times New Roman" w:hAnsi="Consolas" w:cs="Times New Roman"/>
+          <w:color w:val="D4D4D4"/>
+          <w:sz w:val="21"/>
+          <w:szCs w:val="21"/>
+        </w:rPr>
+        <w:t>] = </w:t>
+      </w:r>
+      <w:r>
+        <w:rPr>
+          <w:rFonts w:ascii="Consolas" w:eastAsia="Times New Roman" w:hAnsi="Consolas" w:cs="Times New Roman"/>
+          <w:color w:val="DCDCAA"/>
+          <w:sz w:val="21"/>
+          <w:szCs w:val="21"/>
+        </w:rPr>
+        <w:t>useState</w:t>
+      </w:r>
+      <w:r>
+        <w:rPr>
+          <w:rFonts w:ascii="Consolas" w:eastAsia="Times New Roman" w:hAnsi="Consolas" w:cs="Times New Roman"/>
+          <w:color w:val="D4D4D4"/>
+          <w:sz w:val="21"/>
+          <w:szCs w:val="21"/>
+        </w:rPr>
+        <w:t>(</w:t>
+      </w:r>
+      <w:r>
+        <w:rPr>
+          <w:rFonts w:ascii="Consolas" w:eastAsia="Times New Roman" w:hAnsi="Consolas" w:cs="Times New Roman"/>
+          <w:color w:val="CE9178"/>
+          <w:sz w:val="21"/>
+          <w:szCs w:val="21"/>
+        </w:rPr>
+        <w:t>''</w:t>
+      </w:r>
+      <w:r>
+        <w:rPr>
+          <w:rFonts w:ascii="Consolas" w:eastAsia="Times New Roman" w:hAnsi="Consolas" w:cs="Times New Roman"/>
+          <w:color w:val="D4D4D4"/>
+          <w:sz w:val="21"/>
+          <w:szCs w:val="21"/>
+        </w:rPr>
+        <w:t>)</w:t>
+      </w:r>
+    </w:p>
+    <w:p>
+      <w:pPr>
+        <w:shd w:val="clear" w:color="auto" w:fill="1E1E1E"/>
+        <w:spacing w:after="0" w:line="285" w:lineRule="atLeast"/>
+        <w:rPr>
+          <w:rFonts w:ascii="Consolas" w:eastAsia="Times New Roman" w:hAnsi="Consolas" w:cs="Times New Roman"/>
+          <w:color w:val="D4D4D4"/>
+          <w:sz w:val="21"/>
+          <w:szCs w:val="21"/>
+        </w:rPr>
+      </w:pPr>
+      <w:r>
+        <w:rPr>
+          <w:rFonts w:ascii="Consolas" w:eastAsia="Times New Roman" w:hAnsi="Consolas" w:cs="Times New Roman"/>
+          <w:color w:val="D4D4D4"/>
+          <w:sz w:val="21"/>
+          <w:szCs w:val="21"/>
+        </w:rPr>
+        <w:t>    </w:t>
+      </w:r>
+      <w:r>
+        <w:rPr>
+          <w:rFonts w:ascii="Consolas" w:eastAsia="Times New Roman" w:hAnsi="Consolas" w:cs="Times New Roman"/>
+          <w:color w:val="569CD6"/>
+          <w:sz w:val="21"/>
+          <w:szCs w:val="21"/>
+        </w:rPr>
+        <w:t>const</w:t>
+      </w:r>
+      <w:r>
+        <w:rPr>
+          <w:rFonts w:ascii="Consolas" w:eastAsia="Times New Roman" w:hAnsi="Consolas" w:cs="Times New Roman"/>
+          <w:color w:val="D4D4D4"/>
+          <w:sz w:val="21"/>
+          <w:szCs w:val="21"/>
+        </w:rPr>
+        <w:t> [</w:t>
+      </w:r>
+      <w:r>
+        <w:rPr>
+          <w:rFonts w:ascii="Consolas" w:eastAsia="Times New Roman" w:hAnsi="Consolas" w:cs="Times New Roman"/>
+          <w:color w:val="4FC1FF"/>
+          <w:sz w:val="21"/>
+          <w:szCs w:val="21"/>
+        </w:rPr>
+        <w:t>password</w:t>
+      </w:r>
+      <w:r>
+        <w:rPr>
+          <w:rFonts w:ascii="Consolas" w:eastAsia="Times New Roman" w:hAnsi="Consolas" w:cs="Times New Roman"/>
+          <w:color w:val="D4D4D4"/>
+          <w:sz w:val="21"/>
+          <w:szCs w:val="21"/>
+        </w:rPr>
+        <w:t>, </w:t>
+      </w:r>
+      <w:r>
+        <w:rPr>
+          <w:rFonts w:ascii="Consolas" w:eastAsia="Times New Roman" w:hAnsi="Consolas" w:cs="Times New Roman"/>
+          <w:color w:val="DCDCAA"/>
+          <w:sz w:val="21"/>
+          <w:szCs w:val="21"/>
+        </w:rPr>
+        <w:t>setPassword</w:t>
+      </w:r>
+      <w:r>
+        <w:rPr>
+          <w:rFonts w:ascii="Consolas" w:eastAsia="Times New Roman" w:hAnsi="Consolas" w:cs="Times New Roman"/>
+          <w:color w:val="D4D4D4"/>
+          <w:sz w:val="21"/>
+          <w:szCs w:val="21"/>
+        </w:rPr>
+        <w:t>] = </w:t>
+      </w:r>
+      <w:r>
+        <w:rPr>
+          <w:rFonts w:ascii="Consolas" w:eastAsia="Times New Roman" w:hAnsi="Consolas" w:cs="Times New Roman"/>
+          <w:color w:val="DCDCAA"/>
+          <w:sz w:val="21"/>
+          <w:szCs w:val="21"/>
+        </w:rPr>
+        <w:t>useState</w:t>
+      </w:r>
+      <w:r>
+        <w:rPr>
+          <w:rFonts w:ascii="Consolas" w:eastAsia="Times New Roman" w:hAnsi="Consolas" w:cs="Times New Roman"/>
+          <w:color w:val="D4D4D4"/>
+          <w:sz w:val="21"/>
+          <w:szCs w:val="21"/>
+        </w:rPr>
+        <w:t>(</w:t>
+      </w:r>
+      <w:r>
+        <w:rPr>
+          <w:rFonts w:ascii="Consolas" w:eastAsia="Times New Roman" w:hAnsi="Consolas" w:cs="Times New Roman"/>
+          <w:color w:val="CE9178"/>
+          <w:sz w:val="21"/>
+          <w:szCs w:val="21"/>
+        </w:rPr>
+        <w:t>''</w:t>
+      </w:r>
+      <w:r>
+        <w:rPr>
+          <w:rFonts w:ascii="Consolas" w:eastAsia="Times New Roman" w:hAnsi="Consolas" w:cs="Times New Roman"/>
+          <w:color w:val="D4D4D4"/>
+          <w:sz w:val="21"/>
+          <w:szCs w:val="21"/>
+        </w:rPr>
+        <w:t>)</w:t>
+      </w:r>
+    </w:p>
+    <w:p>
+      <w:pPr>
+        <w:shd w:val="clear" w:color="auto" w:fill="1E1E1E"/>
+        <w:spacing w:after="0" w:line="285" w:lineRule="atLeast"/>
+        <w:rPr>
+          <w:rFonts w:ascii="Consolas" w:eastAsia="Times New Roman" w:hAnsi="Consolas" w:cs="Times New Roman"/>
+          <w:color w:val="D4D4D4"/>
+          <w:sz w:val="21"/>
+          <w:szCs w:val="21"/>
+        </w:rPr>
+      </w:pPr>
+    </w:p>
+    <w:p>
+      <w:pPr>
+        <w:shd w:val="clear" w:color="auto" w:fill="1E1E1E"/>
+        <w:spacing w:after="0" w:line="285" w:lineRule="atLeast"/>
+        <w:rPr>
+          <w:rFonts w:ascii="Consolas" w:eastAsia="Times New Roman" w:hAnsi="Consolas" w:cs="Times New Roman"/>
+          <w:color w:val="D4D4D4"/>
+          <w:sz w:val="21"/>
+          <w:szCs w:val="21"/>
+        </w:rPr>
+      </w:pPr>
+      <w:r>
+        <w:rPr>
+          <w:rFonts w:ascii="Consolas" w:eastAsia="Times New Roman" w:hAnsi="Consolas" w:cs="Times New Roman"/>
+          <w:color w:val="D4D4D4"/>
+          <w:sz w:val="21"/>
+          <w:szCs w:val="21"/>
+        </w:rPr>
+        <w:lastRenderedPageBreak/>
+        <w:t>    </w:t>
+      </w:r>
+      <w:r>
+        <w:rPr>
+          <w:rFonts w:ascii="Consolas" w:eastAsia="Times New Roman" w:hAnsi="Consolas" w:cs="Times New Roman"/>
+          <w:color w:val="569CD6"/>
+          <w:sz w:val="21"/>
+          <w:szCs w:val="21"/>
+        </w:rPr>
+        <w:t>const</w:t>
+      </w:r>
+      <w:r>
+        <w:rPr>
+          <w:rFonts w:ascii="Consolas" w:eastAsia="Times New Roman" w:hAnsi="Consolas" w:cs="Times New Roman"/>
+          <w:color w:val="D4D4D4"/>
+          <w:sz w:val="21"/>
+          <w:szCs w:val="21"/>
+        </w:rPr>
+        <w:t> </w:t>
+      </w:r>
+      <w:r>
+        <w:rPr>
+          <w:rFonts w:ascii="Consolas" w:eastAsia="Times New Roman" w:hAnsi="Consolas" w:cs="Times New Roman"/>
+          <w:color w:val="4FC1FF"/>
+          <w:sz w:val="21"/>
+          <w:szCs w:val="21"/>
+        </w:rPr>
+        <w:t>emailRef</w:t>
+      </w:r>
+      <w:r>
+        <w:rPr>
+          <w:rFonts w:ascii="Consolas" w:eastAsia="Times New Roman" w:hAnsi="Consolas" w:cs="Times New Roman"/>
+          <w:color w:val="D4D4D4"/>
+          <w:sz w:val="21"/>
+          <w:szCs w:val="21"/>
+        </w:rPr>
+        <w:t> = </w:t>
+      </w:r>
+      <w:r>
+        <w:rPr>
+          <w:rFonts w:ascii="Consolas" w:eastAsia="Times New Roman" w:hAnsi="Consolas" w:cs="Times New Roman"/>
+          <w:color w:val="DCDCAA"/>
+          <w:sz w:val="21"/>
+          <w:szCs w:val="21"/>
+        </w:rPr>
+        <w:t>useRef</w:t>
+      </w:r>
+      <w:r>
+        <w:rPr>
+          <w:rFonts w:ascii="Consolas" w:eastAsia="Times New Roman" w:hAnsi="Consolas" w:cs="Times New Roman"/>
+          <w:color w:val="D4D4D4"/>
+          <w:sz w:val="21"/>
+          <w:szCs w:val="21"/>
+        </w:rPr>
+        <w:t>();</w:t>
+      </w:r>
+    </w:p>
+    <w:p>
+      <w:pPr>
+        <w:shd w:val="clear" w:color="auto" w:fill="1E1E1E"/>
+        <w:spacing w:after="0" w:line="285" w:lineRule="atLeast"/>
+        <w:rPr>
+          <w:rFonts w:ascii="Consolas" w:eastAsia="Times New Roman" w:hAnsi="Consolas" w:cs="Times New Roman"/>
+          <w:color w:val="D4D4D4"/>
+          <w:sz w:val="21"/>
+          <w:szCs w:val="21"/>
+        </w:rPr>
+      </w:pPr>
+      <w:r>
+        <w:rPr>
+          <w:rFonts w:ascii="Consolas" w:eastAsia="Times New Roman" w:hAnsi="Consolas" w:cs="Times New Roman"/>
+          <w:color w:val="D4D4D4"/>
+          <w:sz w:val="21"/>
+          <w:szCs w:val="21"/>
+        </w:rPr>
+        <w:t>    </w:t>
+      </w:r>
+      <w:r>
+        <w:rPr>
+          <w:rFonts w:ascii="Consolas" w:eastAsia="Times New Roman" w:hAnsi="Consolas" w:cs="Times New Roman"/>
+          <w:color w:val="569CD6"/>
+          <w:sz w:val="21"/>
+          <w:szCs w:val="21"/>
+        </w:rPr>
+        <w:t>const</w:t>
+      </w:r>
+      <w:r>
+        <w:rPr>
+          <w:rFonts w:ascii="Consolas" w:eastAsia="Times New Roman" w:hAnsi="Consolas" w:cs="Times New Roman"/>
+          <w:color w:val="D4D4D4"/>
+          <w:sz w:val="21"/>
+          <w:szCs w:val="21"/>
+        </w:rPr>
+        <w:t> </w:t>
+      </w:r>
+      <w:r>
+        <w:rPr>
+          <w:rFonts w:ascii="Consolas" w:eastAsia="Times New Roman" w:hAnsi="Consolas" w:cs="Times New Roman"/>
+          <w:color w:val="4FC1FF"/>
+          <w:sz w:val="21"/>
+          <w:szCs w:val="21"/>
+        </w:rPr>
+        <w:t>passwordRef</w:t>
+      </w:r>
+      <w:r>
+        <w:rPr>
+          <w:rFonts w:ascii="Consolas" w:eastAsia="Times New Roman" w:hAnsi="Consolas" w:cs="Times New Roman"/>
+          <w:color w:val="D4D4D4"/>
+          <w:sz w:val="21"/>
+          <w:szCs w:val="21"/>
+        </w:rPr>
+        <w:t> = </w:t>
+      </w:r>
+      <w:r>
+        <w:rPr>
+          <w:rFonts w:ascii="Consolas" w:eastAsia="Times New Roman" w:hAnsi="Consolas" w:cs="Times New Roman"/>
+          <w:color w:val="DCDCAA"/>
+          <w:sz w:val="21"/>
+          <w:szCs w:val="21"/>
+        </w:rPr>
+        <w:t>useRef</w:t>
+      </w:r>
+      <w:r>
+        <w:rPr>
+          <w:rFonts w:ascii="Consolas" w:eastAsia="Times New Roman" w:hAnsi="Consolas" w:cs="Times New Roman"/>
+          <w:color w:val="D4D4D4"/>
+          <w:sz w:val="21"/>
+          <w:szCs w:val="21"/>
+        </w:rPr>
+        <w:t>();</w:t>
+      </w:r>
+    </w:p>
+    <w:p>
+      <w:pPr>
+        <w:shd w:val="clear" w:color="auto" w:fill="1E1E1E"/>
+        <w:spacing w:after="0" w:line="285" w:lineRule="atLeast"/>
+        <w:rPr>
+          <w:rFonts w:ascii="Consolas" w:eastAsia="Times New Roman" w:hAnsi="Consolas" w:cs="Times New Roman"/>
+          <w:color w:val="D4D4D4"/>
+          <w:sz w:val="21"/>
+          <w:szCs w:val="21"/>
+        </w:rPr>
+      </w:pPr>
+    </w:p>
+    <w:p>
+      <w:pPr>
+        <w:shd w:val="clear" w:color="auto" w:fill="1E1E1E"/>
+        <w:spacing w:after="0" w:line="285" w:lineRule="atLeast"/>
+        <w:rPr>
+          <w:rFonts w:ascii="Consolas" w:eastAsia="Times New Roman" w:hAnsi="Consolas" w:cs="Times New Roman"/>
+          <w:color w:val="D4D4D4"/>
+          <w:sz w:val="21"/>
+          <w:szCs w:val="21"/>
+        </w:rPr>
+      </w:pPr>
+      <w:r>
+        <w:rPr>
+          <w:rFonts w:ascii="Consolas" w:eastAsia="Times New Roman" w:hAnsi="Consolas" w:cs="Times New Roman"/>
+          <w:color w:val="D4D4D4"/>
+          <w:sz w:val="21"/>
+          <w:szCs w:val="21"/>
+        </w:rPr>
+        <w:t>    </w:t>
+      </w:r>
+      <w:r>
+        <w:rPr>
+          <w:rFonts w:ascii="Consolas" w:eastAsia="Times New Roman" w:hAnsi="Consolas" w:cs="Times New Roman"/>
+          <w:color w:val="569CD6"/>
+          <w:sz w:val="21"/>
+          <w:szCs w:val="21"/>
+        </w:rPr>
+        <w:t>const</w:t>
+      </w:r>
+      <w:r>
+        <w:rPr>
+          <w:rFonts w:ascii="Consolas" w:eastAsia="Times New Roman" w:hAnsi="Consolas" w:cs="Times New Roman"/>
+          <w:color w:val="D4D4D4"/>
+          <w:sz w:val="21"/>
+          <w:szCs w:val="21"/>
+        </w:rPr>
+        <w:t> </w:t>
+      </w:r>
+      <w:r>
+        <w:rPr>
+          <w:rFonts w:ascii="Consolas" w:eastAsia="Times New Roman" w:hAnsi="Consolas" w:cs="Times New Roman"/>
+          <w:color w:val="DCDCAA"/>
+          <w:sz w:val="21"/>
+          <w:szCs w:val="21"/>
+        </w:rPr>
+        <w:t>handleStart</w:t>
+      </w:r>
+      <w:r>
+        <w:rPr>
+          <w:rFonts w:ascii="Consolas" w:eastAsia="Times New Roman" w:hAnsi="Consolas" w:cs="Times New Roman"/>
+          <w:color w:val="D4D4D4"/>
+          <w:sz w:val="21"/>
+          <w:szCs w:val="21"/>
+        </w:rPr>
+        <w:t> = () </w:t>
+      </w:r>
+      <w:r>
+        <w:rPr>
+          <w:rFonts w:ascii="Consolas" w:eastAsia="Times New Roman" w:hAnsi="Consolas" w:cs="Times New Roman"/>
+          <w:color w:val="569CD6"/>
+          <w:sz w:val="21"/>
+          <w:szCs w:val="21"/>
+        </w:rPr>
+        <w:t>=&gt;</w:t>
+      </w:r>
+      <w:r>
+        <w:rPr>
+          <w:rFonts w:ascii="Consolas" w:eastAsia="Times New Roman" w:hAnsi="Consolas" w:cs="Times New Roman"/>
+          <w:color w:val="D4D4D4"/>
+          <w:sz w:val="21"/>
+          <w:szCs w:val="21"/>
+        </w:rPr>
+        <w:t> {</w:t>
+      </w:r>
+    </w:p>
+    <w:p>
+      <w:pPr>
+        <w:shd w:val="clear" w:color="auto" w:fill="1E1E1E"/>
+        <w:spacing w:after="0" w:line="285" w:lineRule="atLeast"/>
+        <w:rPr>
+          <w:rFonts w:ascii="Consolas" w:eastAsia="Times New Roman" w:hAnsi="Consolas" w:cs="Times New Roman"/>
+          <w:color w:val="D4D4D4"/>
+          <w:sz w:val="21"/>
+          <w:szCs w:val="21"/>
+        </w:rPr>
+      </w:pPr>
+      <w:r>
+        <w:rPr>
+          <w:rFonts w:ascii="Consolas" w:eastAsia="Times New Roman" w:hAnsi="Consolas" w:cs="Times New Roman"/>
+          <w:color w:val="D4D4D4"/>
+          <w:sz w:val="21"/>
+          <w:szCs w:val="21"/>
+        </w:rPr>
+        <w:t>        </w:t>
+      </w:r>
+      <w:r>
+        <w:rPr>
+          <w:rFonts w:ascii="Consolas" w:eastAsia="Times New Roman" w:hAnsi="Consolas" w:cs="Times New Roman"/>
+          <w:color w:val="DCDCAA"/>
+          <w:sz w:val="21"/>
+          <w:szCs w:val="21"/>
+        </w:rPr>
+        <w:t>setEmail</w:t>
+      </w:r>
+      <w:r>
+        <w:rPr>
+          <w:rFonts w:ascii="Consolas" w:eastAsia="Times New Roman" w:hAnsi="Consolas" w:cs="Times New Roman"/>
+          <w:color w:val="D4D4D4"/>
+          <w:sz w:val="21"/>
+          <w:szCs w:val="21"/>
+        </w:rPr>
+        <w:t>(</w:t>
+      </w:r>
+      <w:r>
+        <w:rPr>
+          <w:rFonts w:ascii="Consolas" w:eastAsia="Times New Roman" w:hAnsi="Consolas" w:cs="Times New Roman"/>
+          <w:color w:val="4FC1FF"/>
+          <w:sz w:val="21"/>
+          <w:szCs w:val="21"/>
+        </w:rPr>
+        <w:t>emailRef</w:t>
+      </w:r>
+      <w:r>
+        <w:rPr>
+          <w:rFonts w:ascii="Consolas" w:eastAsia="Times New Roman" w:hAnsi="Consolas" w:cs="Times New Roman"/>
+          <w:color w:val="D4D4D4"/>
+          <w:sz w:val="21"/>
+          <w:szCs w:val="21"/>
+        </w:rPr>
+        <w:t>.</w:t>
+      </w:r>
+      <w:r>
+        <w:rPr>
+          <w:rFonts w:ascii="Consolas" w:eastAsia="Times New Roman" w:hAnsi="Consolas" w:cs="Times New Roman"/>
+          <w:color w:val="9CDCFE"/>
+          <w:sz w:val="21"/>
+          <w:szCs w:val="21"/>
+        </w:rPr>
+        <w:t>current</w:t>
+      </w:r>
+      <w:r>
+        <w:rPr>
+          <w:rFonts w:ascii="Consolas" w:eastAsia="Times New Roman" w:hAnsi="Consolas" w:cs="Times New Roman"/>
+          <w:color w:val="D4D4D4"/>
+          <w:sz w:val="21"/>
+          <w:szCs w:val="21"/>
+        </w:rPr>
+        <w:t>.</w:t>
+      </w:r>
+      <w:r>
+        <w:rPr>
+          <w:rFonts w:ascii="Consolas" w:eastAsia="Times New Roman" w:hAnsi="Consolas" w:cs="Times New Roman"/>
+          <w:color w:val="9CDCFE"/>
+          <w:sz w:val="21"/>
+          <w:szCs w:val="21"/>
+        </w:rPr>
+        <w:t>value</w:t>
+      </w:r>
+      <w:r>
+        <w:rPr>
+          <w:rFonts w:ascii="Consolas" w:eastAsia="Times New Roman" w:hAnsi="Consolas" w:cs="Times New Roman"/>
+          <w:color w:val="D4D4D4"/>
+          <w:sz w:val="21"/>
+          <w:szCs w:val="21"/>
+        </w:rPr>
+        <w:t>)</w:t>
+      </w:r>
+    </w:p>
+    <w:p>
+      <w:pPr>
+        <w:shd w:val="clear" w:color="auto" w:fill="1E1E1E"/>
+        <w:spacing w:after="0" w:line="285" w:lineRule="atLeast"/>
+        <w:rPr>
+          <w:rFonts w:ascii="Consolas" w:eastAsia="Times New Roman" w:hAnsi="Consolas" w:cs="Times New Roman"/>
+          <w:color w:val="D4D4D4"/>
+          <w:sz w:val="21"/>
+          <w:szCs w:val="21"/>
+        </w:rPr>
+      </w:pPr>
+      <w:r>
+        <w:rPr>
+          <w:rFonts w:ascii="Consolas" w:eastAsia="Times New Roman" w:hAnsi="Consolas" w:cs="Times New Roman"/>
+          <w:color w:val="D4D4D4"/>
+          <w:sz w:val="21"/>
+          <w:szCs w:val="21"/>
+        </w:rPr>
+        <w:t>    }</w:t>
+      </w:r>
+    </w:p>
+    <w:p>
+      <w:pPr>
+        <w:shd w:val="clear" w:color="auto" w:fill="1E1E1E"/>
+        <w:spacing w:after="0" w:line="285" w:lineRule="atLeast"/>
+        <w:rPr>
+          <w:rFonts w:ascii="Consolas" w:eastAsia="Times New Roman" w:hAnsi="Consolas" w:cs="Times New Roman"/>
+          <w:color w:val="D4D4D4"/>
+          <w:sz w:val="21"/>
+          <w:szCs w:val="21"/>
+        </w:rPr>
+      </w:pPr>
+    </w:p>
+    <w:p>
+      <w:pPr>
+        <w:shd w:val="clear" w:color="auto" w:fill="1E1E1E"/>
+        <w:spacing w:after="0" w:line="285" w:lineRule="atLeast"/>
+        <w:rPr>
+          <w:rFonts w:ascii="Consolas" w:eastAsia="Times New Roman" w:hAnsi="Consolas" w:cs="Times New Roman"/>
+          <w:color w:val="D4D4D4"/>
+          <w:sz w:val="21"/>
+          <w:szCs w:val="21"/>
+        </w:rPr>
+      </w:pPr>
+      <w:r>
+        <w:rPr>
+          <w:rFonts w:ascii="Consolas" w:eastAsia="Times New Roman" w:hAnsi="Consolas" w:cs="Times New Roman"/>
+          <w:color w:val="D4D4D4"/>
+          <w:sz w:val="21"/>
+          <w:szCs w:val="21"/>
+        </w:rPr>
+        <w:t>    </w:t>
+      </w:r>
+      <w:r>
+        <w:rPr>
+          <w:rFonts w:ascii="Consolas" w:eastAsia="Times New Roman" w:hAnsi="Consolas" w:cs="Times New Roman"/>
+          <w:color w:val="569CD6"/>
+          <w:sz w:val="21"/>
+          <w:szCs w:val="21"/>
+        </w:rPr>
+        <w:t>const</w:t>
+      </w:r>
+      <w:r>
+        <w:rPr>
+          <w:rFonts w:ascii="Consolas" w:eastAsia="Times New Roman" w:hAnsi="Consolas" w:cs="Times New Roman"/>
+          <w:color w:val="D4D4D4"/>
+          <w:sz w:val="21"/>
+          <w:szCs w:val="21"/>
+        </w:rPr>
+        <w:t> </w:t>
+      </w:r>
+      <w:r>
+        <w:rPr>
+          <w:rFonts w:ascii="Consolas" w:eastAsia="Times New Roman" w:hAnsi="Consolas" w:cs="Times New Roman"/>
+          <w:color w:val="DCDCAA"/>
+          <w:sz w:val="21"/>
+          <w:szCs w:val="21"/>
+        </w:rPr>
+        <w:t>handleFinish</w:t>
+      </w:r>
+      <w:r>
+        <w:rPr>
+          <w:rFonts w:ascii="Consolas" w:eastAsia="Times New Roman" w:hAnsi="Consolas" w:cs="Times New Roman"/>
+          <w:color w:val="D4D4D4"/>
+          <w:sz w:val="21"/>
+          <w:szCs w:val="21"/>
+        </w:rPr>
+        <w:t> = () </w:t>
+      </w:r>
+      <w:r>
+        <w:rPr>
+          <w:rFonts w:ascii="Consolas" w:eastAsia="Times New Roman" w:hAnsi="Consolas" w:cs="Times New Roman"/>
+          <w:color w:val="569CD6"/>
+          <w:sz w:val="21"/>
+          <w:szCs w:val="21"/>
+        </w:rPr>
+        <w:t>=&gt;</w:t>
+      </w:r>
+      <w:r>
+        <w:rPr>
+          <w:rFonts w:ascii="Consolas" w:eastAsia="Times New Roman" w:hAnsi="Consolas" w:cs="Times New Roman"/>
+          <w:color w:val="D4D4D4"/>
+          <w:sz w:val="21"/>
+          <w:szCs w:val="21"/>
+        </w:rPr>
+        <w:t> {</w:t>
+      </w:r>
+    </w:p>
+    <w:p>
+      <w:pPr>
+        <w:shd w:val="clear" w:color="auto" w:fill="1E1E1E"/>
+        <w:spacing w:after="0" w:line="285" w:lineRule="atLeast"/>
+        <w:rPr>
+          <w:rFonts w:ascii="Consolas" w:eastAsia="Times New Roman" w:hAnsi="Consolas" w:cs="Times New Roman"/>
+          <w:color w:val="D4D4D4"/>
+          <w:sz w:val="21"/>
+          <w:szCs w:val="21"/>
+        </w:rPr>
+      </w:pPr>
+      <w:r>
+        <w:rPr>
+          <w:rFonts w:ascii="Consolas" w:eastAsia="Times New Roman" w:hAnsi="Consolas" w:cs="Times New Roman"/>
+          <w:color w:val="D4D4D4"/>
+          <w:sz w:val="21"/>
+          <w:szCs w:val="21"/>
+        </w:rPr>
+        <w:t>        </w:t>
+      </w:r>
+      <w:r>
+        <w:rPr>
+          <w:rFonts w:ascii="Consolas" w:eastAsia="Times New Roman" w:hAnsi="Consolas" w:cs="Times New Roman"/>
+          <w:color w:val="DCDCAA"/>
+          <w:sz w:val="21"/>
+          <w:szCs w:val="21"/>
+        </w:rPr>
+        <w:t>setEmail</w:t>
+      </w:r>
+      <w:r>
+        <w:rPr>
+          <w:rFonts w:ascii="Consolas" w:eastAsia="Times New Roman" w:hAnsi="Consolas" w:cs="Times New Roman"/>
+          <w:color w:val="D4D4D4"/>
+          <w:sz w:val="21"/>
+          <w:szCs w:val="21"/>
+        </w:rPr>
+        <w:t>(</w:t>
+      </w:r>
+      <w:r>
+        <w:rPr>
+          <w:rFonts w:ascii="Consolas" w:eastAsia="Times New Roman" w:hAnsi="Consolas" w:cs="Times New Roman"/>
+          <w:color w:val="4FC1FF"/>
+          <w:sz w:val="21"/>
+          <w:szCs w:val="21"/>
+        </w:rPr>
+        <w:t>passwordRef</w:t>
+      </w:r>
+      <w:r>
+        <w:rPr>
+          <w:rFonts w:ascii="Consolas" w:eastAsia="Times New Roman" w:hAnsi="Consolas" w:cs="Times New Roman"/>
+          <w:color w:val="D4D4D4"/>
+          <w:sz w:val="21"/>
+          <w:szCs w:val="21"/>
+        </w:rPr>
+        <w:t>.</w:t>
+      </w:r>
+      <w:r>
+        <w:rPr>
+          <w:rFonts w:ascii="Consolas" w:eastAsia="Times New Roman" w:hAnsi="Consolas" w:cs="Times New Roman"/>
+          <w:color w:val="9CDCFE"/>
+          <w:sz w:val="21"/>
+          <w:szCs w:val="21"/>
+        </w:rPr>
+        <w:t>current</w:t>
+      </w:r>
+      <w:r>
+        <w:rPr>
+          <w:rFonts w:ascii="Consolas" w:eastAsia="Times New Roman" w:hAnsi="Consolas" w:cs="Times New Roman"/>
+          <w:color w:val="D4D4D4"/>
+          <w:sz w:val="21"/>
+          <w:szCs w:val="21"/>
+        </w:rPr>
+        <w:t>.</w:t>
+      </w:r>
+      <w:r>
+        <w:rPr>
+          <w:rFonts w:ascii="Consolas" w:eastAsia="Times New Roman" w:hAnsi="Consolas" w:cs="Times New Roman"/>
+          <w:color w:val="9CDCFE"/>
+          <w:sz w:val="21"/>
+          <w:szCs w:val="21"/>
+        </w:rPr>
+        <w:t>value</w:t>
+      </w:r>
+      <w:r>
+        <w:rPr>
+          <w:rFonts w:ascii="Consolas" w:eastAsia="Times New Roman" w:hAnsi="Consolas" w:cs="Times New Roman"/>
+          <w:color w:val="D4D4D4"/>
+          <w:sz w:val="21"/>
+          <w:szCs w:val="21"/>
+        </w:rPr>
+        <w:t>)</w:t>
+      </w:r>
+    </w:p>
+    <w:p>
+      <w:pPr>
+        <w:shd w:val="clear" w:color="auto" w:fill="1E1E1E"/>
+        <w:spacing w:after="0" w:line="285" w:lineRule="atLeast"/>
+        <w:rPr>
+          <w:rFonts w:ascii="Consolas" w:eastAsia="Times New Roman" w:hAnsi="Consolas" w:cs="Times New Roman"/>
+          <w:color w:val="D4D4D4"/>
+          <w:sz w:val="21"/>
+          <w:szCs w:val="21"/>
+        </w:rPr>
+      </w:pPr>
+      <w:r>
+        <w:rPr>
+          <w:rFonts w:ascii="Consolas" w:eastAsia="Times New Roman" w:hAnsi="Consolas" w:cs="Times New Roman"/>
+          <w:color w:val="D4D4D4"/>
+          <w:sz w:val="21"/>
+          <w:szCs w:val="21"/>
+        </w:rPr>
+        <w:t>    }</w:t>
+      </w:r>
+    </w:p>
+    <w:p>
+      <w:bookmarkStart w:id="0" w:name="_GoBack"/>
+      <w:bookmarkEnd w:id="0"/>
+    </w:p>
+    <w:p>
+      <w:pPr>
+        <w:shd w:val="clear" w:color="auto" w:fill="1E1E1E"/>
+        <w:spacing w:after="0" w:line="285" w:lineRule="atLeast"/>
+        <w:rPr>
+          <w:rFonts w:ascii="Consolas" w:eastAsia="Times New Roman" w:hAnsi="Consolas" w:cs="Times New Roman"/>
+          <w:color w:val="D4D4D4"/>
+          <w:sz w:val="21"/>
+          <w:szCs w:val="21"/>
+        </w:rPr>
+      </w:pPr>
+      <w:r>
+        <w:rPr>
+          <w:rFonts w:ascii="Consolas" w:eastAsia="Times New Roman" w:hAnsi="Consolas" w:cs="Times New Roman"/>
+          <w:color w:val="569CD6"/>
+          <w:sz w:val="21"/>
+          <w:szCs w:val="21"/>
+        </w:rPr>
+        <w:t>{</w:t>
+      </w:r>
+      <w:r>
+        <w:rPr>
+          <w:rFonts w:ascii="Consolas" w:eastAsia="Times New Roman" w:hAnsi="Consolas" w:cs="Times New Roman"/>
+          <w:color w:val="D4D4D4"/>
+          <w:sz w:val="21"/>
+          <w:szCs w:val="21"/>
+        </w:rPr>
+        <w:t>!</w:t>
+      </w:r>
+      <w:r>
+        <w:rPr>
+          <w:rFonts w:ascii="Consolas" w:eastAsia="Times New Roman" w:hAnsi="Consolas" w:cs="Times New Roman"/>
+          <w:color w:val="4FC1FF"/>
+          <w:sz w:val="21"/>
+          <w:szCs w:val="21"/>
+        </w:rPr>
+        <w:t>email</w:t>
+      </w:r>
+      <w:r>
+        <w:rPr>
+          <w:rFonts w:ascii="Consolas" w:eastAsia="Times New Roman" w:hAnsi="Consolas" w:cs="Times New Roman"/>
+          <w:color w:val="D4D4D4"/>
+          <w:sz w:val="21"/>
+          <w:szCs w:val="21"/>
+        </w:rPr>
+        <w:t> ? (</w:t>
+      </w:r>
+    </w:p>
+    <w:p>
+      <w:pPr>
+        <w:shd w:val="clear" w:color="auto" w:fill="1E1E1E"/>
+        <w:spacing w:after="0" w:line="285" w:lineRule="atLeast"/>
+        <w:rPr>
+          <w:rFonts w:ascii="Consolas" w:eastAsia="Times New Roman" w:hAnsi="Consolas" w:cs="Times New Roman"/>
+          <w:color w:val="D4D4D4"/>
+          <w:sz w:val="21"/>
+          <w:szCs w:val="21"/>
+        </w:rPr>
+      </w:pPr>
+      <w:r>
+        <w:rPr>
+          <w:rFonts w:ascii="Consolas" w:eastAsia="Times New Roman" w:hAnsi="Consolas" w:cs="Times New Roman"/>
+          <w:color w:val="D4D4D4"/>
+          <w:sz w:val="21"/>
+          <w:szCs w:val="21"/>
+        </w:rPr>
+        <w:t>                        </w:t>
+      </w:r>
+      <w:r>
+        <w:rPr>
+          <w:rFonts w:ascii="Consolas" w:eastAsia="Times New Roman" w:hAnsi="Consolas" w:cs="Times New Roman"/>
+          <w:color w:val="808080"/>
+          <w:sz w:val="21"/>
+          <w:szCs w:val="21"/>
+        </w:rPr>
+        <w:t>&lt;</w:t>
+      </w:r>
+      <w:r>
+        <w:rPr>
+          <w:rFonts w:ascii="Consolas" w:eastAsia="Times New Roman" w:hAnsi="Consolas" w:cs="Times New Roman"/>
+          <w:color w:val="569CD6"/>
+          <w:sz w:val="21"/>
+          <w:szCs w:val="21"/>
+        </w:rPr>
+        <w:t>div</w:t>
+      </w:r>
+      <w:r>
+        <w:rPr>
+          <w:rFonts w:ascii="Consolas" w:eastAsia="Times New Roman" w:hAnsi="Consolas" w:cs="Times New Roman"/>
+          <w:color w:val="D4D4D4"/>
+          <w:sz w:val="21"/>
+          <w:szCs w:val="21"/>
+        </w:rPr>
+        <w:t> </w:t>
+      </w:r>
+      <w:r>
+        <w:rPr>
+          <w:rFonts w:ascii="Consolas" w:eastAsia="Times New Roman" w:hAnsi="Consolas" w:cs="Times New Roman"/>
+          <w:color w:val="9CDCFE"/>
+          <w:sz w:val="21"/>
+          <w:szCs w:val="21"/>
+        </w:rPr>
+        <w:t>className</w:t>
+      </w:r>
+      <w:r>
+        <w:rPr>
+          <w:rFonts w:ascii="Consolas" w:eastAsia="Times New Roman" w:hAnsi="Consolas" w:cs="Times New Roman"/>
+          <w:color w:val="D4D4D4"/>
+          <w:sz w:val="21"/>
+          <w:szCs w:val="21"/>
+        </w:rPr>
+        <w:t>=</w:t>
+      </w:r>
+      <w:r>
+        <w:rPr>
+          <w:rFonts w:ascii="Consolas" w:eastAsia="Times New Roman" w:hAnsi="Consolas" w:cs="Times New Roman"/>
+          <w:color w:val="CE9178"/>
+          <w:sz w:val="21"/>
+          <w:szCs w:val="21"/>
+        </w:rPr>
+        <w:t>"input"</w:t>
+      </w:r>
+      <w:r>
+        <w:rPr>
+          <w:rFonts w:ascii="Consolas" w:eastAsia="Times New Roman" w:hAnsi="Consolas" w:cs="Times New Roman"/>
+          <w:color w:val="808080"/>
+          <w:sz w:val="21"/>
+          <w:szCs w:val="21"/>
+        </w:rPr>
+        <w:t>&gt;</w:t>
+      </w:r>
+    </w:p>
+    <w:p>
+      <w:pPr>
+        <w:shd w:val="clear" w:color="auto" w:fill="1E1E1E"/>
+        <w:spacing w:after="0" w:line="285" w:lineRule="atLeast"/>
+        <w:rPr>
+          <w:rFonts w:ascii="Consolas" w:eastAsia="Times New Roman" w:hAnsi="Consolas" w:cs="Times New Roman"/>
+          <w:color w:val="D4D4D4"/>
+          <w:sz w:val="21"/>
+          <w:szCs w:val="21"/>
+        </w:rPr>
+      </w:pPr>
+    </w:p>
+    <w:p>
+      <w:pPr>
+        <w:shd w:val="clear" w:color="auto" w:fill="1E1E1E"/>
+        <w:spacing w:after="0" w:line="285" w:lineRule="atLeast"/>
+        <w:rPr>
+          <w:rFonts w:ascii="Consolas" w:eastAsia="Times New Roman" w:hAnsi="Consolas" w:cs="Times New Roman"/>
+          <w:color w:val="D4D4D4"/>
+          <w:sz w:val="21"/>
+          <w:szCs w:val="21"/>
+        </w:rPr>
+      </w:pPr>
+      <w:r>
+        <w:rPr>
+          <w:rFonts w:ascii="Consolas" w:eastAsia="Times New Roman" w:hAnsi="Consolas" w:cs="Times New Roman"/>
+          <w:color w:val="D4D4D4"/>
+          <w:sz w:val="21"/>
+          <w:szCs w:val="21"/>
+        </w:rPr>
+        <w:t>                            </w:t>
+      </w:r>
+      <w:r>
+        <w:rPr>
+          <w:rFonts w:ascii="Consolas" w:eastAsia="Times New Roman" w:hAnsi="Consolas" w:cs="Times New Roman"/>
+          <w:color w:val="808080"/>
+          <w:sz w:val="21"/>
+          <w:szCs w:val="21"/>
+        </w:rPr>
+        <w:t>&lt;</w:t>
+      </w:r>
+      <w:r>
+        <w:rPr>
+          <w:rFonts w:ascii="Consolas" w:eastAsia="Times New Roman" w:hAnsi="Consolas" w:cs="Times New Roman"/>
+          <w:color w:val="569CD6"/>
+          <w:sz w:val="21"/>
+          <w:szCs w:val="21"/>
+        </w:rPr>
+        <w:t>input</w:t>
+      </w:r>
+      <w:r>
+        <w:rPr>
+          <w:rFonts w:ascii="Consolas" w:eastAsia="Times New Roman" w:hAnsi="Consolas" w:cs="Times New Roman"/>
+          <w:color w:val="D4D4D4"/>
+          <w:sz w:val="21"/>
+          <w:szCs w:val="21"/>
+        </w:rPr>
+        <w:t> </w:t>
+      </w:r>
+      <w:r>
+        <w:rPr>
+          <w:rFonts w:ascii="Consolas" w:eastAsia="Times New Roman" w:hAnsi="Consolas" w:cs="Times New Roman"/>
+          <w:color w:val="9CDCFE"/>
+          <w:sz w:val="21"/>
+          <w:szCs w:val="21"/>
+        </w:rPr>
+        <w:t>type</w:t>
+      </w:r>
+      <w:r>
+        <w:rPr>
+          <w:rFonts w:ascii="Consolas" w:eastAsia="Times New Roman" w:hAnsi="Consolas" w:cs="Times New Roman"/>
+          <w:color w:val="D4D4D4"/>
+          <w:sz w:val="21"/>
+          <w:szCs w:val="21"/>
+        </w:rPr>
+        <w:t>=</w:t>
+      </w:r>
+      <w:r>
+        <w:rPr>
+          <w:rFonts w:ascii="Consolas" w:eastAsia="Times New Roman" w:hAnsi="Consolas" w:cs="Times New Roman"/>
+          <w:color w:val="CE9178"/>
+          <w:sz w:val="21"/>
+          <w:szCs w:val="21"/>
+        </w:rPr>
+        <w:t>"email"</w:t>
+      </w:r>
+      <w:r>
+        <w:rPr>
+          <w:rFonts w:ascii="Consolas" w:eastAsia="Times New Roman" w:hAnsi="Consolas" w:cs="Times New Roman"/>
+          <w:color w:val="D4D4D4"/>
+          <w:sz w:val="21"/>
+          <w:szCs w:val="21"/>
+        </w:rPr>
+        <w:t> </w:t>
+      </w:r>
+      <w:r>
+        <w:rPr>
+          <w:rFonts w:ascii="Consolas" w:eastAsia="Times New Roman" w:hAnsi="Consolas" w:cs="Times New Roman"/>
+          <w:color w:val="9CDCFE"/>
+          <w:sz w:val="21"/>
+          <w:szCs w:val="21"/>
+        </w:rPr>
+        <w:t>placeholder</w:t>
+      </w:r>
+      <w:r>
+        <w:rPr>
+          <w:rFonts w:ascii="Consolas" w:eastAsia="Times New Roman" w:hAnsi="Consolas" w:cs="Times New Roman"/>
+          <w:color w:val="D4D4D4"/>
+          <w:sz w:val="21"/>
+          <w:szCs w:val="21"/>
+        </w:rPr>
+        <w:t>=</w:t>
+      </w:r>
+      <w:r>
+        <w:rPr>
+          <w:rFonts w:ascii="Consolas" w:eastAsia="Times New Roman" w:hAnsi="Consolas" w:cs="Times New Roman"/>
+          <w:color w:val="CE9178"/>
+          <w:sz w:val="21"/>
+          <w:szCs w:val="21"/>
+        </w:rPr>
+        <w:t>"email address"</w:t>
+      </w:r>
+      <w:r>
+        <w:rPr>
+          <w:rFonts w:ascii="Consolas" w:eastAsia="Times New Roman" w:hAnsi="Consolas" w:cs="Times New Roman"/>
+          <w:color w:val="D4D4D4"/>
+          <w:sz w:val="21"/>
+          <w:szCs w:val="21"/>
+        </w:rPr>
+        <w:t> </w:t>
+      </w:r>
+      <w:r>
+        <w:rPr>
+          <w:rFonts w:ascii="Consolas" w:eastAsia="Times New Roman" w:hAnsi="Consolas" w:cs="Times New Roman"/>
+          <w:color w:val="9CDCFE"/>
+          <w:sz w:val="21"/>
+          <w:szCs w:val="21"/>
+        </w:rPr>
+        <w:t>ref</w:t>
+      </w:r>
+      <w:r>
+        <w:rPr>
+          <w:rFonts w:ascii="Consolas" w:eastAsia="Times New Roman" w:hAnsi="Consolas" w:cs="Times New Roman"/>
+          <w:color w:val="D4D4D4"/>
+          <w:sz w:val="21"/>
+          <w:szCs w:val="21"/>
+        </w:rPr>
+        <w:t>=</w:t>
+      </w:r>
+      <w:r>
+        <w:rPr>
+          <w:rFonts w:ascii="Consolas" w:eastAsia="Times New Roman" w:hAnsi="Consolas" w:cs="Times New Roman"/>
+          <w:color w:val="569CD6"/>
+          <w:sz w:val="21"/>
+          <w:szCs w:val="21"/>
+        </w:rPr>
+        <w:t>{</w:t>
+      </w:r>
+      <w:r>
+        <w:rPr>
+          <w:rFonts w:ascii="Consolas" w:eastAsia="Times New Roman" w:hAnsi="Consolas" w:cs="Times New Roman"/>
+          <w:color w:val="4FC1FF"/>
+          <w:sz w:val="21"/>
+          <w:szCs w:val="21"/>
+        </w:rPr>
+        <w:t>emailRef</w:t>
+      </w:r>
+      <w:r>
+        <w:rPr>
+          <w:rFonts w:ascii="Consolas" w:eastAsia="Times New Roman" w:hAnsi="Consolas" w:cs="Times New Roman"/>
+          <w:color w:val="569CD6"/>
+          <w:sz w:val="21"/>
+          <w:szCs w:val="21"/>
+        </w:rPr>
+        <w:t>}</w:t>
+      </w:r>
+      <w:r>
+        <w:rPr>
+          <w:rFonts w:ascii="Consolas" w:eastAsia="Times New Roman" w:hAnsi="Consolas" w:cs="Times New Roman"/>
+          <w:color w:val="808080"/>
+          <w:sz w:val="21"/>
+          <w:szCs w:val="21"/>
+        </w:rPr>
+        <w:t>/&gt;</w:t>
+      </w:r>
+    </w:p>
+    <w:p>
+      <w:pPr>
+        <w:shd w:val="clear" w:color="auto" w:fill="1E1E1E"/>
+        <w:spacing w:after="0" w:line="285" w:lineRule="atLeast"/>
+        <w:rPr>
+          <w:rFonts w:ascii="Consolas" w:eastAsia="Times New Roman" w:hAnsi="Consolas" w:cs="Times New Roman"/>
+          <w:color w:val="D4D4D4"/>
+          <w:sz w:val="21"/>
+          <w:szCs w:val="21"/>
+        </w:rPr>
+      </w:pPr>
+      <w:r>
+        <w:rPr>
+          <w:rFonts w:ascii="Consolas" w:eastAsia="Times New Roman" w:hAnsi="Consolas" w:cs="Times New Roman"/>
+          <w:color w:val="D4D4D4"/>
+          <w:sz w:val="21"/>
+          <w:szCs w:val="21"/>
+        </w:rPr>
+        <w:t>                            </w:t>
+      </w:r>
+      <w:r>
+        <w:rPr>
+          <w:rFonts w:ascii="Consolas" w:eastAsia="Times New Roman" w:hAnsi="Consolas" w:cs="Times New Roman"/>
+          <w:color w:val="808080"/>
+          <w:sz w:val="21"/>
+          <w:szCs w:val="21"/>
+        </w:rPr>
+        <w:t>&lt;</w:t>
+      </w:r>
+      <w:r>
+        <w:rPr>
+          <w:rFonts w:ascii="Consolas" w:eastAsia="Times New Roman" w:hAnsi="Consolas" w:cs="Times New Roman"/>
+          <w:color w:val="569CD6"/>
+          <w:sz w:val="21"/>
+          <w:szCs w:val="21"/>
+        </w:rPr>
+        <w:t>button</w:t>
+      </w:r>
+      <w:r>
+        <w:rPr>
+          <w:rFonts w:ascii="Consolas" w:eastAsia="Times New Roman" w:hAnsi="Consolas" w:cs="Times New Roman"/>
+          <w:color w:val="D4D4D4"/>
+          <w:sz w:val="21"/>
+          <w:szCs w:val="21"/>
+        </w:rPr>
+        <w:t> </w:t>
+      </w:r>
+      <w:r>
+        <w:rPr>
+          <w:rFonts w:ascii="Consolas" w:eastAsia="Times New Roman" w:hAnsi="Consolas" w:cs="Times New Roman"/>
+          <w:color w:val="9CDCFE"/>
+          <w:sz w:val="21"/>
+          <w:szCs w:val="21"/>
+        </w:rPr>
+        <w:t>onClick</w:t>
+      </w:r>
+      <w:r>
+        <w:rPr>
+          <w:rFonts w:ascii="Consolas" w:eastAsia="Times New Roman" w:hAnsi="Consolas" w:cs="Times New Roman"/>
+          <w:color w:val="D4D4D4"/>
+          <w:sz w:val="21"/>
+          <w:szCs w:val="21"/>
+        </w:rPr>
+        <w:t>=</w:t>
+      </w:r>
+      <w:r>
+        <w:rPr>
+          <w:rFonts w:ascii="Consolas" w:eastAsia="Times New Roman" w:hAnsi="Consolas" w:cs="Times New Roman"/>
+          <w:color w:val="569CD6"/>
+          <w:sz w:val="21"/>
+          <w:szCs w:val="21"/>
+        </w:rPr>
+        <w:t>{</w:t>
+      </w:r>
+      <w:r>
+        <w:rPr>
+          <w:rFonts w:ascii="Consolas" w:eastAsia="Times New Roman" w:hAnsi="Consolas" w:cs="Times New Roman"/>
+          <w:color w:val="DCDCAA"/>
+          <w:sz w:val="21"/>
+          <w:szCs w:val="21"/>
+        </w:rPr>
+        <w:t>handleStart</w:t>
+      </w:r>
+      <w:r>
+        <w:rPr>
+          <w:rFonts w:ascii="Consolas" w:eastAsia="Times New Roman" w:hAnsi="Consolas" w:cs="Times New Roman"/>
+          <w:color w:val="569CD6"/>
+          <w:sz w:val="21"/>
+          <w:szCs w:val="21"/>
+        </w:rPr>
+        <w:t>}</w:t>
+      </w:r>
+      <w:r>
+        <w:rPr>
+          <w:rFonts w:ascii="Consolas" w:eastAsia="Times New Roman" w:hAnsi="Consolas" w:cs="Times New Roman"/>
+          <w:color w:val="D4D4D4"/>
+          <w:sz w:val="21"/>
+          <w:szCs w:val="21"/>
+        </w:rPr>
+        <w:t> </w:t>
+      </w:r>
+      <w:r>
+        <w:rPr>
+          <w:rFonts w:ascii="Consolas" w:eastAsia="Times New Roman" w:hAnsi="Consolas" w:cs="Times New Roman"/>
+          <w:color w:val="9CDCFE"/>
+          <w:sz w:val="21"/>
+          <w:szCs w:val="21"/>
+        </w:rPr>
+        <w:t>className</w:t>
+      </w:r>
+      <w:r>
+        <w:rPr>
+          <w:rFonts w:ascii="Consolas" w:eastAsia="Times New Roman" w:hAnsi="Consolas" w:cs="Times New Roman"/>
+          <w:color w:val="D4D4D4"/>
+          <w:sz w:val="21"/>
+          <w:szCs w:val="21"/>
+        </w:rPr>
+        <w:t>=</w:t>
+      </w:r>
+      <w:r>
+        <w:rPr>
+          <w:rFonts w:ascii="Consolas" w:eastAsia="Times New Roman" w:hAnsi="Consolas" w:cs="Times New Roman"/>
+          <w:color w:val="CE9178"/>
+          <w:sz w:val="21"/>
+          <w:szCs w:val="21"/>
+        </w:rPr>
+        <w:t>"register__button"</w:t>
+      </w:r>
+      <w:r>
+        <w:rPr>
+          <w:rFonts w:ascii="Consolas" w:eastAsia="Times New Roman" w:hAnsi="Consolas" w:cs="Times New Roman"/>
+          <w:color w:val="808080"/>
+          <w:sz w:val="21"/>
+          <w:szCs w:val="21"/>
+        </w:rPr>
+        <w:t>&gt;</w:t>
+      </w:r>
+      <w:r>
+        <w:rPr>
+          <w:rFonts w:ascii="Consolas" w:eastAsia="Times New Roman" w:hAnsi="Consolas" w:cs="Times New Roman"/>
+          <w:color w:val="D4D4D4"/>
+          <w:sz w:val="21"/>
+          <w:szCs w:val="21"/>
+        </w:rPr>
+        <w:t>Get started</w:t>
+      </w:r>
+      <w:r>
+        <w:rPr>
+          <w:rFonts w:ascii="Consolas" w:eastAsia="Times New Roman" w:hAnsi="Consolas" w:cs="Times New Roman"/>
+          <w:color w:val="808080"/>
+          <w:sz w:val="21"/>
+          <w:szCs w:val="21"/>
+        </w:rPr>
+        <w:t>&lt;/</w:t>
+      </w:r>
+      <w:r>
+        <w:rPr>
+          <w:rFonts w:ascii="Consolas" w:eastAsia="Times New Roman" w:hAnsi="Consolas" w:cs="Times New Roman"/>
+          <w:color w:val="569CD6"/>
+          <w:sz w:val="21"/>
+          <w:szCs w:val="21"/>
+        </w:rPr>
+        <w:t>button</w:t>
+      </w:r>
+      <w:r>
+        <w:rPr>
+          <w:rFonts w:ascii="Consolas" w:eastAsia="Times New Roman" w:hAnsi="Consolas" w:cs="Times New Roman"/>
+          <w:color w:val="808080"/>
+          <w:sz w:val="21"/>
+          <w:szCs w:val="21"/>
+        </w:rPr>
+        <w:t>&gt;</w:t>
+      </w:r>
+    </w:p>
+    <w:p>
+      <w:pPr>
+        <w:shd w:val="clear" w:color="auto" w:fill="1E1E1E"/>
+        <w:spacing w:after="0" w:line="285" w:lineRule="atLeast"/>
+        <w:rPr>
+          <w:rFonts w:ascii="Consolas" w:eastAsia="Times New Roman" w:hAnsi="Consolas" w:cs="Times New Roman"/>
+          <w:color w:val="D4D4D4"/>
+          <w:sz w:val="21"/>
+          <w:szCs w:val="21"/>
+        </w:rPr>
+      </w:pPr>
+      <w:r>
+        <w:rPr>
+          <w:rFonts w:ascii="Consolas" w:eastAsia="Times New Roman" w:hAnsi="Consolas" w:cs="Times New Roman"/>
+          <w:color w:val="D4D4D4"/>
+          <w:sz w:val="21"/>
+          <w:szCs w:val="21"/>
+        </w:rPr>
+        <w:t>               </w:t>
+      </w:r>
+    </w:p>
+    <w:p>
+      <w:pPr>
+        <w:shd w:val="clear" w:color="auto" w:fill="1E1E1E"/>
+        <w:spacing w:after="0" w:line="285" w:lineRule="atLeast"/>
+        <w:rPr>
+          <w:rFonts w:ascii="Consolas" w:eastAsia="Times New Roman" w:hAnsi="Consolas" w:cs="Times New Roman"/>
+          <w:color w:val="D4D4D4"/>
+          <w:sz w:val="21"/>
+          <w:szCs w:val="21"/>
+        </w:rPr>
+      </w:pPr>
+      <w:r>
+        <w:rPr>
+          <w:rFonts w:ascii="Consolas" w:eastAsia="Times New Roman" w:hAnsi="Consolas" w:cs="Times New Roman"/>
+          <w:color w:val="D4D4D4"/>
+          <w:sz w:val="21"/>
+          <w:szCs w:val="21"/>
+        </w:rPr>
+        <w:t>                         </w:t>
+      </w:r>
+      <w:r>
+        <w:rPr>
+          <w:rFonts w:ascii="Consolas" w:eastAsia="Times New Roman" w:hAnsi="Consolas" w:cs="Times New Roman"/>
+          <w:color w:val="808080"/>
+          <w:sz w:val="21"/>
+          <w:szCs w:val="21"/>
+        </w:rPr>
+        <w:t>&lt;/</w:t>
+      </w:r>
+      <w:r>
+        <w:rPr>
+          <w:rFonts w:ascii="Consolas" w:eastAsia="Times New Roman" w:hAnsi="Consolas" w:cs="Times New Roman"/>
+          <w:color w:val="569CD6"/>
+          <w:sz w:val="21"/>
+          <w:szCs w:val="21"/>
+        </w:rPr>
+        <w:t>div</w:t>
+      </w:r>
+      <w:r>
+        <w:rPr>
+          <w:rFonts w:ascii="Consolas" w:eastAsia="Times New Roman" w:hAnsi="Consolas" w:cs="Times New Roman"/>
+          <w:color w:val="808080"/>
+          <w:sz w:val="21"/>
+          <w:szCs w:val="21"/>
+        </w:rPr>
+        <w:t>&gt;</w:t>
+      </w:r>
+    </w:p>
+    <w:p>
+      <w:pPr>
+        <w:shd w:val="clear" w:color="auto" w:fill="1E1E1E"/>
+        <w:spacing w:after="0" w:line="285" w:lineRule="atLeast"/>
+        <w:rPr>
+          <w:rFonts w:ascii="Consolas" w:eastAsia="Times New Roman" w:hAnsi="Consolas" w:cs="Times New Roman"/>
+          <w:color w:val="D4D4D4"/>
+          <w:sz w:val="21"/>
+          <w:szCs w:val="21"/>
+        </w:rPr>
+      </w:pPr>
+      <w:r>
+        <w:rPr>
+          <w:rFonts w:ascii="Consolas" w:eastAsia="Times New Roman" w:hAnsi="Consolas" w:cs="Times New Roman"/>
+          <w:color w:val="D4D4D4"/>
+          <w:sz w:val="21"/>
+          <w:szCs w:val="21"/>
+        </w:rPr>
+        <w:t>                    ): (</w:t>
+      </w:r>
+    </w:p>
+    <w:p>
+      <w:pPr>
+        <w:shd w:val="clear" w:color="auto" w:fill="1E1E1E"/>
+        <w:spacing w:after="0" w:line="285" w:lineRule="atLeast"/>
+        <w:rPr>
+          <w:rFonts w:ascii="Consolas" w:eastAsia="Times New Roman" w:hAnsi="Consolas" w:cs="Times New Roman"/>
+          <w:color w:val="D4D4D4"/>
+          <w:sz w:val="21"/>
+          <w:szCs w:val="21"/>
+        </w:rPr>
+      </w:pPr>
+      <w:r>
+        <w:rPr>
+          <w:rFonts w:ascii="Consolas" w:eastAsia="Times New Roman" w:hAnsi="Consolas" w:cs="Times New Roman"/>
+          <w:color w:val="D4D4D4"/>
+          <w:sz w:val="21"/>
+          <w:szCs w:val="21"/>
+        </w:rPr>
+        <w:t>                        </w:t>
+      </w:r>
+      <w:r>
+        <w:rPr>
+          <w:rFonts w:ascii="Consolas" w:eastAsia="Times New Roman" w:hAnsi="Consolas" w:cs="Times New Roman"/>
+          <w:color w:val="808080"/>
+          <w:sz w:val="21"/>
+          <w:szCs w:val="21"/>
+        </w:rPr>
+        <w:t>&lt;</w:t>
+      </w:r>
+      <w:r>
+        <w:rPr>
+          <w:rFonts w:ascii="Consolas" w:eastAsia="Times New Roman" w:hAnsi="Consolas" w:cs="Times New Roman"/>
+          <w:color w:val="569CD6"/>
+          <w:sz w:val="21"/>
+          <w:szCs w:val="21"/>
+        </w:rPr>
+        <w:t>form</w:t>
+      </w:r>
+      <w:r>
+        <w:rPr>
+          <w:rFonts w:ascii="Consolas" w:eastAsia="Times New Roman" w:hAnsi="Consolas" w:cs="Times New Roman"/>
+          <w:color w:val="D4D4D4"/>
+          <w:sz w:val="21"/>
+          <w:szCs w:val="21"/>
+        </w:rPr>
+        <w:t> </w:t>
+      </w:r>
+      <w:r>
+        <w:rPr>
+          <w:rFonts w:ascii="Consolas" w:eastAsia="Times New Roman" w:hAnsi="Consolas" w:cs="Times New Roman"/>
+          <w:color w:val="9CDCFE"/>
+          <w:sz w:val="21"/>
+          <w:szCs w:val="21"/>
+        </w:rPr>
+        <w:t>className</w:t>
+      </w:r>
+      <w:r>
+        <w:rPr>
+          <w:rFonts w:ascii="Consolas" w:eastAsia="Times New Roman" w:hAnsi="Consolas" w:cs="Times New Roman"/>
+          <w:color w:val="D4D4D4"/>
+          <w:sz w:val="21"/>
+          <w:szCs w:val="21"/>
+        </w:rPr>
+        <w:t>=</w:t>
+      </w:r>
+      <w:r>
+        <w:rPr>
+          <w:rFonts w:ascii="Consolas" w:eastAsia="Times New Roman" w:hAnsi="Consolas" w:cs="Times New Roman"/>
+          <w:color w:val="CE9178"/>
+          <w:sz w:val="21"/>
+          <w:szCs w:val="21"/>
+        </w:rPr>
+        <w:t>"input"</w:t>
+      </w:r>
+      <w:r>
+        <w:rPr>
+          <w:rFonts w:ascii="Consolas" w:eastAsia="Times New Roman" w:hAnsi="Consolas" w:cs="Times New Roman"/>
+          <w:color w:val="808080"/>
+          <w:sz w:val="21"/>
+          <w:szCs w:val="21"/>
+        </w:rPr>
+        <w:t>&gt;</w:t>
+      </w:r>
+    </w:p>
+    <w:p>
+      <w:pPr>
+        <w:shd w:val="clear" w:color="auto" w:fill="1E1E1E"/>
+        <w:spacing w:after="0" w:line="285" w:lineRule="atLeast"/>
+        <w:rPr>
+          <w:rFonts w:ascii="Consolas" w:eastAsia="Times New Roman" w:hAnsi="Consolas" w:cs="Times New Roman"/>
+          <w:color w:val="D4D4D4"/>
+          <w:sz w:val="21"/>
+          <w:szCs w:val="21"/>
+        </w:rPr>
+      </w:pPr>
+    </w:p>
+    <w:p>
+      <w:pPr>
+        <w:shd w:val="clear" w:color="auto" w:fill="1E1E1E"/>
+        <w:spacing w:after="0" w:line="285" w:lineRule="atLeast"/>
+        <w:rPr>
+          <w:rFonts w:ascii="Consolas" w:eastAsia="Times New Roman" w:hAnsi="Consolas" w:cs="Times New Roman"/>
+          <w:color w:val="D4D4D4"/>
+          <w:sz w:val="21"/>
+          <w:szCs w:val="21"/>
+        </w:rPr>
+      </w:pPr>
+      <w:r>
+        <w:rPr>
+          <w:rFonts w:ascii="Consolas" w:eastAsia="Times New Roman" w:hAnsi="Consolas" w:cs="Times New Roman"/>
+          <w:color w:val="D4D4D4"/>
+          <w:sz w:val="21"/>
+          <w:szCs w:val="21"/>
+        </w:rPr>
+        <w:t>                            </w:t>
+      </w:r>
+      <w:r>
+        <w:rPr>
+          <w:rFonts w:ascii="Consolas" w:eastAsia="Times New Roman" w:hAnsi="Consolas" w:cs="Times New Roman"/>
+          <w:color w:val="808080"/>
+          <w:sz w:val="21"/>
+          <w:szCs w:val="21"/>
+        </w:rPr>
+        <w:t>&lt;</w:t>
+      </w:r>
+      <w:r>
+        <w:rPr>
+          <w:rFonts w:ascii="Consolas" w:eastAsia="Times New Roman" w:hAnsi="Consolas" w:cs="Times New Roman"/>
+          <w:color w:val="569CD6"/>
+          <w:sz w:val="21"/>
+          <w:szCs w:val="21"/>
+        </w:rPr>
+        <w:t>input</w:t>
+      </w:r>
+      <w:r>
+        <w:rPr>
+          <w:rFonts w:ascii="Consolas" w:eastAsia="Times New Roman" w:hAnsi="Consolas" w:cs="Times New Roman"/>
+          <w:color w:val="D4D4D4"/>
+          <w:sz w:val="21"/>
+          <w:szCs w:val="21"/>
+        </w:rPr>
+        <w:t> </w:t>
+      </w:r>
+      <w:r>
+        <w:rPr>
+          <w:rFonts w:ascii="Consolas" w:eastAsia="Times New Roman" w:hAnsi="Consolas" w:cs="Times New Roman"/>
+          <w:color w:val="9CDCFE"/>
+          <w:sz w:val="21"/>
+          <w:szCs w:val="21"/>
+        </w:rPr>
+        <w:t>type</w:t>
+      </w:r>
+      <w:r>
+        <w:rPr>
+          <w:rFonts w:ascii="Consolas" w:eastAsia="Times New Roman" w:hAnsi="Consolas" w:cs="Times New Roman"/>
+          <w:color w:val="D4D4D4"/>
+          <w:sz w:val="21"/>
+          <w:szCs w:val="21"/>
+        </w:rPr>
+        <w:t>=</w:t>
+      </w:r>
+      <w:r>
+        <w:rPr>
+          <w:rFonts w:ascii="Consolas" w:eastAsia="Times New Roman" w:hAnsi="Consolas" w:cs="Times New Roman"/>
+          <w:color w:val="CE9178"/>
+          <w:sz w:val="21"/>
+          <w:szCs w:val="21"/>
+        </w:rPr>
+        <w:t>”password</w:t>
+      </w:r>
+      <w:r>
+        <w:rPr>
+          <w:rFonts w:ascii="Consolas" w:eastAsia="Times New Roman" w:hAnsi="Consolas" w:cs="Times New Roman"/>
+          <w:color w:val="CE9178"/>
+          <w:sz w:val="21"/>
+          <w:szCs w:val="21"/>
+        </w:rPr>
+        <w:t>"</w:t>
+      </w:r>
+      <w:r>
+        <w:rPr>
+          <w:rFonts w:ascii="Consolas" w:eastAsia="Times New Roman" w:hAnsi="Consolas" w:cs="Times New Roman"/>
+          <w:color w:val="D4D4D4"/>
+          <w:sz w:val="21"/>
+          <w:szCs w:val="21"/>
+        </w:rPr>
+        <w:t> </w:t>
+      </w:r>
+      <w:r>
+        <w:rPr>
+          <w:rFonts w:ascii="Consolas" w:eastAsia="Times New Roman" w:hAnsi="Consolas" w:cs="Times New Roman"/>
+          <w:color w:val="9CDCFE"/>
+          <w:sz w:val="21"/>
+          <w:szCs w:val="21"/>
+        </w:rPr>
+        <w:t>placeholder</w:t>
+      </w:r>
+      <w:r>
+        <w:rPr>
+          <w:rFonts w:ascii="Consolas" w:eastAsia="Times New Roman" w:hAnsi="Consolas" w:cs="Times New Roman"/>
+          <w:color w:val="D4D4D4"/>
+          <w:sz w:val="21"/>
+          <w:szCs w:val="21"/>
+        </w:rPr>
+        <w:t>=</w:t>
+      </w:r>
+      <w:r>
+        <w:rPr>
+          <w:rFonts w:ascii="Consolas" w:eastAsia="Times New Roman" w:hAnsi="Consolas" w:cs="Times New Roman"/>
+          <w:color w:val="CE9178"/>
+          <w:sz w:val="21"/>
+          <w:szCs w:val="21"/>
+        </w:rPr>
+        <w:t>"password"</w:t>
+      </w:r>
+      <w:r>
+        <w:rPr>
+          <w:rFonts w:ascii="Consolas" w:eastAsia="Times New Roman" w:hAnsi="Consolas" w:cs="Times New Roman"/>
+          <w:color w:val="D4D4D4"/>
+          <w:sz w:val="21"/>
+          <w:szCs w:val="21"/>
+        </w:rPr>
+        <w:t> </w:t>
+      </w:r>
+      <w:r>
+        <w:rPr>
+          <w:rFonts w:ascii="Consolas" w:eastAsia="Times New Roman" w:hAnsi="Consolas" w:cs="Times New Roman"/>
+          <w:color w:val="9CDCFE"/>
+          <w:sz w:val="21"/>
+          <w:szCs w:val="21"/>
+        </w:rPr>
+        <w:t>ref</w:t>
+      </w:r>
+      <w:r>
+        <w:rPr>
+          <w:rFonts w:ascii="Consolas" w:eastAsia="Times New Roman" w:hAnsi="Consolas" w:cs="Times New Roman"/>
+          <w:color w:val="D4D4D4"/>
+          <w:sz w:val="21"/>
+          <w:szCs w:val="21"/>
+        </w:rPr>
+        <w:t>=</w:t>
+      </w:r>
+      <w:r>
+        <w:rPr>
+          <w:rFonts w:ascii="Consolas" w:eastAsia="Times New Roman" w:hAnsi="Consolas" w:cs="Times New Roman"/>
+          <w:color w:val="569CD6"/>
+          <w:sz w:val="21"/>
+          <w:szCs w:val="21"/>
+        </w:rPr>
+        <w:t>{</w:t>
+      </w:r>
+      <w:r>
+        <w:rPr>
+          <w:rFonts w:ascii="Consolas" w:eastAsia="Times New Roman" w:hAnsi="Consolas" w:cs="Times New Roman"/>
+          <w:color w:val="9CDCFE"/>
+          <w:sz w:val="21"/>
+          <w:szCs w:val="21"/>
+        </w:rPr>
+        <w:t>passwordRef</w:t>
+      </w:r>
+      <w:r>
+        <w:rPr>
+          <w:rFonts w:ascii="Consolas" w:eastAsia="Times New Roman" w:hAnsi="Consolas" w:cs="Times New Roman"/>
+          <w:color w:val="569CD6"/>
+          <w:sz w:val="21"/>
+          <w:szCs w:val="21"/>
+        </w:rPr>
+        <w:t>}</w:t>
+      </w:r>
+      <w:r>
+        <w:rPr>
+          <w:rFonts w:ascii="Consolas" w:eastAsia="Times New Roman" w:hAnsi="Consolas" w:cs="Times New Roman"/>
+          <w:color w:val="808080"/>
+          <w:sz w:val="21"/>
+          <w:szCs w:val="21"/>
+        </w:rPr>
+        <w:t>/&gt;</w:t>
+      </w:r>
+    </w:p>
+    <w:p>
+      <w:pPr>
+        <w:shd w:val="clear" w:color="auto" w:fill="1E1E1E"/>
+        <w:spacing w:after="0" w:line="285" w:lineRule="atLeast"/>
+        <w:rPr>
+          <w:rFonts w:ascii="Consolas" w:eastAsia="Times New Roman" w:hAnsi="Consolas" w:cs="Times New Roman"/>
+          <w:color w:val="D4D4D4"/>
+          <w:sz w:val="21"/>
+          <w:szCs w:val="21"/>
+        </w:rPr>
+      </w:pPr>
+      <w:r>
+        <w:rPr>
+          <w:rFonts w:ascii="Consolas" w:eastAsia="Times New Roman" w:hAnsi="Consolas" w:cs="Times New Roman"/>
+          <w:color w:val="D4D4D4"/>
+          <w:sz w:val="21"/>
+          <w:szCs w:val="21"/>
+        </w:rPr>
+        <w:t>                            </w:t>
+      </w:r>
+      <w:r>
+        <w:rPr>
+          <w:rFonts w:ascii="Consolas" w:eastAsia="Times New Roman" w:hAnsi="Consolas" w:cs="Times New Roman"/>
+          <w:color w:val="808080"/>
+          <w:sz w:val="21"/>
+          <w:szCs w:val="21"/>
+        </w:rPr>
+        <w:t>&lt;</w:t>
+      </w:r>
+      <w:r>
+        <w:rPr>
+          <w:rFonts w:ascii="Consolas" w:eastAsia="Times New Roman" w:hAnsi="Consolas" w:cs="Times New Roman"/>
+          <w:color w:val="569CD6"/>
+          <w:sz w:val="21"/>
+          <w:szCs w:val="21"/>
+        </w:rPr>
+        <w:t>button</w:t>
+      </w:r>
+      <w:r>
+        <w:rPr>
+          <w:rFonts w:ascii="Consolas" w:eastAsia="Times New Roman" w:hAnsi="Consolas" w:cs="Times New Roman"/>
+          <w:color w:val="D4D4D4"/>
+          <w:sz w:val="21"/>
+          <w:szCs w:val="21"/>
+        </w:rPr>
+        <w:t> </w:t>
+      </w:r>
+      <w:r>
+        <w:rPr>
+          <w:rFonts w:ascii="Consolas" w:eastAsia="Times New Roman" w:hAnsi="Consolas" w:cs="Times New Roman"/>
+          <w:color w:val="9CDCFE"/>
+          <w:sz w:val="21"/>
+          <w:szCs w:val="21"/>
+        </w:rPr>
+        <w:t>onClick</w:t>
+      </w:r>
+      <w:r>
+        <w:rPr>
+          <w:rFonts w:ascii="Consolas" w:eastAsia="Times New Roman" w:hAnsi="Consolas" w:cs="Times New Roman"/>
+          <w:color w:val="D4D4D4"/>
+          <w:sz w:val="21"/>
+          <w:szCs w:val="21"/>
+        </w:rPr>
+        <w:t>=</w:t>
+      </w:r>
+      <w:r>
+        <w:rPr>
+          <w:rFonts w:ascii="Consolas" w:eastAsia="Times New Roman" w:hAnsi="Consolas" w:cs="Times New Roman"/>
+          <w:color w:val="569CD6"/>
+          <w:sz w:val="21"/>
+          <w:szCs w:val="21"/>
+        </w:rPr>
+        <w:t>{</w:t>
+      </w:r>
+      <w:r>
+        <w:rPr>
+          <w:rFonts w:ascii="Consolas" w:eastAsia="Times New Roman" w:hAnsi="Consolas" w:cs="Times New Roman"/>
+          <w:color w:val="9CDCFE"/>
+          <w:sz w:val="21"/>
+          <w:szCs w:val="21"/>
+        </w:rPr>
+        <w:t>handleFinish</w:t>
+      </w:r>
+      <w:r>
+        <w:rPr>
+          <w:rFonts w:ascii="Consolas" w:eastAsia="Times New Roman" w:hAnsi="Consolas" w:cs="Times New Roman"/>
+          <w:color w:val="569CD6"/>
+          <w:sz w:val="21"/>
+          <w:szCs w:val="21"/>
+        </w:rPr>
+        <w:t>}</w:t>
+      </w:r>
+      <w:r>
+        <w:rPr>
+          <w:rFonts w:ascii="Consolas" w:eastAsia="Times New Roman" w:hAnsi="Consolas" w:cs="Times New Roman"/>
+          <w:color w:val="D4D4D4"/>
+          <w:sz w:val="21"/>
+          <w:szCs w:val="21"/>
+        </w:rPr>
+        <w:t> </w:t>
+      </w:r>
+      <w:r>
+        <w:rPr>
+          <w:rFonts w:ascii="Consolas" w:eastAsia="Times New Roman" w:hAnsi="Consolas" w:cs="Times New Roman"/>
+          <w:color w:val="9CDCFE"/>
+          <w:sz w:val="21"/>
+          <w:szCs w:val="21"/>
+        </w:rPr>
+        <w:t>className</w:t>
+      </w:r>
+      <w:r>
+        <w:rPr>
+          <w:rFonts w:ascii="Consolas" w:eastAsia="Times New Roman" w:hAnsi="Consolas" w:cs="Times New Roman"/>
+          <w:color w:val="D4D4D4"/>
+          <w:sz w:val="21"/>
+          <w:szCs w:val="21"/>
+        </w:rPr>
+        <w:t>=</w:t>
+      </w:r>
+      <w:r>
+        <w:rPr>
+          <w:rFonts w:ascii="Consolas" w:eastAsia="Times New Roman" w:hAnsi="Consolas" w:cs="Times New Roman"/>
+          <w:color w:val="CE9178"/>
+          <w:sz w:val="21"/>
+          <w:szCs w:val="21"/>
+        </w:rPr>
+        <w:t>"register__button"</w:t>
+      </w:r>
+      <w:r>
+        <w:rPr>
+          <w:rFonts w:ascii="Consolas" w:eastAsia="Times New Roman" w:hAnsi="Consolas" w:cs="Times New Roman"/>
+          <w:color w:val="808080"/>
+          <w:sz w:val="21"/>
+          <w:szCs w:val="21"/>
+        </w:rPr>
+        <w:t>&gt;</w:t>
+      </w:r>
+      <w:r>
+        <w:rPr>
+          <w:rFonts w:ascii="Consolas" w:eastAsia="Times New Roman" w:hAnsi="Consolas" w:cs="Times New Roman"/>
+          <w:color w:val="D4D4D4"/>
+          <w:sz w:val="21"/>
+          <w:szCs w:val="21"/>
+        </w:rPr>
+        <w:t>Start</w:t>
+      </w:r>
+      <w:r>
+        <w:rPr>
+          <w:rFonts w:ascii="Consolas" w:eastAsia="Times New Roman" w:hAnsi="Consolas" w:cs="Times New Roman"/>
+          <w:color w:val="808080"/>
+          <w:sz w:val="21"/>
+          <w:szCs w:val="21"/>
+        </w:rPr>
+        <w:t>&lt;/</w:t>
+      </w:r>
+      <w:r>
+        <w:rPr>
+          <w:rFonts w:ascii="Consolas" w:eastAsia="Times New Roman" w:hAnsi="Consolas" w:cs="Times New Roman"/>
+          <w:color w:val="569CD6"/>
+          <w:sz w:val="21"/>
+          <w:szCs w:val="21"/>
+        </w:rPr>
+        <w:t>button</w:t>
+      </w:r>
+      <w:r>
+        <w:rPr>
+          <w:rFonts w:ascii="Consolas" w:eastAsia="Times New Roman" w:hAnsi="Consolas" w:cs="Times New Roman"/>
+          <w:color w:val="808080"/>
+          <w:sz w:val="21"/>
+          <w:szCs w:val="21"/>
+        </w:rPr>
+        <w:t>&gt;</w:t>
+      </w:r>
+    </w:p>
+    <w:p>
+      <w:pPr>
+        <w:shd w:val="clear" w:color="auto" w:fill="1E1E1E"/>
+        <w:spacing w:after="0" w:line="285" w:lineRule="atLeast"/>
+        <w:rPr>
+          <w:rFonts w:ascii="Consolas" w:eastAsia="Times New Roman" w:hAnsi="Consolas" w:cs="Times New Roman"/>
+          <w:color w:val="D4D4D4"/>
+          <w:sz w:val="21"/>
+          <w:szCs w:val="21"/>
+        </w:rPr>
+      </w:pPr>
+      <w:r>
+        <w:rPr>
+          <w:rFonts w:ascii="Consolas" w:eastAsia="Times New Roman" w:hAnsi="Consolas" w:cs="Times New Roman"/>
+          <w:color w:val="D4D4D4"/>
+          <w:sz w:val="21"/>
+          <w:szCs w:val="21"/>
+        </w:rPr>
+        <w:t>               </w:t>
+      </w:r>
+    </w:p>
+    <w:p>
+      <w:pPr>
+        <w:shd w:val="clear" w:color="auto" w:fill="1E1E1E"/>
+        <w:spacing w:after="0" w:line="285" w:lineRule="atLeast"/>
+        <w:rPr>
+          <w:rFonts w:ascii="Consolas" w:eastAsia="Times New Roman" w:hAnsi="Consolas" w:cs="Times New Roman"/>
+          <w:color w:val="D4D4D4"/>
+          <w:sz w:val="21"/>
+          <w:szCs w:val="21"/>
+        </w:rPr>
+      </w:pPr>
+      <w:r>
+        <w:rPr>
+          <w:rFonts w:ascii="Consolas" w:eastAsia="Times New Roman" w:hAnsi="Consolas" w:cs="Times New Roman"/>
+          <w:color w:val="D4D4D4"/>
+          <w:sz w:val="21"/>
+          <w:szCs w:val="21"/>
+        </w:rPr>
+        <w:t>                        </w:t>
+      </w:r>
+      <w:r>
+        <w:rPr>
+          <w:rFonts w:ascii="Consolas" w:eastAsia="Times New Roman" w:hAnsi="Consolas" w:cs="Times New Roman"/>
+          <w:color w:val="808080"/>
+          <w:sz w:val="21"/>
+          <w:szCs w:val="21"/>
+        </w:rPr>
+        <w:t>&lt;/</w:t>
+      </w:r>
+      <w:r>
+        <w:rPr>
+          <w:rFonts w:ascii="Consolas" w:eastAsia="Times New Roman" w:hAnsi="Consolas" w:cs="Times New Roman"/>
+          <w:color w:val="569CD6"/>
+          <w:sz w:val="21"/>
+          <w:szCs w:val="21"/>
+        </w:rPr>
+        <w:t>form</w:t>
+      </w:r>
+      <w:r>
+        <w:rPr>
+          <w:rFonts w:ascii="Consolas" w:eastAsia="Times New Roman" w:hAnsi="Consolas" w:cs="Times New Roman"/>
+          <w:color w:val="808080"/>
+          <w:sz w:val="21"/>
+          <w:szCs w:val="21"/>
+        </w:rPr>
+        <w:t>&gt;</w:t>
+      </w:r>
+    </w:p>
+    <w:p>
+      <w:pPr>
+        <w:shd w:val="clear" w:color="auto" w:fill="1E1E1E"/>
+        <w:spacing w:after="0" w:line="285" w:lineRule="atLeast"/>
+        <w:rPr>
+          <w:rFonts w:ascii="Consolas" w:eastAsia="Times New Roman" w:hAnsi="Consolas" w:cs="Times New Roman"/>
+          <w:color w:val="D4D4D4"/>
+          <w:sz w:val="21"/>
+          <w:szCs w:val="21"/>
+        </w:rPr>
+      </w:pPr>
+      <w:r>
+        <w:rPr>
+          <w:rFonts w:ascii="Consolas" w:eastAsia="Times New Roman" w:hAnsi="Consolas" w:cs="Times New Roman"/>
+          <w:color w:val="D4D4D4"/>
+          <w:sz w:val="21"/>
+          <w:szCs w:val="21"/>
+        </w:rPr>
+        <w:t>                    )</w:t>
+      </w:r>
+    </w:p>
+    <w:p>
+      <w:pPr>
+        <w:shd w:val="clear" w:color="auto" w:fill="1E1E1E"/>
+        <w:spacing w:after="0" w:line="285" w:lineRule="atLeast"/>
+        <w:rPr>
+          <w:rFonts w:ascii="Consolas" w:eastAsia="Times New Roman" w:hAnsi="Consolas" w:cs="Times New Roman"/>
+          <w:color w:val="D4D4D4"/>
+          <w:sz w:val="21"/>
+          <w:szCs w:val="21"/>
+        </w:rPr>
+      </w:pPr>
+      <w:r>
+        <w:rPr>
+          <w:rFonts w:ascii="Consolas" w:eastAsia="Times New Roman" w:hAnsi="Consolas" w:cs="Times New Roman"/>
+          <w:color w:val="D4D4D4"/>
+          <w:sz w:val="21"/>
+          <w:szCs w:val="21"/>
+        </w:rPr>
+        <w:t>                </w:t>
+      </w:r>
+      <w:r>
+        <w:rPr>
+          <w:rFonts w:ascii="Consolas" w:eastAsia="Times New Roman" w:hAnsi="Consolas" w:cs="Times New Roman"/>
+          <w:color w:val="569CD6"/>
+          <w:sz w:val="21"/>
+          <w:szCs w:val="21"/>
+        </w:rPr>
+        <w:t>}</w:t>
+      </w:r>
+    </w:p>
+    <w:p/>
+    <w:p>
+      <w:r>
         <w:t>To select any container or html element, we use useRef hook and pass ref={ref} in that element. Later  we can call that ref and do whatever we want</w:t>
       </w:r>
     </w:p>
@@ -10317,6 +12280,7 @@
       </w:r>
     </w:p>
     <w:p/>
+    <w:p/>
     <w:p>
       <w:pPr>
         <w:shd w:val="clear" w:color="auto" w:fill="1E1E1E"/>
@@ -10546,153 +12510,6 @@
           <w:szCs w:val="21"/>
         </w:rPr>
         <w:t> {</w:t>
-      </w:r>
-    </w:p>
-    <w:p>
-      <w:pPr>
-        <w:shd w:val="clear" w:color="auto" w:fill="1E1E1E"/>
-        <w:spacing w:after="0" w:line="285" w:lineRule="atLeast"/>
-        <w:rPr>
-          <w:rFonts w:ascii="Consolas" w:eastAsia="Times New Roman" w:hAnsi="Consolas" w:cs="Times New Roman"/>
-          <w:color w:val="D4D4D4"/>
-          <w:sz w:val="21"/>
-          <w:szCs w:val="21"/>
-        </w:rPr>
-      </w:pPr>
-      <w:r>
-        <w:rPr>
-          <w:rFonts w:ascii="Consolas" w:eastAsia="Times New Roman" w:hAnsi="Consolas" w:cs="Times New Roman"/>
-          <w:color w:val="D4D4D4"/>
-          <w:sz w:val="21"/>
-          <w:szCs w:val="21"/>
-        </w:rPr>
-        <w:t>        </w:t>
-      </w:r>
-      <w:r>
-        <w:rPr>
-          <w:rFonts w:ascii="Consolas" w:eastAsia="Times New Roman" w:hAnsi="Consolas" w:cs="Times New Roman"/>
-          <w:color w:val="569CD6"/>
-          <w:sz w:val="21"/>
-          <w:szCs w:val="21"/>
-        </w:rPr>
-        <w:t>let</w:t>
-      </w:r>
-      <w:r>
-        <w:rPr>
-          <w:rFonts w:ascii="Consolas" w:eastAsia="Times New Roman" w:hAnsi="Consolas" w:cs="Times New Roman"/>
-          <w:color w:val="D4D4D4"/>
-          <w:sz w:val="21"/>
-          <w:szCs w:val="21"/>
-        </w:rPr>
-        <w:t> </w:t>
-      </w:r>
-      <w:r>
-        <w:rPr>
-          <w:rFonts w:ascii="Consolas" w:eastAsia="Times New Roman" w:hAnsi="Consolas" w:cs="Times New Roman"/>
-          <w:color w:val="9CDCFE"/>
-          <w:sz w:val="21"/>
-          <w:szCs w:val="21"/>
-        </w:rPr>
-        <w:t>distance</w:t>
-      </w:r>
-      <w:r>
-        <w:rPr>
-          <w:rFonts w:ascii="Consolas" w:eastAsia="Times New Roman" w:hAnsi="Consolas" w:cs="Times New Roman"/>
-          <w:color w:val="D4D4D4"/>
-          <w:sz w:val="21"/>
-          <w:szCs w:val="21"/>
-        </w:rPr>
-        <w:t> = </w:t>
-      </w:r>
-      <w:r>
-        <w:rPr>
-          <w:rFonts w:ascii="Consolas" w:eastAsia="Times New Roman" w:hAnsi="Consolas" w:cs="Times New Roman"/>
-          <w:color w:val="4FC1FF"/>
-          <w:sz w:val="21"/>
-          <w:szCs w:val="21"/>
-        </w:rPr>
-        <w:t>listRef</w:t>
-      </w:r>
-      <w:r>
-        <w:rPr>
-          <w:rFonts w:ascii="Consolas" w:eastAsia="Times New Roman" w:hAnsi="Consolas" w:cs="Times New Roman"/>
-          <w:color w:val="D4D4D4"/>
-          <w:sz w:val="21"/>
-          <w:szCs w:val="21"/>
-        </w:rPr>
-        <w:t>.</w:t>
-      </w:r>
-      <w:r>
-        <w:rPr>
-          <w:rFonts w:ascii="Consolas" w:eastAsia="Times New Roman" w:hAnsi="Consolas" w:cs="Times New Roman"/>
-          <w:color w:val="9CDCFE"/>
-          <w:sz w:val="21"/>
-          <w:szCs w:val="21"/>
-        </w:rPr>
-        <w:t>current</w:t>
-      </w:r>
-      <w:r>
-        <w:rPr>
-          <w:rFonts w:ascii="Consolas" w:eastAsia="Times New Roman" w:hAnsi="Consolas" w:cs="Times New Roman"/>
-          <w:color w:val="D4D4D4"/>
-          <w:sz w:val="21"/>
-          <w:szCs w:val="21"/>
-        </w:rPr>
-        <w:t>.</w:t>
-      </w:r>
-      <w:r>
-        <w:rPr>
-          <w:rFonts w:ascii="Consolas" w:eastAsia="Times New Roman" w:hAnsi="Consolas" w:cs="Times New Roman"/>
-          <w:color w:val="DCDCAA"/>
-          <w:sz w:val="21"/>
-          <w:szCs w:val="21"/>
-        </w:rPr>
-        <w:t>getBoundingClientRect</w:t>
-      </w:r>
-      <w:r>
-        <w:rPr>
-          <w:rFonts w:ascii="Consolas" w:eastAsia="Times New Roman" w:hAnsi="Consolas" w:cs="Times New Roman"/>
-          <w:color w:val="D4D4D4"/>
-          <w:sz w:val="21"/>
-          <w:szCs w:val="21"/>
-        </w:rPr>
-        <w:t>().</w:t>
-      </w:r>
-      <w:r>
-        <w:rPr>
-          <w:rFonts w:ascii="Consolas" w:eastAsia="Times New Roman" w:hAnsi="Consolas" w:cs="Times New Roman"/>
-          <w:color w:val="9CDCFE"/>
-          <w:sz w:val="21"/>
-          <w:szCs w:val="21"/>
-        </w:rPr>
-        <w:t>x</w:t>
-      </w:r>
-      <w:r>
-        <w:rPr>
-          <w:rFonts w:ascii="Consolas" w:eastAsia="Times New Roman" w:hAnsi="Consolas" w:cs="Times New Roman"/>
-          <w:color w:val="D4D4D4"/>
-          <w:sz w:val="21"/>
-          <w:szCs w:val="21"/>
-        </w:rPr>
-        <w:t> - </w:t>
-      </w:r>
-      <w:r>
-        <w:rPr>
-          <w:rFonts w:ascii="Consolas" w:eastAsia="Times New Roman" w:hAnsi="Consolas" w:cs="Times New Roman"/>
-          <w:color w:val="B5CEA8"/>
-          <w:sz w:val="21"/>
-          <w:szCs w:val="21"/>
-        </w:rPr>
-        <w:t>50</w:t>
-      </w:r>
-      <w:r>
-        <w:rPr>
-          <w:rFonts w:ascii="Consolas" w:eastAsia="Times New Roman" w:hAnsi="Consolas" w:cs="Times New Roman"/>
-          <w:color w:val="D4D4D4"/>
-          <w:sz w:val="21"/>
-          <w:szCs w:val="21"/>
-        </w:rPr>
-        <w:t>;</w:t>
       </w:r>
     </w:p>
     <w:p>
@@ -10719,6 +12536,153 @@
       <w:r>
         <w:rPr>
           <w:rFonts w:ascii="Consolas" w:eastAsia="Times New Roman" w:hAnsi="Consolas" w:cs="Times New Roman"/>
+          <w:color w:val="569CD6"/>
+          <w:sz w:val="21"/>
+          <w:szCs w:val="21"/>
+        </w:rPr>
+        <w:t>let</w:t>
+      </w:r>
+      <w:r>
+        <w:rPr>
+          <w:rFonts w:ascii="Consolas" w:eastAsia="Times New Roman" w:hAnsi="Consolas" w:cs="Times New Roman"/>
+          <w:color w:val="D4D4D4"/>
+          <w:sz w:val="21"/>
+          <w:szCs w:val="21"/>
+        </w:rPr>
+        <w:t> </w:t>
+      </w:r>
+      <w:r>
+        <w:rPr>
+          <w:rFonts w:ascii="Consolas" w:eastAsia="Times New Roman" w:hAnsi="Consolas" w:cs="Times New Roman"/>
+          <w:color w:val="9CDCFE"/>
+          <w:sz w:val="21"/>
+          <w:szCs w:val="21"/>
+        </w:rPr>
+        <w:t>distance</w:t>
+      </w:r>
+      <w:r>
+        <w:rPr>
+          <w:rFonts w:ascii="Consolas" w:eastAsia="Times New Roman" w:hAnsi="Consolas" w:cs="Times New Roman"/>
+          <w:color w:val="D4D4D4"/>
+          <w:sz w:val="21"/>
+          <w:szCs w:val="21"/>
+        </w:rPr>
+        <w:t> = </w:t>
+      </w:r>
+      <w:r>
+        <w:rPr>
+          <w:rFonts w:ascii="Consolas" w:eastAsia="Times New Roman" w:hAnsi="Consolas" w:cs="Times New Roman"/>
+          <w:color w:val="4FC1FF"/>
+          <w:sz w:val="21"/>
+          <w:szCs w:val="21"/>
+        </w:rPr>
+        <w:t>listRef</w:t>
+      </w:r>
+      <w:r>
+        <w:rPr>
+          <w:rFonts w:ascii="Consolas" w:eastAsia="Times New Roman" w:hAnsi="Consolas" w:cs="Times New Roman"/>
+          <w:color w:val="D4D4D4"/>
+          <w:sz w:val="21"/>
+          <w:szCs w:val="21"/>
+        </w:rPr>
+        <w:t>.</w:t>
+      </w:r>
+      <w:r>
+        <w:rPr>
+          <w:rFonts w:ascii="Consolas" w:eastAsia="Times New Roman" w:hAnsi="Consolas" w:cs="Times New Roman"/>
+          <w:color w:val="9CDCFE"/>
+          <w:sz w:val="21"/>
+          <w:szCs w:val="21"/>
+        </w:rPr>
+        <w:t>current</w:t>
+      </w:r>
+      <w:r>
+        <w:rPr>
+          <w:rFonts w:ascii="Consolas" w:eastAsia="Times New Roman" w:hAnsi="Consolas" w:cs="Times New Roman"/>
+          <w:color w:val="D4D4D4"/>
+          <w:sz w:val="21"/>
+          <w:szCs w:val="21"/>
+        </w:rPr>
+        <w:t>.</w:t>
+      </w:r>
+      <w:r>
+        <w:rPr>
+          <w:rFonts w:ascii="Consolas" w:eastAsia="Times New Roman" w:hAnsi="Consolas" w:cs="Times New Roman"/>
+          <w:color w:val="DCDCAA"/>
+          <w:sz w:val="21"/>
+          <w:szCs w:val="21"/>
+        </w:rPr>
+        <w:t>getBoundingClientRect</w:t>
+      </w:r>
+      <w:r>
+        <w:rPr>
+          <w:rFonts w:ascii="Consolas" w:eastAsia="Times New Roman" w:hAnsi="Consolas" w:cs="Times New Roman"/>
+          <w:color w:val="D4D4D4"/>
+          <w:sz w:val="21"/>
+          <w:szCs w:val="21"/>
+        </w:rPr>
+        <w:t>().</w:t>
+      </w:r>
+      <w:r>
+        <w:rPr>
+          <w:rFonts w:ascii="Consolas" w:eastAsia="Times New Roman" w:hAnsi="Consolas" w:cs="Times New Roman"/>
+          <w:color w:val="9CDCFE"/>
+          <w:sz w:val="21"/>
+          <w:szCs w:val="21"/>
+        </w:rPr>
+        <w:t>x</w:t>
+      </w:r>
+      <w:r>
+        <w:rPr>
+          <w:rFonts w:ascii="Consolas" w:eastAsia="Times New Roman" w:hAnsi="Consolas" w:cs="Times New Roman"/>
+          <w:color w:val="D4D4D4"/>
+          <w:sz w:val="21"/>
+          <w:szCs w:val="21"/>
+        </w:rPr>
+        <w:t> - </w:t>
+      </w:r>
+      <w:r>
+        <w:rPr>
+          <w:rFonts w:ascii="Consolas" w:eastAsia="Times New Roman" w:hAnsi="Consolas" w:cs="Times New Roman"/>
+          <w:color w:val="B5CEA8"/>
+          <w:sz w:val="21"/>
+          <w:szCs w:val="21"/>
+        </w:rPr>
+        <w:t>50</w:t>
+      </w:r>
+      <w:r>
+        <w:rPr>
+          <w:rFonts w:ascii="Consolas" w:eastAsia="Times New Roman" w:hAnsi="Consolas" w:cs="Times New Roman"/>
+          <w:color w:val="D4D4D4"/>
+          <w:sz w:val="21"/>
+          <w:szCs w:val="21"/>
+        </w:rPr>
+        <w:t>;</w:t>
+      </w:r>
+    </w:p>
+    <w:p>
+      <w:pPr>
+        <w:shd w:val="clear" w:color="auto" w:fill="1E1E1E"/>
+        <w:spacing w:after="0" w:line="285" w:lineRule="atLeast"/>
+        <w:rPr>
+          <w:rFonts w:ascii="Consolas" w:eastAsia="Times New Roman" w:hAnsi="Consolas" w:cs="Times New Roman"/>
+          <w:color w:val="D4D4D4"/>
+          <w:sz w:val="21"/>
+          <w:szCs w:val="21"/>
+        </w:rPr>
+      </w:pPr>
+      <w:r>
+        <w:rPr>
+          <w:rFonts w:ascii="Consolas" w:eastAsia="Times New Roman" w:hAnsi="Consolas" w:cs="Times New Roman"/>
+          <w:color w:val="D4D4D4"/>
+          <w:sz w:val="21"/>
+          <w:szCs w:val="21"/>
+        </w:rPr>
+        <w:t>        </w:t>
+      </w:r>
+      <w:r>
+        <w:rPr>
+          <w:rFonts w:ascii="Consolas" w:eastAsia="Times New Roman" w:hAnsi="Consolas" w:cs="Times New Roman"/>
           <w:color w:val="C586C0"/>
           <w:sz w:val="21"/>
           <w:szCs w:val="21"/>
@@ -13602,6 +15566,7 @@
           <w:sz w:val="21"/>
           <w:szCs w:val="21"/>
         </w:rPr>
+        <w:lastRenderedPageBreak/>
         <w:t>                </w:t>
       </w:r>
       <w:r>
@@ -13650,7 +15615,6 @@
           <w:sz w:val="21"/>
           <w:szCs w:val="21"/>
         </w:rPr>
-        <w:lastRenderedPageBreak/>
         <w:t>                    </w:t>
       </w:r>
       <w:r>
@@ -15659,63 +17623,6 @@
           <w:szCs w:val="21"/>
         </w:rPr>
         <w:t>{</w:t>
-      </w:r>
-    </w:p>
-    <w:p>
-      <w:pPr>
-        <w:shd w:val="clear" w:color="auto" w:fill="1E1E1E"/>
-        <w:spacing w:after="0" w:line="285" w:lineRule="atLeast"/>
-        <w:rPr>
-          <w:rFonts w:ascii="Consolas" w:eastAsia="Times New Roman" w:hAnsi="Consolas" w:cs="Times New Roman"/>
-          <w:color w:val="D4D4D4"/>
-          <w:sz w:val="21"/>
-          <w:szCs w:val="21"/>
-        </w:rPr>
-      </w:pPr>
-      <w:r>
-        <w:rPr>
-          <w:rFonts w:ascii="Consolas" w:eastAsia="Times New Roman" w:hAnsi="Consolas" w:cs="Times New Roman"/>
-          <w:color w:val="D4D4D4"/>
-          <w:sz w:val="21"/>
-          <w:szCs w:val="21"/>
-        </w:rPr>
-        <w:t>            </w:t>
-      </w:r>
-      <w:r>
-        <w:rPr>
-          <w:rFonts w:ascii="Consolas" w:eastAsia="Times New Roman" w:hAnsi="Consolas" w:cs="Times New Roman"/>
-          <w:color w:val="9CDCFE"/>
-          <w:sz w:val="21"/>
-          <w:szCs w:val="21"/>
-        </w:rPr>
-        <w:t>margin-left</w:t>
-      </w:r>
-      <w:r>
-        <w:rPr>
-          <w:rFonts w:ascii="Consolas" w:eastAsia="Times New Roman" w:hAnsi="Consolas" w:cs="Times New Roman"/>
-          <w:color w:val="D4D4D4"/>
-          <w:sz w:val="21"/>
-          <w:szCs w:val="21"/>
-        </w:rPr>
-        <w:t>: </w:t>
-      </w:r>
-      <w:r>
-        <w:rPr>
-          <w:rFonts w:ascii="Consolas" w:eastAsia="Times New Roman" w:hAnsi="Consolas" w:cs="Times New Roman"/>
-          <w:color w:val="B5CEA8"/>
-          <w:sz w:val="21"/>
-          <w:szCs w:val="21"/>
-        </w:rPr>
-        <w:t>50px</w:t>
-      </w:r>
-      <w:r>
-        <w:rPr>
-          <w:rFonts w:ascii="Consolas" w:eastAsia="Times New Roman" w:hAnsi="Consolas" w:cs="Times New Roman"/>
-          <w:color w:val="D4D4D4"/>
-          <w:sz w:val="21"/>
-          <w:szCs w:val="21"/>
-        </w:rPr>
-        <w:t>;</w:t>
       </w:r>
     </w:p>
     <w:p>
@@ -15746,6 +17653,63 @@
           <w:sz w:val="21"/>
           <w:szCs w:val="21"/>
         </w:rPr>
+        <w:t>margin-left</w:t>
+      </w:r>
+      <w:r>
+        <w:rPr>
+          <w:rFonts w:ascii="Consolas" w:eastAsia="Times New Roman" w:hAnsi="Consolas" w:cs="Times New Roman"/>
+          <w:color w:val="D4D4D4"/>
+          <w:sz w:val="21"/>
+          <w:szCs w:val="21"/>
+        </w:rPr>
+        <w:t>: </w:t>
+      </w:r>
+      <w:r>
+        <w:rPr>
+          <w:rFonts w:ascii="Consolas" w:eastAsia="Times New Roman" w:hAnsi="Consolas" w:cs="Times New Roman"/>
+          <w:color w:val="B5CEA8"/>
+          <w:sz w:val="21"/>
+          <w:szCs w:val="21"/>
+        </w:rPr>
+        <w:t>50px</w:t>
+      </w:r>
+      <w:r>
+        <w:rPr>
+          <w:rFonts w:ascii="Consolas" w:eastAsia="Times New Roman" w:hAnsi="Consolas" w:cs="Times New Roman"/>
+          <w:color w:val="D4D4D4"/>
+          <w:sz w:val="21"/>
+          <w:szCs w:val="21"/>
+        </w:rPr>
+        <w:t>;</w:t>
+      </w:r>
+    </w:p>
+    <w:p>
+      <w:pPr>
+        <w:shd w:val="clear" w:color="auto" w:fill="1E1E1E"/>
+        <w:spacing w:after="0" w:line="285" w:lineRule="atLeast"/>
+        <w:rPr>
+          <w:rFonts w:ascii="Consolas" w:eastAsia="Times New Roman" w:hAnsi="Consolas" w:cs="Times New Roman"/>
+          <w:color w:val="D4D4D4"/>
+          <w:sz w:val="21"/>
+          <w:szCs w:val="21"/>
+        </w:rPr>
+      </w:pPr>
+      <w:r>
+        <w:rPr>
+          <w:rFonts w:ascii="Consolas" w:eastAsia="Times New Roman" w:hAnsi="Consolas" w:cs="Times New Roman"/>
+          <w:color w:val="D4D4D4"/>
+          <w:sz w:val="21"/>
+          <w:szCs w:val="21"/>
+        </w:rPr>
+        <w:t>            </w:t>
+      </w:r>
+      <w:r>
+        <w:rPr>
+          <w:rFonts w:ascii="Consolas" w:eastAsia="Times New Roman" w:hAnsi="Consolas" w:cs="Times New Roman"/>
+          <w:color w:val="9CDCFE"/>
+          <w:sz w:val="21"/>
+          <w:szCs w:val="21"/>
+        </w:rPr>
         <w:t>display</w:t>
       </w:r>
       <w:r>
@@ -17608,7 +19572,6 @@
     </w:p>
     <w:p>
       <w:r>
-        <w:lastRenderedPageBreak/>
         <w:t>Scss:</w:t>
       </w:r>
     </w:p>
@@ -18370,8 +20333,6 @@
       <w:r>
         <w:t>It includes loading progress component with pause play and volume controls</w:t>
       </w:r>
-      <w:bookmarkStart w:id="0" w:name="_GoBack"/>
-      <w:bookmarkEnd w:id="0"/>
     </w:p>
     <w:p>
       <w:r>
@@ -21175,6 +23136,7 @@
         </w:rPr>
       </w:pPr>
     </w:p>
+    <w:p/>
     <w:p/>
     <w:sectPr>
       <w:pgSz w:w="12240" w:h="15840"/>

</xml_diff>